<commit_message>
Algebra 2 - Chapter 2: Rational Expressions and Equations - 2.1 Arithmetic With Rational Expressions - Check Your Understanding of Section 2.1 - A. Multiple-Choice
</commit_message>
<xml_diff>
--- a/Algebra-2/ch02/Algebra 2 - Chapter 2.docx
+++ b/Algebra-2/ch02/Algebra 2 - Chapter 2.docx
@@ -53,7 +53,15 @@
         <w:pStyle w:val="Heading2"/>
       </w:pPr>
       <w:r>
-        <w:t>2.1 Arithmetic With Rational Expressions</w:t>
+        <w:t xml:space="preserve">2.1 Arithmetic </w:t>
+      </w:r>
+      <w:proofErr w:type="gramStart"/>
+      <w:r>
+        <w:t>With</w:t>
+      </w:r>
+      <w:proofErr w:type="gramEnd"/>
+      <w:r>
+        <w:t xml:space="preserve"> Rational Expressions</w:t>
       </w:r>
     </w:p>
     <w:p>
@@ -153,7 +161,35 @@
         <w:rPr>
           <w:rFonts w:eastAsiaTheme="minorEastAsia"/>
         </w:rPr>
-        <w:t>. Just like fractions involving  integers, rational expressions can be simplified, reduced, multiplied, divide, added, and subtracted.</w:t>
+        <w:t xml:space="preserve">. Just like fractions </w:t>
+      </w:r>
+      <w:proofErr w:type="gramStart"/>
+      <w:r>
+        <w:rPr>
+          <w:rFonts w:eastAsiaTheme="minorEastAsia"/>
+        </w:rPr>
+        <w:t>involving  integers</w:t>
+      </w:r>
+      <w:proofErr w:type="gramEnd"/>
+      <w:r>
+        <w:rPr>
+          <w:rFonts w:eastAsiaTheme="minorEastAsia"/>
+        </w:rPr>
+        <w:t xml:space="preserve">, rational expressions can be simplified, reduced, multiplied, </w:t>
+      </w:r>
+      <w:proofErr w:type="gramStart"/>
+      <w:r>
+        <w:rPr>
+          <w:rFonts w:eastAsiaTheme="minorEastAsia"/>
+        </w:rPr>
+        <w:t>divide</w:t>
+      </w:r>
+      <w:proofErr w:type="gramEnd"/>
+      <w:r>
+        <w:rPr>
+          <w:rFonts w:eastAsiaTheme="minorEastAsia"/>
+        </w:rPr>
+        <w:t>, added, and subtracted.</w:t>
       </w:r>
     </w:p>
     <w:p>
@@ -238,13 +274,23 @@
         </w:rPr>
         <w:t xml:space="preserve"> a rational number is when the numerator and denominator are both divided by the same common factor. Factoring the numerator and denominator of a rational number makes it easier to reduce the fraction to </w:t>
       </w:r>
+      <w:proofErr w:type="gramStart"/>
       <w:r>
         <w:rPr>
           <w:rFonts w:eastAsiaTheme="minorEastAsia"/>
           <w:i/>
           <w:iCs/>
         </w:rPr>
-        <w:t>lowest terms</w:t>
+        <w:t>lowest</w:t>
+      </w:r>
+      <w:proofErr w:type="gramEnd"/>
+      <w:r>
+        <w:rPr>
+          <w:rFonts w:eastAsiaTheme="minorEastAsia"/>
+          <w:i/>
+          <w:iCs/>
+        </w:rPr>
+        <w:t xml:space="preserve"> terms</w:t>
       </w:r>
       <w:r>
         <w:rPr>
@@ -343,7 +389,23 @@
     </w:p>
     <w:p>
       <w:r>
-        <w:t>Situation 4: The two denominators share a common factor, but the denominator is not a multiple of the smaller one.</w:t>
+        <w:t xml:space="preserve">Situation 4: The two denominators share a common factor, but the denominator is not </w:t>
+      </w:r>
+      <w:proofErr w:type="gramStart"/>
+      <w:r>
+        <w:t>a multiple</w:t>
+      </w:r>
+      <w:proofErr w:type="gramEnd"/>
+      <w:r>
+        <w:t xml:space="preserve"> of the smaller </w:t>
+      </w:r>
+      <w:proofErr w:type="gramStart"/>
+      <w:r>
+        <w:t>one</w:t>
+      </w:r>
+      <w:proofErr w:type="gramEnd"/>
+      <w:r>
+        <w:t>.</w:t>
       </w:r>
     </w:p>
     <w:p>
@@ -574,6 +636,9 @@
             <m:t>=</m:t>
           </m:r>
           <m:r>
+            <m:rPr>
+              <m:sty m:val="p"/>
+            </m:rPr>
             <w:rPr>
               <w:rFonts w:ascii="Cambria Math" w:hAnsi="Cambria Math"/>
             </w:rPr>
@@ -668,6 +733,2581 @@
         <w:t xml:space="preserve"> is you must be careful distributing the negative sign through the parentheses of the second expression.</w:t>
       </w:r>
     </w:p>
+    <w:p>
+      <w:pPr>
+        <w:pStyle w:val="Heading2"/>
+      </w:pPr>
+      <w:r>
+        <w:t>Check Your Understanding of Section 2.1</w:t>
+      </w:r>
+    </w:p>
+    <w:p>
+      <w:pPr>
+        <w:pStyle w:val="ListParagraph"/>
+        <w:numPr>
+          <w:ilvl w:val="0"/>
+          <w:numId w:val="38"/>
+        </w:numPr>
+      </w:pPr>
+      <w:r>
+        <w:t>Multiple-Choice</w:t>
+      </w:r>
+    </w:p>
+    <w:p>
+      <w:pPr>
+        <w:pStyle w:val="ListParagraph"/>
+        <w:numPr>
+          <w:ilvl w:val="0"/>
+          <w:numId w:val="39"/>
+        </w:numPr>
+      </w:pPr>
+      <w:r>
+        <w:t xml:space="preserve">What is </w:t>
+      </w:r>
+      <m:oMath>
+        <m:f>
+          <m:fPr>
+            <m:ctrlPr>
+              <w:rPr>
+                <w:rFonts w:ascii="Cambria Math" w:hAnsi="Cambria Math"/>
+                <w:i/>
+              </w:rPr>
+            </m:ctrlPr>
+          </m:fPr>
+          <m:num>
+            <m:sSup>
+              <m:sSupPr>
+                <m:ctrlPr>
+                  <w:rPr>
+                    <w:rFonts w:ascii="Cambria Math" w:hAnsi="Cambria Math"/>
+                    <w:i/>
+                  </w:rPr>
+                </m:ctrlPr>
+              </m:sSupPr>
+              <m:e>
+                <m:r>
+                  <w:rPr>
+                    <w:rFonts w:ascii="Cambria Math" w:hAnsi="Cambria Math"/>
+                  </w:rPr>
+                  <m:t>x</m:t>
+                </m:r>
+              </m:e>
+              <m:sup>
+                <m:r>
+                  <w:rPr>
+                    <w:rFonts w:ascii="Cambria Math" w:hAnsi="Cambria Math"/>
+                  </w:rPr>
+                  <m:t>2</m:t>
+                </m:r>
+              </m:sup>
+            </m:sSup>
+            <m:r>
+              <w:rPr>
+                <w:rFonts w:ascii="Cambria Math" w:hAnsi="Cambria Math"/>
+              </w:rPr>
+              <m:t>-4</m:t>
+            </m:r>
+          </m:num>
+          <m:den>
+            <m:sSup>
+              <m:sSupPr>
+                <m:ctrlPr>
+                  <w:rPr>
+                    <w:rFonts w:ascii="Cambria Math" w:hAnsi="Cambria Math"/>
+                    <w:i/>
+                  </w:rPr>
+                </m:ctrlPr>
+              </m:sSupPr>
+              <m:e>
+                <m:r>
+                  <w:rPr>
+                    <w:rFonts w:ascii="Cambria Math" w:hAnsi="Cambria Math"/>
+                  </w:rPr>
+                  <m:t>x</m:t>
+                </m:r>
+              </m:e>
+              <m:sup>
+                <m:r>
+                  <w:rPr>
+                    <w:rFonts w:ascii="Cambria Math" w:hAnsi="Cambria Math"/>
+                  </w:rPr>
+                  <m:t>2</m:t>
+                </m:r>
+              </m:sup>
+            </m:sSup>
+            <m:r>
+              <w:rPr>
+                <w:rFonts w:ascii="Cambria Math" w:hAnsi="Cambria Math"/>
+              </w:rPr>
+              <m:t>+x-6</m:t>
+            </m:r>
+          </m:den>
+        </m:f>
+      </m:oMath>
+      <w:r>
+        <w:rPr>
+          <w:rFonts w:eastAsiaTheme="minorEastAsia"/>
+        </w:rPr>
+        <w:t xml:space="preserve"> reduced to simplest terms?</w:t>
+      </w:r>
+      <w:r>
+        <w:rPr>
+          <w:rFonts w:eastAsiaTheme="minorEastAsia"/>
+        </w:rPr>
+        <w:br/>
+      </w:r>
+      <m:oMathPara>
+        <m:oMathParaPr>
+          <m:jc m:val="left"/>
+        </m:oMathParaPr>
+        <m:oMath>
+          <m:f>
+            <m:fPr>
+              <m:ctrlPr>
+                <w:rPr>
+                  <w:rFonts w:ascii="Cambria Math" w:hAnsi="Cambria Math"/>
+                  <w:i/>
+                </w:rPr>
+              </m:ctrlPr>
+            </m:fPr>
+            <m:num>
+              <m:sSup>
+                <m:sSupPr>
+                  <m:ctrlPr>
+                    <w:rPr>
+                      <w:rFonts w:ascii="Cambria Math" w:hAnsi="Cambria Math"/>
+                      <w:i/>
+                    </w:rPr>
+                  </m:ctrlPr>
+                </m:sSupPr>
+                <m:e>
+                  <m:r>
+                    <w:rPr>
+                      <w:rFonts w:ascii="Cambria Math" w:hAnsi="Cambria Math"/>
+                    </w:rPr>
+                    <m:t>x</m:t>
+                  </m:r>
+                </m:e>
+                <m:sup>
+                  <m:r>
+                    <w:rPr>
+                      <w:rFonts w:ascii="Cambria Math" w:hAnsi="Cambria Math"/>
+                    </w:rPr>
+                    <m:t>2</m:t>
+                  </m:r>
+                </m:sup>
+              </m:sSup>
+              <m:r>
+                <w:rPr>
+                  <w:rFonts w:ascii="Cambria Math" w:hAnsi="Cambria Math"/>
+                </w:rPr>
+                <m:t>-4</m:t>
+              </m:r>
+            </m:num>
+            <m:den>
+              <m:sSup>
+                <m:sSupPr>
+                  <m:ctrlPr>
+                    <w:rPr>
+                      <w:rFonts w:ascii="Cambria Math" w:hAnsi="Cambria Math"/>
+                      <w:i/>
+                    </w:rPr>
+                  </m:ctrlPr>
+                </m:sSupPr>
+                <m:e>
+                  <m:r>
+                    <w:rPr>
+                      <w:rFonts w:ascii="Cambria Math" w:hAnsi="Cambria Math"/>
+                    </w:rPr>
+                    <m:t>x</m:t>
+                  </m:r>
+                </m:e>
+                <m:sup>
+                  <m:r>
+                    <w:rPr>
+                      <w:rFonts w:ascii="Cambria Math" w:hAnsi="Cambria Math"/>
+                    </w:rPr>
+                    <m:t>2</m:t>
+                  </m:r>
+                </m:sup>
+              </m:sSup>
+              <m:r>
+                <w:rPr>
+                  <w:rFonts w:ascii="Cambria Math" w:hAnsi="Cambria Math"/>
+                </w:rPr>
+                <m:t>+x-6</m:t>
+              </m:r>
+            </m:den>
+          </m:f>
+          <m:r>
+            <w:rPr>
+              <w:rFonts w:ascii="Cambria Math" w:hAnsi="Cambria Math"/>
+            </w:rPr>
+            <m:t>=</m:t>
+          </m:r>
+          <m:f>
+            <m:fPr>
+              <m:ctrlPr>
+                <w:rPr>
+                  <w:rFonts w:ascii="Cambria Math" w:hAnsi="Cambria Math"/>
+                  <w:i/>
+                </w:rPr>
+              </m:ctrlPr>
+            </m:fPr>
+            <m:num>
+              <m:d>
+                <m:dPr>
+                  <m:ctrlPr>
+                    <w:rPr>
+                      <w:rFonts w:ascii="Cambria Math" w:hAnsi="Cambria Math"/>
+                      <w:i/>
+                    </w:rPr>
+                  </m:ctrlPr>
+                </m:dPr>
+                <m:e>
+                  <m:r>
+                    <w:rPr>
+                      <w:rFonts w:ascii="Cambria Math" w:hAnsi="Cambria Math"/>
+                    </w:rPr>
+                    <m:t>x-2</m:t>
+                  </m:r>
+                </m:e>
+              </m:d>
+              <m:d>
+                <m:dPr>
+                  <m:ctrlPr>
+                    <w:rPr>
+                      <w:rFonts w:ascii="Cambria Math" w:hAnsi="Cambria Math"/>
+                      <w:i/>
+                    </w:rPr>
+                  </m:ctrlPr>
+                </m:dPr>
+                <m:e>
+                  <m:r>
+                    <w:rPr>
+                      <w:rFonts w:ascii="Cambria Math" w:hAnsi="Cambria Math"/>
+                    </w:rPr>
+                    <m:t>x+2</m:t>
+                  </m:r>
+                </m:e>
+              </m:d>
+            </m:num>
+            <m:den>
+              <m:d>
+                <m:dPr>
+                  <m:ctrlPr>
+                    <w:rPr>
+                      <w:rFonts w:ascii="Cambria Math" w:hAnsi="Cambria Math"/>
+                      <w:i/>
+                    </w:rPr>
+                  </m:ctrlPr>
+                </m:dPr>
+                <m:e>
+                  <m:r>
+                    <w:rPr>
+                      <w:rFonts w:ascii="Cambria Math" w:hAnsi="Cambria Math"/>
+                    </w:rPr>
+                    <m:t>x+3</m:t>
+                  </m:r>
+                </m:e>
+              </m:d>
+              <m:d>
+                <m:dPr>
+                  <m:ctrlPr>
+                    <w:rPr>
+                      <w:rFonts w:ascii="Cambria Math" w:hAnsi="Cambria Math"/>
+                      <w:i/>
+                    </w:rPr>
+                  </m:ctrlPr>
+                </m:dPr>
+                <m:e>
+                  <m:r>
+                    <w:rPr>
+                      <w:rFonts w:ascii="Cambria Math" w:hAnsi="Cambria Math"/>
+                    </w:rPr>
+                    <m:t>x-2</m:t>
+                  </m:r>
+                </m:e>
+              </m:d>
+            </m:den>
+          </m:f>
+          <m:r>
+            <w:rPr>
+              <w:rFonts w:ascii="Cambria Math" w:hAnsi="Cambria Math"/>
+            </w:rPr>
+            <m:t>=</m:t>
+          </m:r>
+          <m:r>
+            <w:rPr>
+              <w:rFonts w:ascii="Cambria Math" w:hAnsi="Cambria Math"/>
+            </w:rPr>
+            <w:br/>
+          </m:r>
+        </m:oMath>
+      </m:oMathPara>
+      <w:r>
+        <w:rPr>
+          <w:rFonts w:eastAsiaTheme="minorEastAsia"/>
+        </w:rPr>
+        <w:t xml:space="preserve">(1) </w:t>
+      </w:r>
+      <m:oMath>
+        <m:f>
+          <m:fPr>
+            <m:ctrlPr>
+              <w:rPr>
+                <w:rFonts w:ascii="Cambria Math" w:hAnsi="Cambria Math"/>
+                <w:i/>
+              </w:rPr>
+            </m:ctrlPr>
+          </m:fPr>
+          <m:num>
+            <m:r>
+              <w:rPr>
+                <w:rFonts w:ascii="Cambria Math" w:hAnsi="Cambria Math"/>
+              </w:rPr>
+              <m:t>x+2</m:t>
+            </m:r>
+          </m:num>
+          <m:den>
+            <m:r>
+              <w:rPr>
+                <w:rFonts w:ascii="Cambria Math" w:hAnsi="Cambria Math"/>
+              </w:rPr>
+              <m:t>x+3</m:t>
+            </m:r>
+          </m:den>
+        </m:f>
+      </m:oMath>
+    </w:p>
+    <w:p>
+      <w:pPr>
+        <w:pStyle w:val="ListParagraph"/>
+        <w:numPr>
+          <w:ilvl w:val="0"/>
+          <w:numId w:val="39"/>
+        </w:numPr>
+      </w:pPr>
+      <w:r>
+        <w:rPr>
+          <w:rFonts w:eastAsiaTheme="minorEastAsia"/>
+        </w:rPr>
+        <w:t xml:space="preserve">What is </w:t>
+      </w:r>
+      <m:oMath>
+        <m:f>
+          <m:fPr>
+            <m:ctrlPr>
+              <w:rPr>
+                <w:rFonts w:ascii="Cambria Math" w:eastAsiaTheme="minorEastAsia" w:hAnsi="Cambria Math"/>
+                <w:i/>
+              </w:rPr>
+            </m:ctrlPr>
+          </m:fPr>
+          <m:num>
+            <m:r>
+              <w:rPr>
+                <w:rFonts w:ascii="Cambria Math" w:eastAsiaTheme="minorEastAsia" w:hAnsi="Cambria Math"/>
+              </w:rPr>
+              <m:t>2x+6</m:t>
+            </m:r>
+          </m:num>
+          <m:den>
+            <m:sSup>
+              <m:sSupPr>
+                <m:ctrlPr>
+                  <w:rPr>
+                    <w:rFonts w:ascii="Cambria Math" w:eastAsiaTheme="minorEastAsia" w:hAnsi="Cambria Math"/>
+                    <w:i/>
+                  </w:rPr>
+                </m:ctrlPr>
+              </m:sSupPr>
+              <m:e>
+                <m:r>
+                  <w:rPr>
+                    <w:rFonts w:ascii="Cambria Math" w:eastAsiaTheme="minorEastAsia" w:hAnsi="Cambria Math"/>
+                  </w:rPr>
+                  <m:t>x</m:t>
+                </m:r>
+              </m:e>
+              <m:sup>
+                <m:r>
+                  <w:rPr>
+                    <w:rFonts w:ascii="Cambria Math" w:eastAsiaTheme="minorEastAsia" w:hAnsi="Cambria Math"/>
+                  </w:rPr>
+                  <m:t>2</m:t>
+                </m:r>
+              </m:sup>
+            </m:sSup>
+            <m:r>
+              <w:rPr>
+                <w:rFonts w:ascii="Cambria Math" w:eastAsiaTheme="minorEastAsia" w:hAnsi="Cambria Math"/>
+              </w:rPr>
+              <m:t>-2x-15</m:t>
+            </m:r>
+          </m:den>
+        </m:f>
+      </m:oMath>
+      <w:r>
+        <w:rPr>
+          <w:rFonts w:eastAsiaTheme="minorEastAsia"/>
+        </w:rPr>
+        <w:t xml:space="preserve"> reduced to simplest terms?</w:t>
+      </w:r>
+      <w:r>
+        <w:rPr>
+          <w:rFonts w:eastAsiaTheme="minorEastAsia"/>
+        </w:rPr>
+        <w:br/>
+      </w:r>
+      <m:oMathPara>
+        <m:oMathParaPr>
+          <m:jc m:val="left"/>
+        </m:oMathParaPr>
+        <m:oMath>
+          <m:f>
+            <m:fPr>
+              <m:ctrlPr>
+                <w:rPr>
+                  <w:rFonts w:ascii="Cambria Math" w:hAnsi="Cambria Math"/>
+                  <w:i/>
+                </w:rPr>
+              </m:ctrlPr>
+            </m:fPr>
+            <m:num>
+              <m:r>
+                <w:rPr>
+                  <w:rFonts w:ascii="Cambria Math" w:hAnsi="Cambria Math"/>
+                </w:rPr>
+                <m:t>2</m:t>
+              </m:r>
+              <m:d>
+                <m:dPr>
+                  <m:ctrlPr>
+                    <w:rPr>
+                      <w:rFonts w:ascii="Cambria Math" w:hAnsi="Cambria Math"/>
+                      <w:i/>
+                    </w:rPr>
+                  </m:ctrlPr>
+                </m:dPr>
+                <m:e>
+                  <m:r>
+                    <w:rPr>
+                      <w:rFonts w:ascii="Cambria Math" w:hAnsi="Cambria Math"/>
+                    </w:rPr>
+                    <m:t>x+3</m:t>
+                  </m:r>
+                </m:e>
+              </m:d>
+            </m:num>
+            <m:den>
+              <m:d>
+                <m:dPr>
+                  <m:ctrlPr>
+                    <w:rPr>
+                      <w:rFonts w:ascii="Cambria Math" w:hAnsi="Cambria Math"/>
+                      <w:i/>
+                    </w:rPr>
+                  </m:ctrlPr>
+                </m:dPr>
+                <m:e>
+                  <m:r>
+                    <w:rPr>
+                      <w:rFonts w:ascii="Cambria Math" w:hAnsi="Cambria Math"/>
+                    </w:rPr>
+                    <m:t>x-5</m:t>
+                  </m:r>
+                </m:e>
+              </m:d>
+              <m:d>
+                <m:dPr>
+                  <m:ctrlPr>
+                    <w:rPr>
+                      <w:rFonts w:ascii="Cambria Math" w:hAnsi="Cambria Math"/>
+                      <w:i/>
+                    </w:rPr>
+                  </m:ctrlPr>
+                </m:dPr>
+                <m:e>
+                  <m:r>
+                    <w:rPr>
+                      <w:rFonts w:ascii="Cambria Math" w:hAnsi="Cambria Math"/>
+                    </w:rPr>
+                    <m:t>x+3</m:t>
+                  </m:r>
+                </m:e>
+              </m:d>
+            </m:den>
+          </m:f>
+          <m:r>
+            <w:rPr>
+              <w:rFonts w:ascii="Cambria Math" w:hAnsi="Cambria Math"/>
+            </w:rPr>
+            <m:t>=</m:t>
+          </m:r>
+          <m:r>
+            <w:rPr>
+              <w:rFonts w:ascii="Cambria Math" w:hAnsi="Cambria Math"/>
+            </w:rPr>
+            <w:br/>
+          </m:r>
+        </m:oMath>
+      </m:oMathPara>
+      <w:r>
+        <w:rPr>
+          <w:rFonts w:eastAsiaTheme="minorEastAsia"/>
+        </w:rPr>
+        <w:t xml:space="preserve">(3) </w:t>
+      </w:r>
+      <m:oMath>
+        <m:f>
+          <m:fPr>
+            <m:ctrlPr>
+              <w:rPr>
+                <w:rFonts w:ascii="Cambria Math" w:hAnsi="Cambria Math"/>
+                <w:i/>
+              </w:rPr>
+            </m:ctrlPr>
+          </m:fPr>
+          <m:num>
+            <m:r>
+              <w:rPr>
+                <w:rFonts w:ascii="Cambria Math" w:hAnsi="Cambria Math"/>
+              </w:rPr>
+              <m:t>2</m:t>
+            </m:r>
+          </m:num>
+          <m:den>
+            <m:r>
+              <w:rPr>
+                <w:rFonts w:ascii="Cambria Math" w:hAnsi="Cambria Math"/>
+              </w:rPr>
+              <m:t>x-5</m:t>
+            </m:r>
+          </m:den>
+        </m:f>
+      </m:oMath>
+    </w:p>
+    <w:p>
+      <w:pPr>
+        <w:pStyle w:val="ListParagraph"/>
+        <w:numPr>
+          <w:ilvl w:val="0"/>
+          <w:numId w:val="39"/>
+        </w:numPr>
+      </w:pPr>
+      <w:r>
+        <w:rPr>
+          <w:rFonts w:eastAsiaTheme="minorEastAsia"/>
+        </w:rPr>
+        <w:t xml:space="preserve">What is </w:t>
+      </w:r>
+      <m:oMath>
+        <m:f>
+          <m:fPr>
+            <m:ctrlPr>
+              <w:rPr>
+                <w:rFonts w:ascii="Cambria Math" w:eastAsiaTheme="minorEastAsia" w:hAnsi="Cambria Math"/>
+                <w:i/>
+              </w:rPr>
+            </m:ctrlPr>
+          </m:fPr>
+          <m:num>
+            <m:sSup>
+              <m:sSupPr>
+                <m:ctrlPr>
+                  <w:rPr>
+                    <w:rFonts w:ascii="Cambria Math" w:eastAsiaTheme="minorEastAsia" w:hAnsi="Cambria Math"/>
+                    <w:i/>
+                  </w:rPr>
+                </m:ctrlPr>
+              </m:sSupPr>
+              <m:e>
+                <m:r>
+                  <w:rPr>
+                    <w:rFonts w:ascii="Cambria Math" w:eastAsiaTheme="minorEastAsia" w:hAnsi="Cambria Math"/>
+                  </w:rPr>
+                  <m:t>x</m:t>
+                </m:r>
+              </m:e>
+              <m:sup>
+                <m:r>
+                  <w:rPr>
+                    <w:rFonts w:ascii="Cambria Math" w:eastAsiaTheme="minorEastAsia" w:hAnsi="Cambria Math"/>
+                  </w:rPr>
+                  <m:t>2</m:t>
+                </m:r>
+              </m:sup>
+            </m:sSup>
+            <m:r>
+              <w:rPr>
+                <w:rFonts w:ascii="Cambria Math" w:eastAsiaTheme="minorEastAsia" w:hAnsi="Cambria Math"/>
+              </w:rPr>
+              <m:t>+5x+6</m:t>
+            </m:r>
+          </m:num>
+          <m:den>
+            <m:sSup>
+              <m:sSupPr>
+                <m:ctrlPr>
+                  <w:rPr>
+                    <w:rFonts w:ascii="Cambria Math" w:eastAsiaTheme="minorEastAsia" w:hAnsi="Cambria Math"/>
+                    <w:i/>
+                  </w:rPr>
+                </m:ctrlPr>
+              </m:sSupPr>
+              <m:e>
+                <m:r>
+                  <w:rPr>
+                    <w:rFonts w:ascii="Cambria Math" w:eastAsiaTheme="minorEastAsia" w:hAnsi="Cambria Math"/>
+                  </w:rPr>
+                  <m:t>x</m:t>
+                </m:r>
+              </m:e>
+              <m:sup>
+                <m:r>
+                  <w:rPr>
+                    <w:rFonts w:ascii="Cambria Math" w:eastAsiaTheme="minorEastAsia" w:hAnsi="Cambria Math"/>
+                  </w:rPr>
+                  <m:t>2</m:t>
+                </m:r>
+              </m:sup>
+            </m:sSup>
+            <m:r>
+              <w:rPr>
+                <w:rFonts w:ascii="Cambria Math" w:eastAsiaTheme="minorEastAsia" w:hAnsi="Cambria Math"/>
+              </w:rPr>
+              <m:t>-9</m:t>
+            </m:r>
+          </m:den>
+        </m:f>
+        <m:r>
+          <w:rPr>
+            <w:rFonts w:ascii="Cambria Math" w:eastAsiaTheme="minorEastAsia" w:hAnsi="Cambria Math"/>
+          </w:rPr>
+          <m:t>∙</m:t>
+        </m:r>
+        <m:f>
+          <m:fPr>
+            <m:ctrlPr>
+              <w:rPr>
+                <w:rFonts w:ascii="Cambria Math" w:eastAsiaTheme="minorEastAsia" w:hAnsi="Cambria Math"/>
+                <w:i/>
+              </w:rPr>
+            </m:ctrlPr>
+          </m:fPr>
+          <m:num>
+            <m:r>
+              <w:rPr>
+                <w:rFonts w:ascii="Cambria Math" w:eastAsiaTheme="minorEastAsia" w:hAnsi="Cambria Math"/>
+              </w:rPr>
+              <m:t>5x-10</m:t>
+            </m:r>
+          </m:num>
+          <m:den>
+            <m:sSup>
+              <m:sSupPr>
+                <m:ctrlPr>
+                  <w:rPr>
+                    <w:rFonts w:ascii="Cambria Math" w:eastAsiaTheme="minorEastAsia" w:hAnsi="Cambria Math"/>
+                    <w:i/>
+                  </w:rPr>
+                </m:ctrlPr>
+              </m:sSupPr>
+              <m:e>
+                <m:r>
+                  <w:rPr>
+                    <w:rFonts w:ascii="Cambria Math" w:eastAsiaTheme="minorEastAsia" w:hAnsi="Cambria Math"/>
+                  </w:rPr>
+                  <m:t>x</m:t>
+                </m:r>
+              </m:e>
+              <m:sup>
+                <m:r>
+                  <w:rPr>
+                    <w:rFonts w:ascii="Cambria Math" w:eastAsiaTheme="minorEastAsia" w:hAnsi="Cambria Math"/>
+                  </w:rPr>
+                  <m:t>2</m:t>
+                </m:r>
+              </m:sup>
+            </m:sSup>
+            <m:r>
+              <w:rPr>
+                <w:rFonts w:ascii="Cambria Math" w:eastAsiaTheme="minorEastAsia" w:hAnsi="Cambria Math"/>
+              </w:rPr>
+              <m:t>-4</m:t>
+            </m:r>
+          </m:den>
+        </m:f>
+      </m:oMath>
+      <w:r>
+        <w:rPr>
+          <w:rFonts w:eastAsiaTheme="minorEastAsia"/>
+        </w:rPr>
+        <w:t xml:space="preserve"> reduced to simplest terms?</w:t>
+      </w:r>
+      <w:r>
+        <w:rPr>
+          <w:rFonts w:eastAsiaTheme="minorEastAsia"/>
+        </w:rPr>
+        <w:br/>
+      </w:r>
+      <m:oMathPara>
+        <m:oMathParaPr>
+          <m:jc m:val="left"/>
+        </m:oMathParaPr>
+        <m:oMath>
+          <m:f>
+            <m:fPr>
+              <m:ctrlPr>
+                <w:rPr>
+                  <w:rFonts w:ascii="Cambria Math" w:hAnsi="Cambria Math"/>
+                  <w:i/>
+                </w:rPr>
+              </m:ctrlPr>
+            </m:fPr>
+            <m:num>
+              <m:d>
+                <m:dPr>
+                  <m:ctrlPr>
+                    <w:rPr>
+                      <w:rFonts w:ascii="Cambria Math" w:hAnsi="Cambria Math"/>
+                      <w:i/>
+                    </w:rPr>
+                  </m:ctrlPr>
+                </m:dPr>
+                <m:e>
+                  <m:r>
+                    <w:rPr>
+                      <w:rFonts w:ascii="Cambria Math" w:hAnsi="Cambria Math"/>
+                    </w:rPr>
+                    <m:t>x+2</m:t>
+                  </m:r>
+                </m:e>
+              </m:d>
+              <m:d>
+                <m:dPr>
+                  <m:ctrlPr>
+                    <w:rPr>
+                      <w:rFonts w:ascii="Cambria Math" w:hAnsi="Cambria Math"/>
+                      <w:i/>
+                    </w:rPr>
+                  </m:ctrlPr>
+                </m:dPr>
+                <m:e>
+                  <m:r>
+                    <w:rPr>
+                      <w:rFonts w:ascii="Cambria Math" w:hAnsi="Cambria Math"/>
+                    </w:rPr>
+                    <m:t>x+3</m:t>
+                  </m:r>
+                </m:e>
+              </m:d>
+            </m:num>
+            <m:den>
+              <m:d>
+                <m:dPr>
+                  <m:ctrlPr>
+                    <w:rPr>
+                      <w:rFonts w:ascii="Cambria Math" w:hAnsi="Cambria Math"/>
+                      <w:i/>
+                    </w:rPr>
+                  </m:ctrlPr>
+                </m:dPr>
+                <m:e>
+                  <m:r>
+                    <w:rPr>
+                      <w:rFonts w:ascii="Cambria Math" w:hAnsi="Cambria Math"/>
+                    </w:rPr>
+                    <m:t>x+3</m:t>
+                  </m:r>
+                </m:e>
+              </m:d>
+              <m:d>
+                <m:dPr>
+                  <m:ctrlPr>
+                    <w:rPr>
+                      <w:rFonts w:ascii="Cambria Math" w:hAnsi="Cambria Math"/>
+                      <w:i/>
+                    </w:rPr>
+                  </m:ctrlPr>
+                </m:dPr>
+                <m:e>
+                  <m:r>
+                    <w:rPr>
+                      <w:rFonts w:ascii="Cambria Math" w:hAnsi="Cambria Math"/>
+                    </w:rPr>
+                    <m:t>x-3</m:t>
+                  </m:r>
+                </m:e>
+              </m:d>
+            </m:den>
+          </m:f>
+          <m:r>
+            <w:rPr>
+              <w:rFonts w:ascii="Cambria Math" w:hAnsi="Cambria Math"/>
+            </w:rPr>
+            <m:t>∙</m:t>
+          </m:r>
+          <m:f>
+            <m:fPr>
+              <m:ctrlPr>
+                <w:rPr>
+                  <w:rFonts w:ascii="Cambria Math" w:hAnsi="Cambria Math"/>
+                  <w:i/>
+                </w:rPr>
+              </m:ctrlPr>
+            </m:fPr>
+            <m:num>
+              <m:r>
+                <w:rPr>
+                  <w:rFonts w:ascii="Cambria Math" w:hAnsi="Cambria Math"/>
+                </w:rPr>
+                <m:t>5</m:t>
+              </m:r>
+              <m:d>
+                <m:dPr>
+                  <m:ctrlPr>
+                    <w:rPr>
+                      <w:rFonts w:ascii="Cambria Math" w:hAnsi="Cambria Math"/>
+                      <w:i/>
+                    </w:rPr>
+                  </m:ctrlPr>
+                </m:dPr>
+                <m:e>
+                  <m:r>
+                    <w:rPr>
+                      <w:rFonts w:ascii="Cambria Math" w:hAnsi="Cambria Math"/>
+                    </w:rPr>
+                    <m:t>x-2</m:t>
+                  </m:r>
+                </m:e>
+              </m:d>
+            </m:num>
+            <m:den>
+              <m:d>
+                <m:dPr>
+                  <m:ctrlPr>
+                    <w:rPr>
+                      <w:rFonts w:ascii="Cambria Math" w:hAnsi="Cambria Math"/>
+                      <w:i/>
+                    </w:rPr>
+                  </m:ctrlPr>
+                </m:dPr>
+                <m:e>
+                  <m:r>
+                    <w:rPr>
+                      <w:rFonts w:ascii="Cambria Math" w:hAnsi="Cambria Math"/>
+                    </w:rPr>
+                    <m:t>x+2</m:t>
+                  </m:r>
+                </m:e>
+              </m:d>
+              <m:d>
+                <m:dPr>
+                  <m:ctrlPr>
+                    <w:rPr>
+                      <w:rFonts w:ascii="Cambria Math" w:hAnsi="Cambria Math"/>
+                      <w:i/>
+                    </w:rPr>
+                  </m:ctrlPr>
+                </m:dPr>
+                <m:e>
+                  <m:r>
+                    <w:rPr>
+                      <w:rFonts w:ascii="Cambria Math" w:hAnsi="Cambria Math"/>
+                    </w:rPr>
+                    <m:t>x-2</m:t>
+                  </m:r>
+                </m:e>
+              </m:d>
+            </m:den>
+          </m:f>
+          <m:r>
+            <w:rPr>
+              <w:rFonts w:ascii="Cambria Math" w:hAnsi="Cambria Math"/>
+            </w:rPr>
+            <m:t>=</m:t>
+          </m:r>
+          <m:r>
+            <w:rPr>
+              <w:rFonts w:ascii="Cambria Math" w:hAnsi="Cambria Math"/>
+            </w:rPr>
+            <w:br/>
+          </m:r>
+        </m:oMath>
+      </m:oMathPara>
+      <w:r>
+        <w:rPr>
+          <w:rFonts w:eastAsiaTheme="minorEastAsia"/>
+        </w:rPr>
+        <w:t xml:space="preserve">(1) </w:t>
+      </w:r>
+      <m:oMath>
+        <m:f>
+          <m:fPr>
+            <m:ctrlPr>
+              <w:rPr>
+                <w:rFonts w:ascii="Cambria Math" w:hAnsi="Cambria Math"/>
+                <w:i/>
+              </w:rPr>
+            </m:ctrlPr>
+          </m:fPr>
+          <m:num>
+            <m:r>
+              <w:rPr>
+                <w:rFonts w:ascii="Cambria Math" w:hAnsi="Cambria Math"/>
+              </w:rPr>
+              <m:t>5</m:t>
+            </m:r>
+          </m:num>
+          <m:den>
+            <m:r>
+              <w:rPr>
+                <w:rFonts w:ascii="Cambria Math" w:hAnsi="Cambria Math"/>
+              </w:rPr>
+              <m:t>x-3</m:t>
+            </m:r>
+          </m:den>
+        </m:f>
+      </m:oMath>
+    </w:p>
+    <w:p>
+      <w:pPr>
+        <w:pStyle w:val="ListParagraph"/>
+        <w:numPr>
+          <w:ilvl w:val="0"/>
+          <w:numId w:val="39"/>
+        </w:numPr>
+      </w:pPr>
+      <w:r>
+        <w:rPr>
+          <w:rFonts w:eastAsiaTheme="minorEastAsia"/>
+        </w:rPr>
+        <w:t xml:space="preserve">What is </w:t>
+      </w:r>
+      <m:oMath>
+        <m:f>
+          <m:fPr>
+            <m:ctrlPr>
+              <w:rPr>
+                <w:rFonts w:ascii="Cambria Math" w:eastAsiaTheme="minorEastAsia" w:hAnsi="Cambria Math"/>
+                <w:i/>
+              </w:rPr>
+            </m:ctrlPr>
+          </m:fPr>
+          <m:num>
+            <m:r>
+              <w:rPr>
+                <w:rFonts w:ascii="Cambria Math" w:eastAsiaTheme="minorEastAsia" w:hAnsi="Cambria Math"/>
+              </w:rPr>
+              <m:t>12-3x</m:t>
+            </m:r>
+          </m:num>
+          <m:den>
+            <m:r>
+              <w:rPr>
+                <w:rFonts w:ascii="Cambria Math" w:eastAsiaTheme="minorEastAsia" w:hAnsi="Cambria Math"/>
+              </w:rPr>
+              <m:t>5x-5</m:t>
+            </m:r>
+          </m:den>
+        </m:f>
+        <m:r>
+          <w:rPr>
+            <w:rFonts w:ascii="Cambria Math" w:eastAsiaTheme="minorEastAsia" w:hAnsi="Cambria Math"/>
+          </w:rPr>
+          <m:t>∙</m:t>
+        </m:r>
+        <m:f>
+          <m:fPr>
+            <m:ctrlPr>
+              <w:rPr>
+                <w:rFonts w:ascii="Cambria Math" w:eastAsiaTheme="minorEastAsia" w:hAnsi="Cambria Math"/>
+                <w:i/>
+              </w:rPr>
+            </m:ctrlPr>
+          </m:fPr>
+          <m:num>
+            <m:sSup>
+              <m:sSupPr>
+                <m:ctrlPr>
+                  <w:rPr>
+                    <w:rFonts w:ascii="Cambria Math" w:eastAsiaTheme="minorEastAsia" w:hAnsi="Cambria Math"/>
+                    <w:i/>
+                  </w:rPr>
+                </m:ctrlPr>
+              </m:sSupPr>
+              <m:e>
+                <m:r>
+                  <w:rPr>
+                    <w:rFonts w:ascii="Cambria Math" w:eastAsiaTheme="minorEastAsia" w:hAnsi="Cambria Math"/>
+                  </w:rPr>
+                  <m:t>x</m:t>
+                </m:r>
+              </m:e>
+              <m:sup>
+                <m:r>
+                  <w:rPr>
+                    <w:rFonts w:ascii="Cambria Math" w:eastAsiaTheme="minorEastAsia" w:hAnsi="Cambria Math"/>
+                  </w:rPr>
+                  <m:t>2</m:t>
+                </m:r>
+              </m:sup>
+            </m:sSup>
+            <m:r>
+              <w:rPr>
+                <w:rFonts w:ascii="Cambria Math" w:eastAsiaTheme="minorEastAsia" w:hAnsi="Cambria Math"/>
+              </w:rPr>
+              <m:t>-1</m:t>
+            </m:r>
+          </m:num>
+          <m:den>
+            <m:sSup>
+              <m:sSupPr>
+                <m:ctrlPr>
+                  <w:rPr>
+                    <w:rFonts w:ascii="Cambria Math" w:eastAsiaTheme="minorEastAsia" w:hAnsi="Cambria Math"/>
+                    <w:i/>
+                  </w:rPr>
+                </m:ctrlPr>
+              </m:sSupPr>
+              <m:e>
+                <m:r>
+                  <w:rPr>
+                    <w:rFonts w:ascii="Cambria Math" w:eastAsiaTheme="minorEastAsia" w:hAnsi="Cambria Math"/>
+                  </w:rPr>
+                  <m:t>x</m:t>
+                </m:r>
+              </m:e>
+              <m:sup>
+                <m:r>
+                  <w:rPr>
+                    <w:rFonts w:ascii="Cambria Math" w:eastAsiaTheme="minorEastAsia" w:hAnsi="Cambria Math"/>
+                  </w:rPr>
+                  <m:t>2</m:t>
+                </m:r>
+              </m:sup>
+            </m:sSup>
+            <m:r>
+              <w:rPr>
+                <w:rFonts w:ascii="Cambria Math" w:eastAsiaTheme="minorEastAsia" w:hAnsi="Cambria Math"/>
+              </w:rPr>
+              <m:t>-3x-4</m:t>
+            </m:r>
+          </m:den>
+        </m:f>
+      </m:oMath>
+      <w:r>
+        <w:rPr>
+          <w:rFonts w:eastAsiaTheme="minorEastAsia"/>
+        </w:rPr>
+        <w:t xml:space="preserve"> reduced to simplest terms?</w:t>
+      </w:r>
+      <w:r>
+        <w:rPr>
+          <w:rFonts w:eastAsiaTheme="minorEastAsia"/>
+        </w:rPr>
+        <w:br/>
+      </w:r>
+      <m:oMathPara>
+        <m:oMathParaPr>
+          <m:jc m:val="left"/>
+        </m:oMathParaPr>
+        <m:oMath>
+          <m:f>
+            <m:fPr>
+              <m:ctrlPr>
+                <w:rPr>
+                  <w:rFonts w:ascii="Cambria Math" w:hAnsi="Cambria Math"/>
+                  <w:i/>
+                </w:rPr>
+              </m:ctrlPr>
+            </m:fPr>
+            <m:num>
+              <m:r>
+                <w:rPr>
+                  <w:rFonts w:ascii="Cambria Math" w:hAnsi="Cambria Math"/>
+                </w:rPr>
+                <m:t>-3</m:t>
+              </m:r>
+              <m:d>
+                <m:dPr>
+                  <m:ctrlPr>
+                    <w:rPr>
+                      <w:rFonts w:ascii="Cambria Math" w:hAnsi="Cambria Math"/>
+                      <w:i/>
+                    </w:rPr>
+                  </m:ctrlPr>
+                </m:dPr>
+                <m:e>
+                  <m:r>
+                    <w:rPr>
+                      <w:rFonts w:ascii="Cambria Math" w:hAnsi="Cambria Math"/>
+                    </w:rPr>
+                    <m:t>x-4</m:t>
+                  </m:r>
+                </m:e>
+              </m:d>
+            </m:num>
+            <m:den>
+              <m:r>
+                <w:rPr>
+                  <w:rFonts w:ascii="Cambria Math" w:hAnsi="Cambria Math"/>
+                </w:rPr>
+                <m:t>5</m:t>
+              </m:r>
+              <m:d>
+                <m:dPr>
+                  <m:ctrlPr>
+                    <w:rPr>
+                      <w:rFonts w:ascii="Cambria Math" w:hAnsi="Cambria Math"/>
+                      <w:i/>
+                    </w:rPr>
+                  </m:ctrlPr>
+                </m:dPr>
+                <m:e>
+                  <m:r>
+                    <w:rPr>
+                      <w:rFonts w:ascii="Cambria Math" w:hAnsi="Cambria Math"/>
+                    </w:rPr>
+                    <m:t>x-1</m:t>
+                  </m:r>
+                </m:e>
+              </m:d>
+            </m:den>
+          </m:f>
+          <m:r>
+            <w:rPr>
+              <w:rFonts w:ascii="Cambria Math" w:hAnsi="Cambria Math"/>
+            </w:rPr>
+            <m:t>=</m:t>
+          </m:r>
+          <m:f>
+            <m:fPr>
+              <m:ctrlPr>
+                <w:rPr>
+                  <w:rFonts w:ascii="Cambria Math" w:hAnsi="Cambria Math"/>
+                  <w:i/>
+                </w:rPr>
+              </m:ctrlPr>
+            </m:fPr>
+            <m:num>
+              <m:d>
+                <m:dPr>
+                  <m:ctrlPr>
+                    <w:rPr>
+                      <w:rFonts w:ascii="Cambria Math" w:hAnsi="Cambria Math"/>
+                      <w:i/>
+                    </w:rPr>
+                  </m:ctrlPr>
+                </m:dPr>
+                <m:e>
+                  <m:r>
+                    <w:rPr>
+                      <w:rFonts w:ascii="Cambria Math" w:hAnsi="Cambria Math"/>
+                    </w:rPr>
+                    <m:t>x-1</m:t>
+                  </m:r>
+                </m:e>
+              </m:d>
+              <m:d>
+                <m:dPr>
+                  <m:ctrlPr>
+                    <w:rPr>
+                      <w:rFonts w:ascii="Cambria Math" w:hAnsi="Cambria Math"/>
+                      <w:i/>
+                    </w:rPr>
+                  </m:ctrlPr>
+                </m:dPr>
+                <m:e>
+                  <m:r>
+                    <w:rPr>
+                      <w:rFonts w:ascii="Cambria Math" w:hAnsi="Cambria Math"/>
+                    </w:rPr>
+                    <m:t>x+1</m:t>
+                  </m:r>
+                </m:e>
+              </m:d>
+            </m:num>
+            <m:den>
+              <m:d>
+                <m:dPr>
+                  <m:ctrlPr>
+                    <w:rPr>
+                      <w:rFonts w:ascii="Cambria Math" w:hAnsi="Cambria Math"/>
+                      <w:i/>
+                    </w:rPr>
+                  </m:ctrlPr>
+                </m:dPr>
+                <m:e>
+                  <m:r>
+                    <w:rPr>
+                      <w:rFonts w:ascii="Cambria Math" w:hAnsi="Cambria Math"/>
+                    </w:rPr>
+                    <m:t>x-4</m:t>
+                  </m:r>
+                </m:e>
+              </m:d>
+              <m:d>
+                <m:dPr>
+                  <m:ctrlPr>
+                    <w:rPr>
+                      <w:rFonts w:ascii="Cambria Math" w:hAnsi="Cambria Math"/>
+                      <w:i/>
+                    </w:rPr>
+                  </m:ctrlPr>
+                </m:dPr>
+                <m:e>
+                  <m:r>
+                    <w:rPr>
+                      <w:rFonts w:ascii="Cambria Math" w:hAnsi="Cambria Math"/>
+                    </w:rPr>
+                    <m:t>x+1</m:t>
+                  </m:r>
+                </m:e>
+              </m:d>
+            </m:den>
+          </m:f>
+          <m:r>
+            <w:rPr>
+              <w:rFonts w:ascii="Cambria Math" w:hAnsi="Cambria Math"/>
+            </w:rPr>
+            <m:t>=</m:t>
+          </m:r>
+          <m:r>
+            <w:rPr>
+              <w:rFonts w:ascii="Cambria Math" w:hAnsi="Cambria Math"/>
+            </w:rPr>
+            <w:br/>
+          </m:r>
+        </m:oMath>
+      </m:oMathPara>
+      <w:r>
+        <w:rPr>
+          <w:rFonts w:eastAsiaTheme="minorEastAsia"/>
+        </w:rPr>
+        <w:t xml:space="preserve">(3) </w:t>
+      </w:r>
+      <m:oMath>
+        <m:r>
+          <w:rPr>
+            <w:rFonts w:ascii="Cambria Math" w:eastAsiaTheme="minorEastAsia" w:hAnsi="Cambria Math"/>
+          </w:rPr>
+          <m:t>-</m:t>
+        </m:r>
+        <m:f>
+          <m:fPr>
+            <m:ctrlPr>
+              <w:rPr>
+                <w:rFonts w:ascii="Cambria Math" w:hAnsi="Cambria Math"/>
+                <w:i/>
+              </w:rPr>
+            </m:ctrlPr>
+          </m:fPr>
+          <m:num>
+            <m:r>
+              <w:rPr>
+                <w:rFonts w:ascii="Cambria Math" w:hAnsi="Cambria Math"/>
+              </w:rPr>
+              <m:t>3</m:t>
+            </m:r>
+          </m:num>
+          <m:den>
+            <m:r>
+              <w:rPr>
+                <w:rFonts w:ascii="Cambria Math" w:hAnsi="Cambria Math"/>
+              </w:rPr>
+              <m:t>5</m:t>
+            </m:r>
+          </m:den>
+        </m:f>
+      </m:oMath>
+    </w:p>
+    <w:p>
+      <w:pPr>
+        <w:pStyle w:val="ListParagraph"/>
+        <w:numPr>
+          <w:ilvl w:val="0"/>
+          <w:numId w:val="39"/>
+        </w:numPr>
+      </w:pPr>
+      <w:r>
+        <w:rPr>
+          <w:rFonts w:eastAsiaTheme="minorEastAsia"/>
+        </w:rPr>
+        <w:t xml:space="preserve">What is </w:t>
+      </w:r>
+      <m:oMath>
+        <m:f>
+          <m:fPr>
+            <m:ctrlPr>
+              <w:rPr>
+                <w:rFonts w:ascii="Cambria Math" w:eastAsiaTheme="minorEastAsia" w:hAnsi="Cambria Math"/>
+                <w:i/>
+              </w:rPr>
+            </m:ctrlPr>
+          </m:fPr>
+          <m:num>
+            <m:r>
+              <w:rPr>
+                <w:rFonts w:ascii="Cambria Math" w:eastAsiaTheme="minorEastAsia" w:hAnsi="Cambria Math"/>
+              </w:rPr>
+              <m:t>4x+16</m:t>
+            </m:r>
+          </m:num>
+          <m:den>
+            <m:sSup>
+              <m:sSupPr>
+                <m:ctrlPr>
+                  <w:rPr>
+                    <w:rFonts w:ascii="Cambria Math" w:eastAsiaTheme="minorEastAsia" w:hAnsi="Cambria Math"/>
+                    <w:i/>
+                  </w:rPr>
+                </m:ctrlPr>
+              </m:sSupPr>
+              <m:e>
+                <m:r>
+                  <w:rPr>
+                    <w:rFonts w:ascii="Cambria Math" w:eastAsiaTheme="minorEastAsia" w:hAnsi="Cambria Math"/>
+                  </w:rPr>
+                  <m:t>x</m:t>
+                </m:r>
+              </m:e>
+              <m:sup>
+                <m:r>
+                  <w:rPr>
+                    <w:rFonts w:ascii="Cambria Math" w:eastAsiaTheme="minorEastAsia" w:hAnsi="Cambria Math"/>
+                  </w:rPr>
+                  <m:t>2</m:t>
+                </m:r>
+              </m:sup>
+            </m:sSup>
+            <m:r>
+              <w:rPr>
+                <w:rFonts w:ascii="Cambria Math" w:eastAsiaTheme="minorEastAsia" w:hAnsi="Cambria Math"/>
+              </w:rPr>
+              <m:t>+5x+6</m:t>
+            </m:r>
+          </m:den>
+        </m:f>
+        <m:r>
+          <w:rPr>
+            <w:rFonts w:ascii="Cambria Math" w:eastAsiaTheme="minorEastAsia" w:hAnsi="Cambria Math"/>
+          </w:rPr>
+          <m:t>÷</m:t>
+        </m:r>
+        <m:f>
+          <m:fPr>
+            <m:ctrlPr>
+              <w:rPr>
+                <w:rFonts w:ascii="Cambria Math" w:eastAsiaTheme="minorEastAsia" w:hAnsi="Cambria Math"/>
+                <w:i/>
+              </w:rPr>
+            </m:ctrlPr>
+          </m:fPr>
+          <m:num>
+            <m:sSup>
+              <m:sSupPr>
+                <m:ctrlPr>
+                  <w:rPr>
+                    <w:rFonts w:ascii="Cambria Math" w:eastAsiaTheme="minorEastAsia" w:hAnsi="Cambria Math"/>
+                    <w:i/>
+                  </w:rPr>
+                </m:ctrlPr>
+              </m:sSupPr>
+              <m:e>
+                <m:r>
+                  <w:rPr>
+                    <w:rFonts w:ascii="Cambria Math" w:eastAsiaTheme="minorEastAsia" w:hAnsi="Cambria Math"/>
+                  </w:rPr>
+                  <m:t>x</m:t>
+                </m:r>
+              </m:e>
+              <m:sup>
+                <m:r>
+                  <w:rPr>
+                    <w:rFonts w:ascii="Cambria Math" w:eastAsiaTheme="minorEastAsia" w:hAnsi="Cambria Math"/>
+                  </w:rPr>
+                  <m:t>2</m:t>
+                </m:r>
+              </m:sup>
+            </m:sSup>
+            <m:r>
+              <w:rPr>
+                <w:rFonts w:ascii="Cambria Math" w:eastAsiaTheme="minorEastAsia" w:hAnsi="Cambria Math"/>
+              </w:rPr>
+              <m:t>-16</m:t>
+            </m:r>
+          </m:num>
+          <m:den>
+            <m:r>
+              <w:rPr>
+                <w:rFonts w:ascii="Cambria Math" w:eastAsiaTheme="minorEastAsia" w:hAnsi="Cambria Math"/>
+              </w:rPr>
+              <m:t>5x+15</m:t>
+            </m:r>
+          </m:den>
+        </m:f>
+      </m:oMath>
+      <w:r>
+        <w:rPr>
+          <w:rFonts w:eastAsiaTheme="minorEastAsia"/>
+        </w:rPr>
+        <w:t xml:space="preserve"> reduced to simplest terms?</w:t>
+      </w:r>
+      <w:r>
+        <w:rPr>
+          <w:rFonts w:eastAsiaTheme="minorEastAsia"/>
+        </w:rPr>
+        <w:br/>
+      </w:r>
+      <m:oMathPara>
+        <m:oMathParaPr>
+          <m:jc m:val="left"/>
+        </m:oMathParaPr>
+        <m:oMath>
+          <m:f>
+            <m:fPr>
+              <m:ctrlPr>
+                <w:rPr>
+                  <w:rFonts w:ascii="Cambria Math" w:hAnsi="Cambria Math"/>
+                  <w:i/>
+                </w:rPr>
+              </m:ctrlPr>
+            </m:fPr>
+            <m:num>
+              <m:r>
+                <w:rPr>
+                  <w:rFonts w:ascii="Cambria Math" w:hAnsi="Cambria Math"/>
+                </w:rPr>
+                <m:t>4</m:t>
+              </m:r>
+              <m:d>
+                <m:dPr>
+                  <m:ctrlPr>
+                    <w:rPr>
+                      <w:rFonts w:ascii="Cambria Math" w:hAnsi="Cambria Math"/>
+                      <w:i/>
+                    </w:rPr>
+                  </m:ctrlPr>
+                </m:dPr>
+                <m:e>
+                  <m:r>
+                    <w:rPr>
+                      <w:rFonts w:ascii="Cambria Math" w:hAnsi="Cambria Math"/>
+                    </w:rPr>
+                    <m:t>x+4</m:t>
+                  </m:r>
+                </m:e>
+              </m:d>
+            </m:num>
+            <m:den>
+              <m:d>
+                <m:dPr>
+                  <m:ctrlPr>
+                    <w:rPr>
+                      <w:rFonts w:ascii="Cambria Math" w:hAnsi="Cambria Math"/>
+                      <w:i/>
+                    </w:rPr>
+                  </m:ctrlPr>
+                </m:dPr>
+                <m:e>
+                  <m:r>
+                    <w:rPr>
+                      <w:rFonts w:ascii="Cambria Math" w:hAnsi="Cambria Math"/>
+                    </w:rPr>
+                    <m:t>x+2</m:t>
+                  </m:r>
+                </m:e>
+              </m:d>
+              <m:d>
+                <m:dPr>
+                  <m:ctrlPr>
+                    <w:rPr>
+                      <w:rFonts w:ascii="Cambria Math" w:hAnsi="Cambria Math"/>
+                      <w:i/>
+                    </w:rPr>
+                  </m:ctrlPr>
+                </m:dPr>
+                <m:e>
+                  <m:r>
+                    <w:rPr>
+                      <w:rFonts w:ascii="Cambria Math" w:hAnsi="Cambria Math"/>
+                    </w:rPr>
+                    <m:t>x+3</m:t>
+                  </m:r>
+                </m:e>
+              </m:d>
+            </m:den>
+          </m:f>
+          <m:r>
+            <w:rPr>
+              <w:rFonts w:ascii="Cambria Math" w:hAnsi="Cambria Math"/>
+            </w:rPr>
+            <m:t>∙</m:t>
+          </m:r>
+          <m:f>
+            <m:fPr>
+              <m:ctrlPr>
+                <w:rPr>
+                  <w:rFonts w:ascii="Cambria Math" w:hAnsi="Cambria Math"/>
+                  <w:i/>
+                </w:rPr>
+              </m:ctrlPr>
+            </m:fPr>
+            <m:num>
+              <m:r>
+                <w:rPr>
+                  <w:rFonts w:ascii="Cambria Math" w:hAnsi="Cambria Math"/>
+                </w:rPr>
+                <m:t>5</m:t>
+              </m:r>
+              <m:d>
+                <m:dPr>
+                  <m:ctrlPr>
+                    <w:rPr>
+                      <w:rFonts w:ascii="Cambria Math" w:hAnsi="Cambria Math"/>
+                      <w:i/>
+                    </w:rPr>
+                  </m:ctrlPr>
+                </m:dPr>
+                <m:e>
+                  <m:r>
+                    <w:rPr>
+                      <w:rFonts w:ascii="Cambria Math" w:hAnsi="Cambria Math"/>
+                    </w:rPr>
+                    <m:t>x+3</m:t>
+                  </m:r>
+                </m:e>
+              </m:d>
+            </m:num>
+            <m:den>
+              <m:d>
+                <m:dPr>
+                  <m:ctrlPr>
+                    <w:rPr>
+                      <w:rFonts w:ascii="Cambria Math" w:hAnsi="Cambria Math"/>
+                      <w:i/>
+                    </w:rPr>
+                  </m:ctrlPr>
+                </m:dPr>
+                <m:e>
+                  <m:r>
+                    <w:rPr>
+                      <w:rFonts w:ascii="Cambria Math" w:hAnsi="Cambria Math"/>
+                    </w:rPr>
+                    <m:t>x+4</m:t>
+                  </m:r>
+                </m:e>
+              </m:d>
+              <m:d>
+                <m:dPr>
+                  <m:ctrlPr>
+                    <w:rPr>
+                      <w:rFonts w:ascii="Cambria Math" w:hAnsi="Cambria Math"/>
+                      <w:i/>
+                    </w:rPr>
+                  </m:ctrlPr>
+                </m:dPr>
+                <m:e>
+                  <m:r>
+                    <w:rPr>
+                      <w:rFonts w:ascii="Cambria Math" w:hAnsi="Cambria Math"/>
+                    </w:rPr>
+                    <m:t>x-4</m:t>
+                  </m:r>
+                </m:e>
+              </m:d>
+            </m:den>
+          </m:f>
+          <m:r>
+            <w:rPr>
+              <w:rFonts w:ascii="Cambria Math" w:hAnsi="Cambria Math"/>
+            </w:rPr>
+            <m:t>=</m:t>
+          </m:r>
+          <m:r>
+            <w:rPr>
+              <w:rFonts w:ascii="Cambria Math" w:hAnsi="Cambria Math"/>
+            </w:rPr>
+            <w:br/>
+          </m:r>
+        </m:oMath>
+      </m:oMathPara>
+      <w:r>
+        <w:rPr>
+          <w:rFonts w:eastAsiaTheme="minorEastAsia"/>
+        </w:rPr>
+        <w:t xml:space="preserve">(4) </w:t>
+      </w:r>
+      <m:oMath>
+        <m:f>
+          <m:fPr>
+            <m:ctrlPr>
+              <w:rPr>
+                <w:rFonts w:ascii="Cambria Math" w:hAnsi="Cambria Math"/>
+                <w:i/>
+              </w:rPr>
+            </m:ctrlPr>
+          </m:fPr>
+          <m:num>
+            <m:r>
+              <w:rPr>
+                <w:rFonts w:ascii="Cambria Math" w:hAnsi="Cambria Math"/>
+              </w:rPr>
+              <m:t>20</m:t>
+            </m:r>
+          </m:num>
+          <m:den>
+            <m:r>
+              <w:rPr>
+                <w:rFonts w:ascii="Cambria Math" w:hAnsi="Cambria Math"/>
+              </w:rPr>
+              <m:t>(x+2)(x-4)</m:t>
+            </m:r>
+          </m:den>
+        </m:f>
+      </m:oMath>
+    </w:p>
+    <w:p>
+      <w:pPr>
+        <w:pStyle w:val="ListParagraph"/>
+        <w:numPr>
+          <w:ilvl w:val="0"/>
+          <w:numId w:val="39"/>
+        </w:numPr>
+      </w:pPr>
+      <w:r>
+        <w:rPr>
+          <w:rFonts w:eastAsiaTheme="minorEastAsia"/>
+        </w:rPr>
+        <w:lastRenderedPageBreak/>
+        <w:t xml:space="preserve">When </w:t>
+      </w:r>
+      <m:oMath>
+        <m:f>
+          <m:fPr>
+            <m:ctrlPr>
+              <w:rPr>
+                <w:rFonts w:ascii="Cambria Math" w:eastAsiaTheme="minorEastAsia" w:hAnsi="Cambria Math"/>
+                <w:i/>
+              </w:rPr>
+            </m:ctrlPr>
+          </m:fPr>
+          <m:num>
+            <m:r>
+              <w:rPr>
+                <w:rFonts w:ascii="Cambria Math" w:eastAsiaTheme="minorEastAsia" w:hAnsi="Cambria Math"/>
+              </w:rPr>
+              <m:t>x+2</m:t>
+            </m:r>
+          </m:num>
+          <m:den>
+            <m:r>
+              <w:rPr>
+                <w:rFonts w:ascii="Cambria Math" w:eastAsiaTheme="minorEastAsia" w:hAnsi="Cambria Math"/>
+              </w:rPr>
+              <m:t>x-3</m:t>
+            </m:r>
+          </m:den>
+        </m:f>
+        <m:r>
+          <w:rPr>
+            <w:rFonts w:ascii="Cambria Math" w:eastAsiaTheme="minorEastAsia" w:hAnsi="Cambria Math"/>
+          </w:rPr>
+          <m:t>∙</m:t>
+        </m:r>
+        <m:f>
+          <m:fPr>
+            <m:ctrlPr>
+              <w:rPr>
+                <w:rFonts w:ascii="Cambria Math" w:eastAsiaTheme="minorEastAsia" w:hAnsi="Cambria Math"/>
+                <w:i/>
+              </w:rPr>
+            </m:ctrlPr>
+          </m:fPr>
+          <m:num>
+            <m:r>
+              <w:rPr>
+                <w:rFonts w:ascii="Cambria Math" w:eastAsiaTheme="minorEastAsia" w:hAnsi="Cambria Math"/>
+              </w:rPr>
+              <m:t>x+4</m:t>
+            </m:r>
+          </m:num>
+          <m:den>
+            <m:r>
+              <w:rPr>
+                <w:rFonts w:ascii="Cambria Math" w:eastAsiaTheme="minorEastAsia" w:hAnsi="Cambria Math"/>
+              </w:rPr>
+              <m:t>x+5</m:t>
+            </m:r>
+          </m:den>
+        </m:f>
+      </m:oMath>
+      <w:r>
+        <w:rPr>
+          <w:rFonts w:eastAsiaTheme="minorEastAsia"/>
+        </w:rPr>
+        <w:t xml:space="preserve"> is multiplied, which of the following does it have the same answer as</w:t>
+      </w:r>
+      <w:r>
+        <w:rPr>
+          <w:rFonts w:eastAsiaTheme="minorEastAsia"/>
+        </w:rPr>
+        <w:t>?</w:t>
+      </w:r>
+      <w:r>
+        <w:rPr>
+          <w:rFonts w:eastAsiaTheme="minorEastAsia"/>
+        </w:rPr>
+        <w:br/>
+        <w:t xml:space="preserve">(4) </w:t>
+      </w:r>
+      <m:oMath>
+        <m:f>
+          <m:fPr>
+            <m:ctrlPr>
+              <w:rPr>
+                <w:rFonts w:ascii="Cambria Math" w:eastAsiaTheme="minorEastAsia" w:hAnsi="Cambria Math"/>
+                <w:i/>
+              </w:rPr>
+            </m:ctrlPr>
+          </m:fPr>
+          <m:num>
+            <m:r>
+              <w:rPr>
+                <w:rFonts w:ascii="Cambria Math" w:eastAsiaTheme="minorEastAsia" w:hAnsi="Cambria Math"/>
+              </w:rPr>
+              <m:t>x+2</m:t>
+            </m:r>
+          </m:num>
+          <m:den>
+            <m:r>
+              <w:rPr>
+                <w:rFonts w:ascii="Cambria Math" w:eastAsiaTheme="minorEastAsia" w:hAnsi="Cambria Math"/>
+              </w:rPr>
+              <m:t>x-3</m:t>
+            </m:r>
+          </m:den>
+        </m:f>
+        <m:r>
+          <w:rPr>
+            <w:rFonts w:ascii="Cambria Math" w:eastAsiaTheme="minorEastAsia" w:hAnsi="Cambria Math"/>
+          </w:rPr>
+          <m:t>÷</m:t>
+        </m:r>
+        <m:f>
+          <m:fPr>
+            <m:ctrlPr>
+              <w:rPr>
+                <w:rFonts w:ascii="Cambria Math" w:eastAsiaTheme="minorEastAsia" w:hAnsi="Cambria Math"/>
+                <w:i/>
+              </w:rPr>
+            </m:ctrlPr>
+          </m:fPr>
+          <m:num>
+            <m:r>
+              <w:rPr>
+                <w:rFonts w:ascii="Cambria Math" w:eastAsiaTheme="minorEastAsia" w:hAnsi="Cambria Math"/>
+              </w:rPr>
+              <m:t>x+</m:t>
+            </m:r>
+            <m:r>
+              <w:rPr>
+                <w:rFonts w:ascii="Cambria Math" w:eastAsiaTheme="minorEastAsia" w:hAnsi="Cambria Math"/>
+              </w:rPr>
+              <m:t>5</m:t>
+            </m:r>
+          </m:num>
+          <m:den>
+            <m:r>
+              <w:rPr>
+                <w:rFonts w:ascii="Cambria Math" w:eastAsiaTheme="minorEastAsia" w:hAnsi="Cambria Math"/>
+              </w:rPr>
+              <m:t>x+</m:t>
+            </m:r>
+            <m:r>
+              <w:rPr>
+                <w:rFonts w:ascii="Cambria Math" w:eastAsiaTheme="minorEastAsia" w:hAnsi="Cambria Math"/>
+              </w:rPr>
+              <m:t>4</m:t>
+            </m:r>
+          </m:den>
+        </m:f>
+      </m:oMath>
+    </w:p>
+    <w:p>
+      <w:pPr>
+        <w:pStyle w:val="ListParagraph"/>
+        <w:numPr>
+          <w:ilvl w:val="0"/>
+          <w:numId w:val="39"/>
+        </w:numPr>
+      </w:pPr>
+      <w:r>
+        <w:rPr>
+          <w:rFonts w:eastAsiaTheme="minorEastAsia"/>
+        </w:rPr>
+        <w:t xml:space="preserve">What is </w:t>
+      </w:r>
+      <m:oMath>
+        <m:f>
+          <m:fPr>
+            <m:ctrlPr>
+              <w:rPr>
+                <w:rFonts w:ascii="Cambria Math" w:eastAsiaTheme="minorEastAsia" w:hAnsi="Cambria Math"/>
+                <w:i/>
+              </w:rPr>
+            </m:ctrlPr>
+          </m:fPr>
+          <m:num>
+            <m:r>
+              <w:rPr>
+                <w:rFonts w:ascii="Cambria Math" w:eastAsiaTheme="minorEastAsia" w:hAnsi="Cambria Math"/>
+              </w:rPr>
+              <m:t>1</m:t>
+            </m:r>
+          </m:num>
+          <m:den>
+            <m:r>
+              <w:rPr>
+                <w:rFonts w:ascii="Cambria Math" w:eastAsiaTheme="minorEastAsia" w:hAnsi="Cambria Math"/>
+              </w:rPr>
+              <m:t>x</m:t>
+            </m:r>
+          </m:den>
+        </m:f>
+        <m:r>
+          <w:rPr>
+            <w:rFonts w:ascii="Cambria Math" w:eastAsiaTheme="minorEastAsia" w:hAnsi="Cambria Math"/>
+          </w:rPr>
+          <m:t>+</m:t>
+        </m:r>
+        <m:f>
+          <m:fPr>
+            <m:ctrlPr>
+              <w:rPr>
+                <w:rFonts w:ascii="Cambria Math" w:eastAsiaTheme="minorEastAsia" w:hAnsi="Cambria Math"/>
+                <w:i/>
+              </w:rPr>
+            </m:ctrlPr>
+          </m:fPr>
+          <m:num>
+            <m:r>
+              <w:rPr>
+                <w:rFonts w:ascii="Cambria Math" w:eastAsiaTheme="minorEastAsia" w:hAnsi="Cambria Math"/>
+              </w:rPr>
+              <m:t>1</m:t>
+            </m:r>
+          </m:num>
+          <m:den>
+            <m:r>
+              <w:rPr>
+                <w:rFonts w:ascii="Cambria Math" w:eastAsiaTheme="minorEastAsia" w:hAnsi="Cambria Math"/>
+              </w:rPr>
+              <m:t>x+2</m:t>
+            </m:r>
+          </m:den>
+        </m:f>
+        <m:r>
+          <w:rPr>
+            <w:rFonts w:ascii="Cambria Math" w:eastAsiaTheme="minorEastAsia" w:hAnsi="Cambria Math"/>
+          </w:rPr>
+          <m:t>?</m:t>
+        </m:r>
+        <m:r>
+          <w:rPr>
+            <w:rFonts w:ascii="Cambria Math" w:eastAsiaTheme="minorEastAsia" w:hAnsi="Cambria Math"/>
+          </w:rPr>
+          <w:br/>
+        </m:r>
+      </m:oMath>
+      <m:oMathPara>
+        <m:oMathParaPr>
+          <m:jc m:val="left"/>
+        </m:oMathParaPr>
+        <m:oMath>
+          <m:f>
+            <m:fPr>
+              <m:ctrlPr>
+                <w:rPr>
+                  <w:rFonts w:ascii="Cambria Math" w:hAnsi="Cambria Math"/>
+                  <w:i/>
+                </w:rPr>
+              </m:ctrlPr>
+            </m:fPr>
+            <m:num>
+              <m:d>
+                <m:dPr>
+                  <m:ctrlPr>
+                    <w:rPr>
+                      <w:rFonts w:ascii="Cambria Math" w:hAnsi="Cambria Math"/>
+                      <w:i/>
+                    </w:rPr>
+                  </m:ctrlPr>
+                </m:dPr>
+                <m:e>
+                  <m:r>
+                    <w:rPr>
+                      <w:rFonts w:ascii="Cambria Math" w:hAnsi="Cambria Math"/>
+                    </w:rPr>
+                    <m:t>1</m:t>
+                  </m:r>
+                </m:e>
+              </m:d>
+              <m:d>
+                <m:dPr>
+                  <m:ctrlPr>
+                    <w:rPr>
+                      <w:rFonts w:ascii="Cambria Math" w:hAnsi="Cambria Math"/>
+                      <w:i/>
+                    </w:rPr>
+                  </m:ctrlPr>
+                </m:dPr>
+                <m:e>
+                  <m:r>
+                    <w:rPr>
+                      <w:rFonts w:ascii="Cambria Math" w:hAnsi="Cambria Math"/>
+                    </w:rPr>
+                    <m:t>x+2</m:t>
+                  </m:r>
+                </m:e>
+              </m:d>
+            </m:num>
+            <m:den>
+              <m:r>
+                <w:rPr>
+                  <w:rFonts w:ascii="Cambria Math" w:hAnsi="Cambria Math"/>
+                </w:rPr>
+                <m:t>x</m:t>
+              </m:r>
+              <m:d>
+                <m:dPr>
+                  <m:ctrlPr>
+                    <w:rPr>
+                      <w:rFonts w:ascii="Cambria Math" w:hAnsi="Cambria Math"/>
+                      <w:i/>
+                    </w:rPr>
+                  </m:ctrlPr>
+                </m:dPr>
+                <m:e>
+                  <m:r>
+                    <w:rPr>
+                      <w:rFonts w:ascii="Cambria Math" w:hAnsi="Cambria Math"/>
+                    </w:rPr>
+                    <m:t>x+2</m:t>
+                  </m:r>
+                </m:e>
+              </m:d>
+            </m:den>
+          </m:f>
+          <m:r>
+            <w:rPr>
+              <w:rFonts w:ascii="Cambria Math" w:hAnsi="Cambria Math"/>
+            </w:rPr>
+            <m:t>+</m:t>
+          </m:r>
+          <m:f>
+            <m:fPr>
+              <m:ctrlPr>
+                <w:rPr>
+                  <w:rFonts w:ascii="Cambria Math" w:hAnsi="Cambria Math"/>
+                  <w:i/>
+                </w:rPr>
+              </m:ctrlPr>
+            </m:fPr>
+            <m:num>
+              <m:d>
+                <m:dPr>
+                  <m:ctrlPr>
+                    <w:rPr>
+                      <w:rFonts w:ascii="Cambria Math" w:hAnsi="Cambria Math"/>
+                      <w:i/>
+                    </w:rPr>
+                  </m:ctrlPr>
+                </m:dPr>
+                <m:e>
+                  <m:r>
+                    <w:rPr>
+                      <w:rFonts w:ascii="Cambria Math" w:hAnsi="Cambria Math"/>
+                    </w:rPr>
+                    <m:t>1</m:t>
+                  </m:r>
+                </m:e>
+              </m:d>
+              <m:d>
+                <m:dPr>
+                  <m:ctrlPr>
+                    <w:rPr>
+                      <w:rFonts w:ascii="Cambria Math" w:hAnsi="Cambria Math"/>
+                      <w:i/>
+                    </w:rPr>
+                  </m:ctrlPr>
+                </m:dPr>
+                <m:e>
+                  <m:r>
+                    <w:rPr>
+                      <w:rFonts w:ascii="Cambria Math" w:hAnsi="Cambria Math"/>
+                    </w:rPr>
+                    <m:t>x</m:t>
+                  </m:r>
+                </m:e>
+              </m:d>
+            </m:num>
+            <m:den>
+              <m:r>
+                <w:rPr>
+                  <w:rFonts w:ascii="Cambria Math" w:hAnsi="Cambria Math"/>
+                </w:rPr>
+                <m:t>x</m:t>
+              </m:r>
+              <m:d>
+                <m:dPr>
+                  <m:ctrlPr>
+                    <w:rPr>
+                      <w:rFonts w:ascii="Cambria Math" w:hAnsi="Cambria Math"/>
+                      <w:i/>
+                    </w:rPr>
+                  </m:ctrlPr>
+                </m:dPr>
+                <m:e>
+                  <m:r>
+                    <w:rPr>
+                      <w:rFonts w:ascii="Cambria Math" w:hAnsi="Cambria Math"/>
+                    </w:rPr>
+                    <m:t>x+2</m:t>
+                  </m:r>
+                </m:e>
+              </m:d>
+            </m:den>
+          </m:f>
+          <m:r>
+            <w:rPr>
+              <w:rFonts w:ascii="Cambria Math" w:hAnsi="Cambria Math"/>
+            </w:rPr>
+            <m:t>=</m:t>
+          </m:r>
+          <m:f>
+            <m:fPr>
+              <m:ctrlPr>
+                <w:rPr>
+                  <w:rFonts w:ascii="Cambria Math" w:hAnsi="Cambria Math"/>
+                  <w:i/>
+                </w:rPr>
+              </m:ctrlPr>
+            </m:fPr>
+            <m:num>
+              <m:r>
+                <w:rPr>
+                  <w:rFonts w:ascii="Cambria Math" w:hAnsi="Cambria Math"/>
+                </w:rPr>
+                <m:t>x+2+x</m:t>
+              </m:r>
+            </m:num>
+            <m:den>
+              <m:r>
+                <w:rPr>
+                  <w:rFonts w:ascii="Cambria Math" w:hAnsi="Cambria Math"/>
+                </w:rPr>
+                <m:t>x</m:t>
+              </m:r>
+              <m:d>
+                <m:dPr>
+                  <m:ctrlPr>
+                    <w:rPr>
+                      <w:rFonts w:ascii="Cambria Math" w:hAnsi="Cambria Math"/>
+                      <w:i/>
+                    </w:rPr>
+                  </m:ctrlPr>
+                </m:dPr>
+                <m:e>
+                  <m:r>
+                    <w:rPr>
+                      <w:rFonts w:ascii="Cambria Math" w:hAnsi="Cambria Math"/>
+                    </w:rPr>
+                    <m:t>x+2</m:t>
+                  </m:r>
+                </m:e>
+              </m:d>
+            </m:den>
+          </m:f>
+          <m:r>
+            <w:rPr>
+              <w:rFonts w:ascii="Cambria Math" w:hAnsi="Cambria Math"/>
+            </w:rPr>
+            <m:t>=</m:t>
+          </m:r>
+          <m:r>
+            <w:rPr>
+              <w:rFonts w:ascii="Cambria Math" w:hAnsi="Cambria Math"/>
+            </w:rPr>
+            <w:br/>
+          </m:r>
+        </m:oMath>
+      </m:oMathPara>
+      <w:r>
+        <w:rPr>
+          <w:rFonts w:eastAsiaTheme="minorEastAsia"/>
+        </w:rPr>
+        <w:t xml:space="preserve">(2) </w:t>
+      </w:r>
+      <m:oMath>
+        <m:f>
+          <m:fPr>
+            <m:ctrlPr>
+              <w:rPr>
+                <w:rFonts w:ascii="Cambria Math" w:hAnsi="Cambria Math"/>
+                <w:i/>
+              </w:rPr>
+            </m:ctrlPr>
+          </m:fPr>
+          <m:num>
+            <m:r>
+              <w:rPr>
+                <w:rFonts w:ascii="Cambria Math" w:hAnsi="Cambria Math"/>
+              </w:rPr>
+              <m:t>2x+2</m:t>
+            </m:r>
+          </m:num>
+          <m:den>
+            <m:r>
+              <w:rPr>
+                <w:rFonts w:ascii="Cambria Math" w:hAnsi="Cambria Math"/>
+              </w:rPr>
+              <m:t>x(x+2)</m:t>
+            </m:r>
+          </m:den>
+        </m:f>
+      </m:oMath>
+    </w:p>
+    <w:p>
+      <w:pPr>
+        <w:pStyle w:val="ListParagraph"/>
+        <w:numPr>
+          <w:ilvl w:val="0"/>
+          <w:numId w:val="39"/>
+        </w:numPr>
+      </w:pPr>
+      <w:r>
+        <w:t xml:space="preserve">What is </w:t>
+      </w:r>
+      <m:oMath>
+        <m:f>
+          <m:fPr>
+            <m:ctrlPr>
+              <w:rPr>
+                <w:rFonts w:ascii="Cambria Math" w:hAnsi="Cambria Math"/>
+                <w:i/>
+              </w:rPr>
+            </m:ctrlPr>
+          </m:fPr>
+          <m:num>
+            <m:r>
+              <w:rPr>
+                <w:rFonts w:ascii="Cambria Math" w:hAnsi="Cambria Math"/>
+              </w:rPr>
+              <m:t>4</m:t>
+            </m:r>
+          </m:num>
+          <m:den>
+            <m:d>
+              <m:dPr>
+                <m:ctrlPr>
+                  <w:rPr>
+                    <w:rFonts w:ascii="Cambria Math" w:hAnsi="Cambria Math"/>
+                    <w:i/>
+                  </w:rPr>
+                </m:ctrlPr>
+              </m:dPr>
+              <m:e>
+                <m:r>
+                  <w:rPr>
+                    <w:rFonts w:ascii="Cambria Math" w:hAnsi="Cambria Math"/>
+                  </w:rPr>
+                  <m:t>x+2</m:t>
+                </m:r>
+              </m:e>
+            </m:d>
+            <m:d>
+              <m:dPr>
+                <m:ctrlPr>
+                  <w:rPr>
+                    <w:rFonts w:ascii="Cambria Math" w:hAnsi="Cambria Math"/>
+                    <w:i/>
+                  </w:rPr>
+                </m:ctrlPr>
+              </m:dPr>
+              <m:e>
+                <m:r>
+                  <w:rPr>
+                    <w:rFonts w:ascii="Cambria Math" w:hAnsi="Cambria Math"/>
+                  </w:rPr>
+                  <m:t>x+3</m:t>
+                </m:r>
+              </m:e>
+            </m:d>
+          </m:den>
+        </m:f>
+        <m:r>
+          <w:rPr>
+            <w:rFonts w:ascii="Cambria Math" w:hAnsi="Cambria Math"/>
+          </w:rPr>
+          <m:t>+</m:t>
+        </m:r>
+        <m:f>
+          <m:fPr>
+            <m:ctrlPr>
+              <w:rPr>
+                <w:rFonts w:ascii="Cambria Math" w:hAnsi="Cambria Math"/>
+                <w:i/>
+              </w:rPr>
+            </m:ctrlPr>
+          </m:fPr>
+          <m:num>
+            <m:r>
+              <w:rPr>
+                <w:rFonts w:ascii="Cambria Math" w:hAnsi="Cambria Math"/>
+              </w:rPr>
+              <m:t>3</m:t>
+            </m:r>
+          </m:num>
+          <m:den>
+            <m:d>
+              <m:dPr>
+                <m:ctrlPr>
+                  <w:rPr>
+                    <w:rFonts w:ascii="Cambria Math" w:hAnsi="Cambria Math"/>
+                    <w:i/>
+                  </w:rPr>
+                </m:ctrlPr>
+              </m:dPr>
+              <m:e>
+                <m:r>
+                  <w:rPr>
+                    <w:rFonts w:ascii="Cambria Math" w:hAnsi="Cambria Math"/>
+                  </w:rPr>
+                  <m:t>x+2</m:t>
+                </m:r>
+              </m:e>
+            </m:d>
+            <m:d>
+              <m:dPr>
+                <m:ctrlPr>
+                  <w:rPr>
+                    <w:rFonts w:ascii="Cambria Math" w:hAnsi="Cambria Math"/>
+                    <w:i/>
+                  </w:rPr>
+                </m:ctrlPr>
+              </m:dPr>
+              <m:e>
+                <m:r>
+                  <w:rPr>
+                    <w:rFonts w:ascii="Cambria Math" w:hAnsi="Cambria Math"/>
+                  </w:rPr>
+                  <m:t>x-2</m:t>
+                </m:r>
+              </m:e>
+            </m:d>
+          </m:den>
+        </m:f>
+        <m:r>
+          <w:rPr>
+            <w:rFonts w:ascii="Cambria Math" w:hAnsi="Cambria Math"/>
+          </w:rPr>
+          <m:t>?</m:t>
+        </m:r>
+        <m:r>
+          <w:rPr>
+            <w:rFonts w:ascii="Cambria Math" w:hAnsi="Cambria Math"/>
+          </w:rPr>
+          <w:br/>
+        </m:r>
+        <m:f>
+          <m:fPr>
+            <m:ctrlPr>
+              <w:rPr>
+                <w:rFonts w:ascii="Cambria Math" w:hAnsi="Cambria Math"/>
+                <w:i/>
+              </w:rPr>
+            </m:ctrlPr>
+          </m:fPr>
+          <m:num>
+            <m:r>
+              <w:rPr>
+                <w:rFonts w:ascii="Cambria Math" w:hAnsi="Cambria Math"/>
+              </w:rPr>
+              <m:t>4</m:t>
+            </m:r>
+            <m:d>
+              <m:dPr>
+                <m:ctrlPr>
+                  <w:rPr>
+                    <w:rFonts w:ascii="Cambria Math" w:hAnsi="Cambria Math"/>
+                    <w:i/>
+                  </w:rPr>
+                </m:ctrlPr>
+              </m:dPr>
+              <m:e>
+                <m:r>
+                  <w:rPr>
+                    <w:rFonts w:ascii="Cambria Math" w:hAnsi="Cambria Math"/>
+                  </w:rPr>
+                  <m:t>x-2</m:t>
+                </m:r>
+              </m:e>
+            </m:d>
+          </m:num>
+          <m:den>
+            <m:d>
+              <m:dPr>
+                <m:ctrlPr>
+                  <w:rPr>
+                    <w:rFonts w:ascii="Cambria Math" w:hAnsi="Cambria Math"/>
+                    <w:i/>
+                  </w:rPr>
+                </m:ctrlPr>
+              </m:dPr>
+              <m:e>
+                <m:r>
+                  <w:rPr>
+                    <w:rFonts w:ascii="Cambria Math" w:hAnsi="Cambria Math"/>
+                  </w:rPr>
+                  <m:t>x+2</m:t>
+                </m:r>
+              </m:e>
+            </m:d>
+            <m:d>
+              <m:dPr>
+                <m:ctrlPr>
+                  <w:rPr>
+                    <w:rFonts w:ascii="Cambria Math" w:hAnsi="Cambria Math"/>
+                    <w:i/>
+                  </w:rPr>
+                </m:ctrlPr>
+              </m:dPr>
+              <m:e>
+                <m:r>
+                  <w:rPr>
+                    <w:rFonts w:ascii="Cambria Math" w:hAnsi="Cambria Math"/>
+                  </w:rPr>
+                  <m:t>x+3</m:t>
+                </m:r>
+              </m:e>
+            </m:d>
+            <m:d>
+              <m:dPr>
+                <m:ctrlPr>
+                  <w:rPr>
+                    <w:rFonts w:ascii="Cambria Math" w:hAnsi="Cambria Math"/>
+                    <w:i/>
+                  </w:rPr>
+                </m:ctrlPr>
+              </m:dPr>
+              <m:e>
+                <m:r>
+                  <w:rPr>
+                    <w:rFonts w:ascii="Cambria Math" w:hAnsi="Cambria Math"/>
+                  </w:rPr>
+                  <m:t>x-2</m:t>
+                </m:r>
+              </m:e>
+            </m:d>
+          </m:den>
+        </m:f>
+        <m:r>
+          <w:rPr>
+            <w:rFonts w:ascii="Cambria Math" w:hAnsi="Cambria Math"/>
+          </w:rPr>
+          <m:t>+</m:t>
+        </m:r>
+        <m:f>
+          <m:fPr>
+            <m:ctrlPr>
+              <w:rPr>
+                <w:rFonts w:ascii="Cambria Math" w:hAnsi="Cambria Math"/>
+                <w:i/>
+              </w:rPr>
+            </m:ctrlPr>
+          </m:fPr>
+          <m:num>
+            <m:r>
+              <w:rPr>
+                <w:rFonts w:ascii="Cambria Math" w:hAnsi="Cambria Math"/>
+              </w:rPr>
+              <m:t>3</m:t>
+            </m:r>
+            <m:d>
+              <m:dPr>
+                <m:ctrlPr>
+                  <w:rPr>
+                    <w:rFonts w:ascii="Cambria Math" w:hAnsi="Cambria Math"/>
+                    <w:i/>
+                  </w:rPr>
+                </m:ctrlPr>
+              </m:dPr>
+              <m:e>
+                <m:r>
+                  <w:rPr>
+                    <w:rFonts w:ascii="Cambria Math" w:hAnsi="Cambria Math"/>
+                  </w:rPr>
+                  <m:t>x+3</m:t>
+                </m:r>
+              </m:e>
+            </m:d>
+          </m:num>
+          <m:den>
+            <m:d>
+              <m:dPr>
+                <m:ctrlPr>
+                  <w:rPr>
+                    <w:rFonts w:ascii="Cambria Math" w:hAnsi="Cambria Math"/>
+                    <w:i/>
+                  </w:rPr>
+                </m:ctrlPr>
+              </m:dPr>
+              <m:e>
+                <m:r>
+                  <w:rPr>
+                    <w:rFonts w:ascii="Cambria Math" w:hAnsi="Cambria Math"/>
+                  </w:rPr>
+                  <m:t>x+2</m:t>
+                </m:r>
+              </m:e>
+            </m:d>
+            <m:d>
+              <m:dPr>
+                <m:ctrlPr>
+                  <w:rPr>
+                    <w:rFonts w:ascii="Cambria Math" w:hAnsi="Cambria Math"/>
+                    <w:i/>
+                  </w:rPr>
+                </m:ctrlPr>
+              </m:dPr>
+              <m:e>
+                <m:r>
+                  <w:rPr>
+                    <w:rFonts w:ascii="Cambria Math" w:hAnsi="Cambria Math"/>
+                  </w:rPr>
+                  <m:t>x+3</m:t>
+                </m:r>
+              </m:e>
+            </m:d>
+            <m:d>
+              <m:dPr>
+                <m:ctrlPr>
+                  <w:rPr>
+                    <w:rFonts w:ascii="Cambria Math" w:hAnsi="Cambria Math"/>
+                    <w:i/>
+                  </w:rPr>
+                </m:ctrlPr>
+              </m:dPr>
+              <m:e>
+                <m:r>
+                  <w:rPr>
+                    <w:rFonts w:ascii="Cambria Math" w:hAnsi="Cambria Math"/>
+                  </w:rPr>
+                  <m:t>x-2</m:t>
+                </m:r>
+              </m:e>
+            </m:d>
+          </m:den>
+        </m:f>
+      </m:oMath>
+      <w:r>
+        <w:rPr>
+          <w:rFonts w:eastAsiaTheme="minorEastAsia"/>
+        </w:rPr>
+        <w:t>=</w:t>
+      </w:r>
+      <m:oMath>
+        <m:r>
+          <w:rPr>
+            <w:rFonts w:ascii="Cambria Math" w:eastAsiaTheme="minorEastAsia" w:hAnsi="Cambria Math"/>
+          </w:rPr>
+          <w:br/>
+        </m:r>
+        <m:f>
+          <m:fPr>
+            <m:ctrlPr>
+              <w:rPr>
+                <w:rFonts w:ascii="Cambria Math" w:eastAsiaTheme="minorEastAsia" w:hAnsi="Cambria Math"/>
+                <w:i/>
+              </w:rPr>
+            </m:ctrlPr>
+          </m:fPr>
+          <m:num>
+            <m:r>
+              <w:rPr>
+                <w:rFonts w:ascii="Cambria Math" w:eastAsiaTheme="minorEastAsia" w:hAnsi="Cambria Math"/>
+              </w:rPr>
+              <m:t>4x-8+3x+9</m:t>
+            </m:r>
+          </m:num>
+          <m:den>
+            <m:r>
+              <w:rPr>
+                <w:rFonts w:ascii="Cambria Math" w:eastAsiaTheme="minorEastAsia" w:hAnsi="Cambria Math"/>
+              </w:rPr>
+              <m:t>(x+2)(x+3)(x-2</m:t>
+            </m:r>
+          </m:den>
+        </m:f>
+        <m:r>
+          <w:rPr>
+            <w:rFonts w:ascii="Cambria Math" w:eastAsiaTheme="minorEastAsia" w:hAnsi="Cambria Math"/>
+          </w:rPr>
+          <m:t>=</m:t>
+        </m:r>
+      </m:oMath>
+      <w:r>
+        <w:rPr>
+          <w:rFonts w:eastAsiaTheme="minorEastAsia"/>
+        </w:rPr>
+        <w:t xml:space="preserve"> </w:t>
+      </w:r>
+      <w:r>
+        <w:rPr>
+          <w:rFonts w:eastAsiaTheme="minorEastAsia"/>
+        </w:rPr>
+        <w:br/>
+        <w:t xml:space="preserve">(1) </w:t>
+      </w:r>
+      <m:oMath>
+        <m:f>
+          <m:fPr>
+            <m:ctrlPr>
+              <w:rPr>
+                <w:rFonts w:ascii="Cambria Math" w:eastAsiaTheme="minorEastAsia" w:hAnsi="Cambria Math"/>
+                <w:i/>
+              </w:rPr>
+            </m:ctrlPr>
+          </m:fPr>
+          <m:num>
+            <m:r>
+              <w:rPr>
+                <w:rFonts w:ascii="Cambria Math" w:eastAsiaTheme="minorEastAsia" w:hAnsi="Cambria Math"/>
+              </w:rPr>
+              <m:t>7x+1</m:t>
+            </m:r>
+          </m:num>
+          <m:den>
+            <m:r>
+              <w:rPr>
+                <w:rFonts w:ascii="Cambria Math" w:eastAsiaTheme="minorEastAsia" w:hAnsi="Cambria Math"/>
+              </w:rPr>
+              <m:t>(x+2)(x-2)(x+3)</m:t>
+            </m:r>
+          </m:den>
+        </m:f>
+      </m:oMath>
+      <w:r>
+        <w:rPr>
+          <w:rFonts w:eastAsiaTheme="minorEastAsia"/>
+        </w:rPr>
+        <w:br/>
+      </w:r>
+    </w:p>
     <w:p/>
     <w:p/>
     <w:p/>
@@ -2316,6 +4956,95 @@
     </w:lvl>
   </w:abstractNum>
   <w:abstractNum w:abstractNumId="18" w15:restartNumberingAfterBreak="0">
+    <w:nsid w:val="461140EB"/>
+    <w:multiLevelType w:val="hybridMultilevel"/>
+    <w:tmpl w:val="81EE11BA"/>
+    <w:lvl w:ilvl="0" w:tplc="04090015">
+      <w:start w:val="1"/>
+      <w:numFmt w:val="upperLetter"/>
+      <w:lvlText w:val="%1."/>
+      <w:lvlJc w:val="left"/>
+      <w:pPr>
+        <w:ind w:left="360" w:hanging="360"/>
+      </w:pPr>
+      <w:rPr>
+        <w:rFonts w:hint="default"/>
+      </w:rPr>
+    </w:lvl>
+    <w:lvl w:ilvl="1" w:tplc="04090019">
+      <w:start w:val="1"/>
+      <w:numFmt w:val="lowerLetter"/>
+      <w:lvlText w:val="%2."/>
+      <w:lvlJc w:val="left"/>
+      <w:pPr>
+        <w:ind w:left="1080" w:hanging="360"/>
+      </w:pPr>
+    </w:lvl>
+    <w:lvl w:ilvl="2" w:tplc="0409001B" w:tentative="1">
+      <w:start w:val="1"/>
+      <w:numFmt w:val="lowerRoman"/>
+      <w:lvlText w:val="%3."/>
+      <w:lvlJc w:val="right"/>
+      <w:pPr>
+        <w:ind w:left="1800" w:hanging="180"/>
+      </w:pPr>
+    </w:lvl>
+    <w:lvl w:ilvl="3" w:tplc="0409000F" w:tentative="1">
+      <w:start w:val="1"/>
+      <w:numFmt w:val="decimal"/>
+      <w:lvlText w:val="%4."/>
+      <w:lvlJc w:val="left"/>
+      <w:pPr>
+        <w:ind w:left="2520" w:hanging="360"/>
+      </w:pPr>
+    </w:lvl>
+    <w:lvl w:ilvl="4" w:tplc="04090019" w:tentative="1">
+      <w:start w:val="1"/>
+      <w:numFmt w:val="lowerLetter"/>
+      <w:lvlText w:val="%5."/>
+      <w:lvlJc w:val="left"/>
+      <w:pPr>
+        <w:ind w:left="3240" w:hanging="360"/>
+      </w:pPr>
+    </w:lvl>
+    <w:lvl w:ilvl="5" w:tplc="0409001B" w:tentative="1">
+      <w:start w:val="1"/>
+      <w:numFmt w:val="lowerRoman"/>
+      <w:lvlText w:val="%6."/>
+      <w:lvlJc w:val="right"/>
+      <w:pPr>
+        <w:ind w:left="3960" w:hanging="180"/>
+      </w:pPr>
+    </w:lvl>
+    <w:lvl w:ilvl="6" w:tplc="0409000F" w:tentative="1">
+      <w:start w:val="1"/>
+      <w:numFmt w:val="decimal"/>
+      <w:lvlText w:val="%7."/>
+      <w:lvlJc w:val="left"/>
+      <w:pPr>
+        <w:ind w:left="4680" w:hanging="360"/>
+      </w:pPr>
+    </w:lvl>
+    <w:lvl w:ilvl="7" w:tplc="04090019" w:tentative="1">
+      <w:start w:val="1"/>
+      <w:numFmt w:val="lowerLetter"/>
+      <w:lvlText w:val="%8."/>
+      <w:lvlJc w:val="left"/>
+      <w:pPr>
+        <w:ind w:left="5400" w:hanging="360"/>
+      </w:pPr>
+    </w:lvl>
+    <w:lvl w:ilvl="8" w:tplc="0409001B" w:tentative="1">
+      <w:start w:val="1"/>
+      <w:numFmt w:val="lowerRoman"/>
+      <w:lvlText w:val="%9."/>
+      <w:lvlJc w:val="right"/>
+      <w:pPr>
+        <w:ind w:left="6120" w:hanging="180"/>
+      </w:pPr>
+    </w:lvl>
+  </w:abstractNum>
+  <w:abstractNum w:abstractNumId="19" w15:restartNumberingAfterBreak="0">
     <w:nsid w:val="486D3880"/>
     <w:multiLevelType w:val="hybridMultilevel"/>
     <w:tmpl w:val="EED4CCFA"/>
@@ -2404,7 +5133,7 @@
       </w:pPr>
     </w:lvl>
   </w:abstractNum>
-  <w:abstractNum w:abstractNumId="19" w15:restartNumberingAfterBreak="0">
+  <w:abstractNum w:abstractNumId="20" w15:restartNumberingAfterBreak="0">
     <w:nsid w:val="48DD0C30"/>
     <w:multiLevelType w:val="hybridMultilevel"/>
     <w:tmpl w:val="53FAFE02"/>
@@ -2495,7 +5224,7 @@
       </w:pPr>
     </w:lvl>
   </w:abstractNum>
-  <w:abstractNum w:abstractNumId="20" w15:restartNumberingAfterBreak="0">
+  <w:abstractNum w:abstractNumId="21" w15:restartNumberingAfterBreak="0">
     <w:nsid w:val="4BC3468D"/>
     <w:multiLevelType w:val="multilevel"/>
     <w:tmpl w:val="C174284E"/>
@@ -2608,7 +5337,7 @@
       </w:rPr>
     </w:lvl>
   </w:abstractNum>
-  <w:abstractNum w:abstractNumId="21" w15:restartNumberingAfterBreak="0">
+  <w:abstractNum w:abstractNumId="22" w15:restartNumberingAfterBreak="0">
     <w:nsid w:val="51E2111C"/>
     <w:multiLevelType w:val="hybridMultilevel"/>
     <w:tmpl w:val="3CCCEA2E"/>
@@ -2697,7 +5426,7 @@
       </w:pPr>
     </w:lvl>
   </w:abstractNum>
-  <w:abstractNum w:abstractNumId="22" w15:restartNumberingAfterBreak="0">
+  <w:abstractNum w:abstractNumId="23" w15:restartNumberingAfterBreak="0">
     <w:nsid w:val="56D57DAA"/>
     <w:multiLevelType w:val="hybridMultilevel"/>
     <w:tmpl w:val="0130CB68"/>
@@ -2786,7 +5515,7 @@
       </w:pPr>
     </w:lvl>
   </w:abstractNum>
-  <w:abstractNum w:abstractNumId="23" w15:restartNumberingAfterBreak="0">
+  <w:abstractNum w:abstractNumId="24" w15:restartNumberingAfterBreak="0">
     <w:nsid w:val="5E3144DC"/>
     <w:multiLevelType w:val="multilevel"/>
     <w:tmpl w:val="02B2E396"/>
@@ -2899,7 +5628,7 @@
       </w:rPr>
     </w:lvl>
   </w:abstractNum>
-  <w:abstractNum w:abstractNumId="24" w15:restartNumberingAfterBreak="0">
+  <w:abstractNum w:abstractNumId="25" w15:restartNumberingAfterBreak="0">
     <w:nsid w:val="61611601"/>
     <w:multiLevelType w:val="hybridMultilevel"/>
     <w:tmpl w:val="A72A7508"/>
@@ -2988,7 +5717,7 @@
       </w:pPr>
     </w:lvl>
   </w:abstractNum>
-  <w:abstractNum w:abstractNumId="25" w15:restartNumberingAfterBreak="0">
+  <w:abstractNum w:abstractNumId="26" w15:restartNumberingAfterBreak="0">
     <w:nsid w:val="64D34789"/>
     <w:multiLevelType w:val="hybridMultilevel"/>
     <w:tmpl w:val="16DC6484"/>
@@ -3077,7 +5806,7 @@
       </w:pPr>
     </w:lvl>
   </w:abstractNum>
-  <w:abstractNum w:abstractNumId="26" w15:restartNumberingAfterBreak="0">
+  <w:abstractNum w:abstractNumId="27" w15:restartNumberingAfterBreak="0">
     <w:nsid w:val="69E42A98"/>
     <w:multiLevelType w:val="hybridMultilevel"/>
     <w:tmpl w:val="9AAAFC70"/>
@@ -3163,7 +5892,7 @@
       </w:pPr>
     </w:lvl>
   </w:abstractNum>
-  <w:abstractNum w:abstractNumId="27" w15:restartNumberingAfterBreak="0">
+  <w:abstractNum w:abstractNumId="28" w15:restartNumberingAfterBreak="0">
     <w:nsid w:val="71B323F2"/>
     <w:multiLevelType w:val="hybridMultilevel"/>
     <w:tmpl w:val="F692F056"/>
@@ -3252,7 +5981,96 @@
       </w:pPr>
     </w:lvl>
   </w:abstractNum>
-  <w:abstractNum w:abstractNumId="28" w15:restartNumberingAfterBreak="0">
+  <w:abstractNum w:abstractNumId="29" w15:restartNumberingAfterBreak="0">
+    <w:nsid w:val="73E60EFE"/>
+    <w:multiLevelType w:val="hybridMultilevel"/>
+    <w:tmpl w:val="E9F4B4BE"/>
+    <w:lvl w:ilvl="0" w:tplc="0409000F">
+      <w:start w:val="1"/>
+      <w:numFmt w:val="decimal"/>
+      <w:lvlText w:val="%1."/>
+      <w:lvlJc w:val="left"/>
+      <w:pPr>
+        <w:ind w:left="720" w:hanging="360"/>
+      </w:pPr>
+      <w:rPr>
+        <w:rFonts w:hint="default"/>
+      </w:rPr>
+    </w:lvl>
+    <w:lvl w:ilvl="1" w:tplc="04090019" w:tentative="1">
+      <w:start w:val="1"/>
+      <w:numFmt w:val="lowerLetter"/>
+      <w:lvlText w:val="%2."/>
+      <w:lvlJc w:val="left"/>
+      <w:pPr>
+        <w:ind w:left="1440" w:hanging="360"/>
+      </w:pPr>
+    </w:lvl>
+    <w:lvl w:ilvl="2" w:tplc="0409001B" w:tentative="1">
+      <w:start w:val="1"/>
+      <w:numFmt w:val="lowerRoman"/>
+      <w:lvlText w:val="%3."/>
+      <w:lvlJc w:val="right"/>
+      <w:pPr>
+        <w:ind w:left="2160" w:hanging="180"/>
+      </w:pPr>
+    </w:lvl>
+    <w:lvl w:ilvl="3" w:tplc="0409000F" w:tentative="1">
+      <w:start w:val="1"/>
+      <w:numFmt w:val="decimal"/>
+      <w:lvlText w:val="%4."/>
+      <w:lvlJc w:val="left"/>
+      <w:pPr>
+        <w:ind w:left="2880" w:hanging="360"/>
+      </w:pPr>
+    </w:lvl>
+    <w:lvl w:ilvl="4" w:tplc="04090019" w:tentative="1">
+      <w:start w:val="1"/>
+      <w:numFmt w:val="lowerLetter"/>
+      <w:lvlText w:val="%5."/>
+      <w:lvlJc w:val="left"/>
+      <w:pPr>
+        <w:ind w:left="3600" w:hanging="360"/>
+      </w:pPr>
+    </w:lvl>
+    <w:lvl w:ilvl="5" w:tplc="0409001B" w:tentative="1">
+      <w:start w:val="1"/>
+      <w:numFmt w:val="lowerRoman"/>
+      <w:lvlText w:val="%6."/>
+      <w:lvlJc w:val="right"/>
+      <w:pPr>
+        <w:ind w:left="4320" w:hanging="180"/>
+      </w:pPr>
+    </w:lvl>
+    <w:lvl w:ilvl="6" w:tplc="0409000F" w:tentative="1">
+      <w:start w:val="1"/>
+      <w:numFmt w:val="decimal"/>
+      <w:lvlText w:val="%7."/>
+      <w:lvlJc w:val="left"/>
+      <w:pPr>
+        <w:ind w:left="5040" w:hanging="360"/>
+      </w:pPr>
+    </w:lvl>
+    <w:lvl w:ilvl="7" w:tplc="04090019" w:tentative="1">
+      <w:start w:val="1"/>
+      <w:numFmt w:val="lowerLetter"/>
+      <w:lvlText w:val="%8."/>
+      <w:lvlJc w:val="left"/>
+      <w:pPr>
+        <w:ind w:left="5760" w:hanging="360"/>
+      </w:pPr>
+    </w:lvl>
+    <w:lvl w:ilvl="8" w:tplc="0409001B" w:tentative="1">
+      <w:start w:val="1"/>
+      <w:numFmt w:val="lowerRoman"/>
+      <w:lvlText w:val="%9."/>
+      <w:lvlJc w:val="right"/>
+      <w:pPr>
+        <w:ind w:left="6480" w:hanging="180"/>
+      </w:pPr>
+    </w:lvl>
+  </w:abstractNum>
+  <w:abstractNum w:abstractNumId="30" w15:restartNumberingAfterBreak="0">
     <w:nsid w:val="7A060B79"/>
     <w:multiLevelType w:val="hybridMultilevel"/>
     <w:tmpl w:val="2B6E8C7C"/>
@@ -3341,7 +6159,7 @@
       </w:pPr>
     </w:lvl>
   </w:abstractNum>
-  <w:abstractNum w:abstractNumId="29" w15:restartNumberingAfterBreak="0">
+  <w:abstractNum w:abstractNumId="31" w15:restartNumberingAfterBreak="0">
     <w:nsid w:val="7B3156D7"/>
     <w:multiLevelType w:val="hybridMultilevel"/>
     <w:tmpl w:val="D79060AE"/>
@@ -3432,7 +6250,7 @@
       </w:pPr>
     </w:lvl>
   </w:abstractNum>
-  <w:abstractNum w:abstractNumId="30" w15:restartNumberingAfterBreak="0">
+  <w:abstractNum w:abstractNumId="32" w15:restartNumberingAfterBreak="0">
     <w:nsid w:val="7C093E54"/>
     <w:multiLevelType w:val="hybridMultilevel"/>
     <w:tmpl w:val="07E2E3AC"/>
@@ -3521,7 +6339,7 @@
       </w:pPr>
     </w:lvl>
   </w:abstractNum>
-  <w:abstractNum w:abstractNumId="31" w15:restartNumberingAfterBreak="0">
+  <w:abstractNum w:abstractNumId="33" w15:restartNumberingAfterBreak="0">
     <w:nsid w:val="7D2543A3"/>
     <w:multiLevelType w:val="hybridMultilevel"/>
     <w:tmpl w:val="49385B7E"/>
@@ -3610,7 +6428,7 @@
       </w:pPr>
     </w:lvl>
   </w:abstractNum>
-  <w:abstractNum w:abstractNumId="32" w15:restartNumberingAfterBreak="0">
+  <w:abstractNum w:abstractNumId="34" w15:restartNumberingAfterBreak="0">
     <w:nsid w:val="7D2F4AD1"/>
     <w:multiLevelType w:val="hybridMultilevel"/>
     <w:tmpl w:val="23CEFC16"/>
@@ -3699,7 +6517,7 @@
       </w:pPr>
     </w:lvl>
   </w:abstractNum>
-  <w:abstractNum w:abstractNumId="33" w15:restartNumberingAfterBreak="0">
+  <w:abstractNum w:abstractNumId="35" w15:restartNumberingAfterBreak="0">
     <w:nsid w:val="7DBE32CF"/>
     <w:multiLevelType w:val="hybridMultilevel"/>
     <w:tmpl w:val="C92AF380"/>
@@ -3788,7 +6606,7 @@
       </w:pPr>
     </w:lvl>
   </w:abstractNum>
-  <w:abstractNum w:abstractNumId="34" w15:restartNumberingAfterBreak="0">
+  <w:abstractNum w:abstractNumId="36" w15:restartNumberingAfterBreak="0">
     <w:nsid w:val="7F540412"/>
     <w:multiLevelType w:val="hybridMultilevel"/>
     <w:tmpl w:val="E5C674FA"/>
@@ -3877,7 +6695,7 @@
       </w:pPr>
     </w:lvl>
   </w:abstractNum>
-  <w:abstractNum w:abstractNumId="35" w15:restartNumberingAfterBreak="0">
+  <w:abstractNum w:abstractNumId="37" w15:restartNumberingAfterBreak="0">
     <w:nsid w:val="7F650AC6"/>
     <w:multiLevelType w:val="hybridMultilevel"/>
     <w:tmpl w:val="A54E48EE"/>
@@ -3966,7 +6784,7 @@
       </w:pPr>
     </w:lvl>
   </w:abstractNum>
-  <w:abstractNum w:abstractNumId="36" w15:restartNumberingAfterBreak="0">
+  <w:abstractNum w:abstractNumId="38" w15:restartNumberingAfterBreak="0">
     <w:nsid w:val="7F9E247D"/>
     <w:multiLevelType w:val="hybridMultilevel"/>
     <w:tmpl w:val="7CD2FB98"/>
@@ -4062,28 +6880,28 @@
     <w:abstractNumId w:val="16"/>
   </w:num>
   <w:num w:numId="3" w16cid:durableId="392241423">
-    <w:abstractNumId w:val="18"/>
+    <w:abstractNumId w:val="19"/>
   </w:num>
   <w:num w:numId="4" w16cid:durableId="2033145947">
-    <w:abstractNumId w:val="34"/>
+    <w:abstractNumId w:val="36"/>
   </w:num>
   <w:num w:numId="5" w16cid:durableId="202055902">
     <w:abstractNumId w:val="1"/>
   </w:num>
   <w:num w:numId="6" w16cid:durableId="1370255834">
-    <w:abstractNumId w:val="25"/>
+    <w:abstractNumId w:val="26"/>
   </w:num>
   <w:num w:numId="7" w16cid:durableId="1398819235">
     <w:abstractNumId w:val="15"/>
   </w:num>
   <w:num w:numId="8" w16cid:durableId="1640839801">
-    <w:abstractNumId w:val="30"/>
+    <w:abstractNumId w:val="32"/>
   </w:num>
   <w:num w:numId="9" w16cid:durableId="1914927308">
     <w:abstractNumId w:val="3"/>
   </w:num>
   <w:num w:numId="10" w16cid:durableId="578298169">
-    <w:abstractNumId w:val="24"/>
+    <w:abstractNumId w:val="25"/>
   </w:num>
   <w:num w:numId="11" w16cid:durableId="1107581818">
     <w:abstractNumId w:val="11"/>
@@ -4092,28 +6910,28 @@
     <w:abstractNumId w:val="14"/>
   </w:num>
   <w:num w:numId="13" w16cid:durableId="819930803">
-    <w:abstractNumId w:val="33"/>
+    <w:abstractNumId w:val="35"/>
   </w:num>
   <w:num w:numId="14" w16cid:durableId="1214193706">
-    <w:abstractNumId w:val="23"/>
+    <w:abstractNumId w:val="24"/>
   </w:num>
   <w:num w:numId="15" w16cid:durableId="1183664756">
-    <w:abstractNumId w:val="20"/>
+    <w:abstractNumId w:val="21"/>
   </w:num>
   <w:num w:numId="16" w16cid:durableId="537856220">
     <w:abstractNumId w:val="6"/>
   </w:num>
   <w:num w:numId="17" w16cid:durableId="463011993">
-    <w:abstractNumId w:val="21"/>
+    <w:abstractNumId w:val="22"/>
   </w:num>
   <w:num w:numId="18" w16cid:durableId="1482582286">
-    <w:abstractNumId w:val="27"/>
+    <w:abstractNumId w:val="28"/>
   </w:num>
   <w:num w:numId="19" w16cid:durableId="1501500492">
-    <w:abstractNumId w:val="19"/>
+    <w:abstractNumId w:val="20"/>
   </w:num>
   <w:num w:numId="20" w16cid:durableId="1992253231">
-    <w:abstractNumId w:val="29"/>
+    <w:abstractNumId w:val="31"/>
   </w:num>
   <w:num w:numId="21" w16cid:durableId="1919510597">
     <w:abstractNumId w:val="9"/>
@@ -4122,22 +6940,22 @@
     <w:abstractNumId w:val="2"/>
   </w:num>
   <w:num w:numId="23" w16cid:durableId="233318046">
-    <w:abstractNumId w:val="36"/>
+    <w:abstractNumId w:val="38"/>
   </w:num>
   <w:num w:numId="24" w16cid:durableId="271715766">
     <w:abstractNumId w:val="7"/>
   </w:num>
   <w:num w:numId="25" w16cid:durableId="496187473">
-    <w:abstractNumId w:val="35"/>
+    <w:abstractNumId w:val="37"/>
   </w:num>
   <w:num w:numId="26" w16cid:durableId="1878423866">
     <w:abstractNumId w:val="0"/>
   </w:num>
   <w:num w:numId="27" w16cid:durableId="1177305161">
-    <w:abstractNumId w:val="26"/>
+    <w:abstractNumId w:val="27"/>
   </w:num>
   <w:num w:numId="28" w16cid:durableId="1164469922">
-    <w:abstractNumId w:val="28"/>
+    <w:abstractNumId w:val="30"/>
   </w:num>
   <w:num w:numId="29" w16cid:durableId="277638703">
     <w:abstractNumId w:val="5"/>
@@ -4146,7 +6964,7 @@
     <w:abstractNumId w:val="8"/>
   </w:num>
   <w:num w:numId="31" w16cid:durableId="1846166229">
-    <w:abstractNumId w:val="31"/>
+    <w:abstractNumId w:val="33"/>
   </w:num>
   <w:num w:numId="32" w16cid:durableId="1931498470">
     <w:abstractNumId w:val="4"/>
@@ -4161,10 +6979,16 @@
     <w:abstractNumId w:val="10"/>
   </w:num>
   <w:num w:numId="36" w16cid:durableId="216017598">
-    <w:abstractNumId w:val="22"/>
+    <w:abstractNumId w:val="23"/>
   </w:num>
   <w:num w:numId="37" w16cid:durableId="1923295863">
-    <w:abstractNumId w:val="32"/>
+    <w:abstractNumId w:val="34"/>
+  </w:num>
+  <w:num w:numId="38" w16cid:durableId="413674313">
+    <w:abstractNumId w:val="18"/>
+  </w:num>
+  <w:num w:numId="39" w16cid:durableId="478501132">
+    <w:abstractNumId w:val="29"/>
   </w:num>
 </w:numbering>
 </file>

</xml_diff>

<commit_message>
Algebra 2 - Chapter 2: Rational Expressions and Equations - 2.1 Arithmetic With Rational Expressions - Check Your Understanding of Section 2.1 - B. Show how you arrived at your answers.
</commit_message>
<xml_diff>
--- a/Algebra-2/ch02/Algebra 2 - Chapter 2.docx
+++ b/Algebra-2/ch02/Algebra 2 - Chapter 2.docx
@@ -2990,7 +2990,16 @@
               <w:rPr>
                 <w:rFonts w:ascii="Cambria Math" w:hAnsi="Cambria Math"/>
               </w:rPr>
-              <m:t>2x+2</m:t>
+              <m:t>2</m:t>
+            </m:r>
+            <m:r>
+              <m:rPr>
+                <m:sty m:val="bi"/>
+              </m:rPr>
+              <w:rPr>
+                <w:rFonts w:ascii="Cambria Math" w:hAnsi="Cambria Math"/>
+              </w:rPr>
+              <m:t>x+2</m:t>
             </m:r>
           </m:num>
           <m:den>
@@ -3715,6 +3724,9 @@
             <m:t>=</m:t>
           </m:r>
           <m:r>
+            <m:rPr>
+              <m:sty m:val="p"/>
+            </m:rPr>
             <w:rPr>
               <w:rFonts w:ascii="Cambria Math" w:eastAsiaTheme="minorEastAsia" w:hAnsi="Cambria Math"/>
             </w:rPr>
@@ -3803,6 +3815,9 @@
             <m:t>=</m:t>
           </m:r>
           <m:r>
+            <m:rPr>
+              <m:sty m:val="p"/>
+            </m:rPr>
             <w:rPr>
               <w:rFonts w:ascii="Cambria Math" w:eastAsiaTheme="minorEastAsia" w:hAnsi="Cambria Math"/>
             </w:rPr>
@@ -3873,6 +3888,9 @@
             <m:t>=</m:t>
           </m:r>
           <m:r>
+            <m:rPr>
+              <m:sty m:val="p"/>
+            </m:rPr>
             <w:rPr>
               <w:rFonts w:ascii="Cambria Math" w:eastAsiaTheme="minorEastAsia" w:hAnsi="Cambria Math"/>
             </w:rPr>
@@ -3908,10 +3926,8 @@
               <w:rPr>
                 <w:rFonts w:ascii="Cambria Math" w:eastAsiaTheme="minorEastAsia" w:hAnsi="Cambria Math"/>
               </w:rPr>
-              <m:t>2x+13</m:t>
-            </m:r>
-          </m:num>
-          <m:den>
+              <m:t>2</m:t>
+            </m:r>
             <m:r>
               <m:rPr>
                 <m:sty m:val="bi"/>
@@ -3919,8 +3935,10 @@
               <w:rPr>
                 <w:rFonts w:ascii="Cambria Math" w:eastAsiaTheme="minorEastAsia" w:hAnsi="Cambria Math"/>
               </w:rPr>
-              <m:t>(x-1)(x+2</m:t>
-            </m:r>
+              <m:t>x+13</m:t>
+            </m:r>
+          </m:num>
+          <m:den>
             <m:r>
               <m:rPr>
                 <m:sty m:val="bi"/>
@@ -3928,7 +3946,7 @@
               <w:rPr>
                 <w:rFonts w:ascii="Cambria Math" w:eastAsiaTheme="minorEastAsia" w:hAnsi="Cambria Math"/>
               </w:rPr>
-              <m:t>)</m:t>
+              <m:t>(x-1)(x+2)</m:t>
             </m:r>
           </m:den>
         </m:f>
@@ -4206,6 +4224,9 @@
       </w:r>
       <m:oMath>
         <m:r>
+          <m:rPr>
+            <m:sty m:val="p"/>
+          </m:rPr>
           <w:rPr>
             <w:rFonts w:ascii="Cambria Math" w:hAnsi="Cambria Math"/>
           </w:rPr>
@@ -4731,11 +4752,88 @@
           </m:den>
         </m:f>
       </m:oMath>
+    </w:p>
+    <w:p>
+      <w:pPr>
+        <w:pStyle w:val="ListParagraph"/>
+        <w:numPr>
+          <w:ilvl w:val="0"/>
+          <w:numId w:val="38"/>
+        </w:numPr>
+      </w:pPr>
+      <w:r>
+        <w:rPr>
+          <w:i/>
+          <w:iCs/>
+        </w:rPr>
+        <w:t>Show how you arrived at your answers</w:t>
+      </w:r>
+      <w:r>
+        <w:t>.</w:t>
+      </w:r>
+    </w:p>
+    <w:p>
+      <w:pPr>
+        <w:pStyle w:val="ListParagraph"/>
+        <w:numPr>
+          <w:ilvl w:val="0"/>
+          <w:numId w:val="40"/>
+        </w:numPr>
+      </w:pPr>
+      <w:r>
+        <w:t xml:space="preserve">Ethan says that </w:t>
+      </w:r>
+      <m:oMath>
+        <m:f>
+          <m:fPr>
+            <m:ctrlPr>
+              <w:rPr>
+                <w:rFonts w:ascii="Cambria Math" w:hAnsi="Cambria Math"/>
+                <w:i/>
+              </w:rPr>
+            </m:ctrlPr>
+          </m:fPr>
+          <m:num>
+            <m:r>
+              <w:rPr>
+                <w:rFonts w:ascii="Cambria Math" w:hAnsi="Cambria Math"/>
+              </w:rPr>
+              <m:t>2x+5</m:t>
+            </m:r>
+          </m:num>
+          <m:den>
+            <m:r>
+              <w:rPr>
+                <w:rFonts w:ascii="Cambria Math" w:hAnsi="Cambria Math"/>
+              </w:rPr>
+              <m:t>2</m:t>
+            </m:r>
+          </m:den>
+        </m:f>
+      </m:oMath>
       <w:r>
         <w:rPr>
           <w:rFonts w:eastAsiaTheme="minorEastAsia"/>
-          <w:b/>
-          <w:bCs/>
+        </w:rPr>
+        <w:t xml:space="preserve"> can be reduced to </w:t>
+      </w:r>
+      <m:oMath>
+        <m:r>
+          <w:rPr>
+            <w:rFonts w:ascii="Cambria Math" w:eastAsiaTheme="minorEastAsia" w:hAnsi="Cambria Math"/>
+          </w:rPr>
+          <m:t>x+5</m:t>
+        </m:r>
+      </m:oMath>
+      <w:r>
+        <w:rPr>
+          <w:rFonts w:eastAsiaTheme="minorEastAsia"/>
+        </w:rPr>
+        <w:t>. Braylon says this is not correct. Who is right and why?</w:t>
+      </w:r>
+      <w:r>
+        <w:rPr>
+          <w:rFonts w:eastAsiaTheme="minorEastAsia"/>
         </w:rPr>
         <w:br/>
       </w:r>
@@ -4743,13 +4841,2932 @@
         <w:rPr>
           <w:rFonts w:eastAsiaTheme="minorEastAsia"/>
         </w:rPr>
+        <w:br/>
+      </w:r>
+      <w:r>
+        <w:rPr>
+          <w:rFonts w:eastAsiaTheme="minorEastAsia"/>
+        </w:rPr>
+        <w:t xml:space="preserve">Braylon is </w:t>
+      </w:r>
+      <w:proofErr w:type="gramStart"/>
+      <w:r>
+        <w:rPr>
+          <w:rFonts w:eastAsiaTheme="minorEastAsia"/>
+        </w:rPr>
+        <w:t>correct</w:t>
+      </w:r>
+      <w:r>
+        <w:rPr>
+          <w:rFonts w:eastAsiaTheme="minorEastAsia"/>
+        </w:rPr>
+        <w:t xml:space="preserve"> .</w:t>
+      </w:r>
+      <w:proofErr w:type="gramEnd"/>
+      <w:r>
+        <w:rPr>
+          <w:rFonts w:eastAsiaTheme="minorEastAsia"/>
+        </w:rPr>
+        <w:t xml:space="preserve"> The constant 5 was not divided by 2. The correct answer is </w:t>
+      </w:r>
+      <m:oMath>
+        <m:r>
+          <w:rPr>
+            <w:rFonts w:ascii="Cambria Math" w:eastAsiaTheme="minorEastAsia" w:hAnsi="Cambria Math"/>
+          </w:rPr>
+          <m:t>x+</m:t>
+        </m:r>
+        <m:f>
+          <m:fPr>
+            <m:ctrlPr>
+              <w:rPr>
+                <w:rFonts w:ascii="Cambria Math" w:eastAsiaTheme="minorEastAsia" w:hAnsi="Cambria Math"/>
+                <w:i/>
+              </w:rPr>
+            </m:ctrlPr>
+          </m:fPr>
+          <m:num>
+            <m:r>
+              <w:rPr>
+                <w:rFonts w:ascii="Cambria Math" w:eastAsiaTheme="minorEastAsia" w:hAnsi="Cambria Math"/>
+              </w:rPr>
+              <m:t>5</m:t>
+            </m:r>
+          </m:num>
+          <m:den>
+            <m:r>
+              <w:rPr>
+                <w:rFonts w:ascii="Cambria Math" w:eastAsiaTheme="minorEastAsia" w:hAnsi="Cambria Math"/>
+              </w:rPr>
+              <m:t>2</m:t>
+            </m:r>
+          </m:den>
+        </m:f>
+      </m:oMath>
+      <w:r>
+        <w:rPr>
+          <w:rFonts w:eastAsiaTheme="minorEastAsia"/>
+        </w:rPr>
+        <w:t>.</w:t>
+      </w:r>
+    </w:p>
+    <w:p>
+      <w:pPr>
+        <w:pStyle w:val="ListParagraph"/>
+        <w:numPr>
+          <w:ilvl w:val="0"/>
+          <w:numId w:val="40"/>
+        </w:numPr>
+      </w:pPr>
+      <w:r>
+        <w:rPr>
+          <w:rFonts w:eastAsiaTheme="minorEastAsia"/>
+        </w:rPr>
+        <w:br w:type="column"/>
+        <w:t>James notices the following pattern:</w:t>
+      </w:r>
+      <w:r>
+        <w:rPr>
+          <w:rFonts w:eastAsiaTheme="minorEastAsia"/>
+        </w:rPr>
+        <w:br/>
+      </w:r>
+      <m:oMathPara>
+        <m:oMath>
+          <m:f>
+            <m:fPr>
+              <m:ctrlPr>
+                <w:rPr>
+                  <w:rFonts w:ascii="Cambria Math" w:hAnsi="Cambria Math"/>
+                  <w:i/>
+                </w:rPr>
+              </m:ctrlPr>
+            </m:fPr>
+            <m:num>
+              <m:r>
+                <w:rPr>
+                  <w:rFonts w:ascii="Cambria Math" w:hAnsi="Cambria Math"/>
+                </w:rPr>
+                <m:t>1</m:t>
+              </m:r>
+            </m:num>
+            <m:den>
+              <m:r>
+                <w:rPr>
+                  <w:rFonts w:ascii="Cambria Math" w:hAnsi="Cambria Math"/>
+                </w:rPr>
+                <m:t>2</m:t>
+              </m:r>
+            </m:den>
+          </m:f>
+          <m:r>
+            <w:rPr>
+              <w:rFonts w:ascii="Cambria Math" w:hAnsi="Cambria Math"/>
+            </w:rPr>
+            <m:t>-</m:t>
+          </m:r>
+          <m:f>
+            <m:fPr>
+              <m:ctrlPr>
+                <w:rPr>
+                  <w:rFonts w:ascii="Cambria Math" w:hAnsi="Cambria Math"/>
+                  <w:i/>
+                </w:rPr>
+              </m:ctrlPr>
+            </m:fPr>
+            <m:num>
+              <m:r>
+                <w:rPr>
+                  <w:rFonts w:ascii="Cambria Math" w:hAnsi="Cambria Math"/>
+                </w:rPr>
+                <m:t>1</m:t>
+              </m:r>
+            </m:num>
+            <m:den>
+              <m:r>
+                <w:rPr>
+                  <w:rFonts w:ascii="Cambria Math" w:hAnsi="Cambria Math"/>
+                </w:rPr>
+                <m:t>3</m:t>
+              </m:r>
+            </m:den>
+          </m:f>
+          <m:r>
+            <w:rPr>
+              <w:rFonts w:ascii="Cambria Math" w:hAnsi="Cambria Math"/>
+            </w:rPr>
+            <m:t>=</m:t>
+          </m:r>
+          <m:f>
+            <m:fPr>
+              <m:ctrlPr>
+                <w:rPr>
+                  <w:rFonts w:ascii="Cambria Math" w:hAnsi="Cambria Math"/>
+                  <w:i/>
+                </w:rPr>
+              </m:ctrlPr>
+            </m:fPr>
+            <m:num>
+              <m:r>
+                <w:rPr>
+                  <w:rFonts w:ascii="Cambria Math" w:hAnsi="Cambria Math"/>
+                </w:rPr>
+                <m:t>1</m:t>
+              </m:r>
+            </m:num>
+            <m:den>
+              <m:r>
+                <w:rPr>
+                  <w:rFonts w:ascii="Cambria Math" w:hAnsi="Cambria Math"/>
+                </w:rPr>
+                <m:t>6</m:t>
+              </m:r>
+            </m:den>
+          </m:f>
+          <m:r>
+            <w:rPr>
+              <w:rFonts w:ascii="Cambria Math" w:hAnsi="Cambria Math"/>
+            </w:rPr>
+            <m:t>=</m:t>
+          </m:r>
+          <m:f>
+            <m:fPr>
+              <m:ctrlPr>
+                <w:rPr>
+                  <w:rFonts w:ascii="Cambria Math" w:hAnsi="Cambria Math"/>
+                  <w:i/>
+                </w:rPr>
+              </m:ctrlPr>
+            </m:fPr>
+            <m:num>
+              <m:r>
+                <w:rPr>
+                  <w:rFonts w:ascii="Cambria Math" w:hAnsi="Cambria Math"/>
+                </w:rPr>
+                <m:t>1</m:t>
+              </m:r>
+            </m:num>
+            <m:den>
+              <m:r>
+                <w:rPr>
+                  <w:rFonts w:ascii="Cambria Math" w:hAnsi="Cambria Math"/>
+                </w:rPr>
+                <m:t>2∙3</m:t>
+              </m:r>
+            </m:den>
+          </m:f>
+          <m:r>
+            <w:rPr>
+              <w:rFonts w:eastAsiaTheme="minorEastAsia"/>
+            </w:rPr>
+            <w:br/>
+          </m:r>
+        </m:oMath>
+        <m:oMath>
+          <m:f>
+            <m:fPr>
+              <m:ctrlPr>
+                <w:rPr>
+                  <w:rFonts w:ascii="Cambria Math" w:hAnsi="Cambria Math"/>
+                  <w:i/>
+                </w:rPr>
+              </m:ctrlPr>
+            </m:fPr>
+            <m:num>
+              <m:r>
+                <w:rPr>
+                  <w:rFonts w:ascii="Cambria Math" w:hAnsi="Cambria Math"/>
+                </w:rPr>
+                <m:t>1</m:t>
+              </m:r>
+            </m:num>
+            <m:den>
+              <m:r>
+                <w:rPr>
+                  <w:rFonts w:ascii="Cambria Math" w:hAnsi="Cambria Math"/>
+                </w:rPr>
+                <m:t>3</m:t>
+              </m:r>
+            </m:den>
+          </m:f>
+          <m:r>
+            <w:rPr>
+              <w:rFonts w:ascii="Cambria Math" w:hAnsi="Cambria Math"/>
+            </w:rPr>
+            <m:t>-</m:t>
+          </m:r>
+          <m:f>
+            <m:fPr>
+              <m:ctrlPr>
+                <w:rPr>
+                  <w:rFonts w:ascii="Cambria Math" w:hAnsi="Cambria Math"/>
+                  <w:i/>
+                </w:rPr>
+              </m:ctrlPr>
+            </m:fPr>
+            <m:num>
+              <m:r>
+                <w:rPr>
+                  <w:rFonts w:ascii="Cambria Math" w:hAnsi="Cambria Math"/>
+                </w:rPr>
+                <m:t>1</m:t>
+              </m:r>
+            </m:num>
+            <m:den>
+              <m:r>
+                <w:rPr>
+                  <w:rFonts w:ascii="Cambria Math" w:hAnsi="Cambria Math"/>
+                </w:rPr>
+                <m:t>4</m:t>
+              </m:r>
+            </m:den>
+          </m:f>
+          <m:r>
+            <w:rPr>
+              <w:rFonts w:ascii="Cambria Math" w:hAnsi="Cambria Math"/>
+            </w:rPr>
+            <m:t>=</m:t>
+          </m:r>
+          <m:f>
+            <m:fPr>
+              <m:ctrlPr>
+                <w:rPr>
+                  <w:rFonts w:ascii="Cambria Math" w:hAnsi="Cambria Math"/>
+                  <w:i/>
+                </w:rPr>
+              </m:ctrlPr>
+            </m:fPr>
+            <m:num>
+              <m:r>
+                <w:rPr>
+                  <w:rFonts w:ascii="Cambria Math" w:hAnsi="Cambria Math"/>
+                </w:rPr>
+                <m:t>1</m:t>
+              </m:r>
+            </m:num>
+            <m:den>
+              <m:r>
+                <w:rPr>
+                  <w:rFonts w:ascii="Cambria Math" w:hAnsi="Cambria Math"/>
+                </w:rPr>
+                <m:t>12</m:t>
+              </m:r>
+            </m:den>
+          </m:f>
+          <m:r>
+            <w:rPr>
+              <w:rFonts w:ascii="Cambria Math" w:hAnsi="Cambria Math"/>
+            </w:rPr>
+            <m:t>=</m:t>
+          </m:r>
+          <m:f>
+            <m:fPr>
+              <m:ctrlPr>
+                <w:rPr>
+                  <w:rFonts w:ascii="Cambria Math" w:hAnsi="Cambria Math"/>
+                  <w:i/>
+                </w:rPr>
+              </m:ctrlPr>
+            </m:fPr>
+            <m:num>
+              <m:r>
+                <w:rPr>
+                  <w:rFonts w:ascii="Cambria Math" w:hAnsi="Cambria Math"/>
+                </w:rPr>
+                <m:t>1</m:t>
+              </m:r>
+            </m:num>
+            <m:den>
+              <m:r>
+                <w:rPr>
+                  <w:rFonts w:ascii="Cambria Math" w:hAnsi="Cambria Math"/>
+                </w:rPr>
+                <m:t>3∙4</m:t>
+              </m:r>
+            </m:den>
+          </m:f>
+          <m:r>
+            <w:rPr>
+              <w:rFonts w:eastAsiaTheme="minorEastAsia"/>
+            </w:rPr>
+            <w:br/>
+          </m:r>
+        </m:oMath>
+        <m:oMath>
+          <m:f>
+            <m:fPr>
+              <m:ctrlPr>
+                <w:rPr>
+                  <w:rFonts w:ascii="Cambria Math" w:hAnsi="Cambria Math"/>
+                  <w:i/>
+                </w:rPr>
+              </m:ctrlPr>
+            </m:fPr>
+            <m:num>
+              <m:r>
+                <w:rPr>
+                  <w:rFonts w:ascii="Cambria Math" w:hAnsi="Cambria Math"/>
+                </w:rPr>
+                <m:t>1</m:t>
+              </m:r>
+            </m:num>
+            <m:den>
+              <m:r>
+                <w:rPr>
+                  <w:rFonts w:ascii="Cambria Math" w:hAnsi="Cambria Math"/>
+                </w:rPr>
+                <m:t>4</m:t>
+              </m:r>
+            </m:den>
+          </m:f>
+          <m:r>
+            <w:rPr>
+              <w:rFonts w:ascii="Cambria Math" w:hAnsi="Cambria Math"/>
+            </w:rPr>
+            <m:t>-</m:t>
+          </m:r>
+          <m:f>
+            <m:fPr>
+              <m:ctrlPr>
+                <w:rPr>
+                  <w:rFonts w:ascii="Cambria Math" w:hAnsi="Cambria Math"/>
+                  <w:i/>
+                </w:rPr>
+              </m:ctrlPr>
+            </m:fPr>
+            <m:num>
+              <m:r>
+                <w:rPr>
+                  <w:rFonts w:ascii="Cambria Math" w:hAnsi="Cambria Math"/>
+                </w:rPr>
+                <m:t>1</m:t>
+              </m:r>
+            </m:num>
+            <m:den>
+              <m:r>
+                <w:rPr>
+                  <w:rFonts w:ascii="Cambria Math" w:hAnsi="Cambria Math"/>
+                </w:rPr>
+                <m:t>5</m:t>
+              </m:r>
+            </m:den>
+          </m:f>
+          <m:r>
+            <w:rPr>
+              <w:rFonts w:ascii="Cambria Math" w:hAnsi="Cambria Math"/>
+            </w:rPr>
+            <m:t>=</m:t>
+          </m:r>
+          <m:f>
+            <m:fPr>
+              <m:ctrlPr>
+                <w:rPr>
+                  <w:rFonts w:ascii="Cambria Math" w:hAnsi="Cambria Math"/>
+                  <w:i/>
+                </w:rPr>
+              </m:ctrlPr>
+            </m:fPr>
+            <m:num>
+              <m:r>
+                <w:rPr>
+                  <w:rFonts w:ascii="Cambria Math" w:hAnsi="Cambria Math"/>
+                </w:rPr>
+                <m:t>1</m:t>
+              </m:r>
+            </m:num>
+            <m:den>
+              <m:r>
+                <w:rPr>
+                  <w:rFonts w:ascii="Cambria Math" w:hAnsi="Cambria Math"/>
+                </w:rPr>
+                <m:t>20</m:t>
+              </m:r>
+            </m:den>
+          </m:f>
+          <m:r>
+            <w:rPr>
+              <w:rFonts w:ascii="Cambria Math" w:hAnsi="Cambria Math"/>
+            </w:rPr>
+            <m:t>=</m:t>
+          </m:r>
+          <m:f>
+            <m:fPr>
+              <m:ctrlPr>
+                <w:rPr>
+                  <w:rFonts w:ascii="Cambria Math" w:hAnsi="Cambria Math"/>
+                  <w:i/>
+                </w:rPr>
+              </m:ctrlPr>
+            </m:fPr>
+            <m:num>
+              <m:r>
+                <w:rPr>
+                  <w:rFonts w:ascii="Cambria Math" w:hAnsi="Cambria Math"/>
+                </w:rPr>
+                <m:t>1</m:t>
+              </m:r>
+            </m:num>
+            <m:den>
+              <m:r>
+                <w:rPr>
+                  <w:rFonts w:ascii="Cambria Math" w:hAnsi="Cambria Math"/>
+                </w:rPr>
+                <m:t>4∙5</m:t>
+              </m:r>
+            </m:den>
+          </m:f>
+          <m:r>
+            <w:rPr>
+              <w:rFonts w:eastAsiaTheme="minorEastAsia"/>
+            </w:rPr>
+            <w:br/>
+          </m:r>
+        </m:oMath>
+      </m:oMathPara>
+      <w:r>
+        <w:rPr>
+          <w:rFonts w:eastAsiaTheme="minorEastAsia"/>
+        </w:rPr>
+        <w:t xml:space="preserve">He has a theory that, in general, </w:t>
+      </w:r>
+      <w:r>
+        <w:rPr>
+          <w:rFonts w:eastAsiaTheme="minorEastAsia"/>
+        </w:rPr>
+        <w:br/>
+      </w:r>
+      <m:oMath>
+        <m:f>
+          <m:fPr>
+            <m:ctrlPr>
+              <w:rPr>
+                <w:rFonts w:ascii="Cambria Math" w:eastAsiaTheme="minorEastAsia" w:hAnsi="Cambria Math"/>
+                <w:i/>
+              </w:rPr>
+            </m:ctrlPr>
+          </m:fPr>
+          <m:num>
+            <m:r>
+              <w:rPr>
+                <w:rFonts w:ascii="Cambria Math" w:eastAsiaTheme="minorEastAsia" w:hAnsi="Cambria Math"/>
+              </w:rPr>
+              <m:t>1</m:t>
+            </m:r>
+          </m:num>
+          <m:den>
+            <m:r>
+              <w:rPr>
+                <w:rFonts w:ascii="Cambria Math" w:eastAsiaTheme="minorEastAsia" w:hAnsi="Cambria Math"/>
+              </w:rPr>
+              <m:t>x</m:t>
+            </m:r>
+          </m:den>
+        </m:f>
+        <m:r>
+          <w:rPr>
+            <w:rFonts w:ascii="Cambria Math" w:eastAsiaTheme="minorEastAsia" w:hAnsi="Cambria Math"/>
+          </w:rPr>
+          <m:t>-</m:t>
+        </m:r>
+        <m:f>
+          <m:fPr>
+            <m:ctrlPr>
+              <w:rPr>
+                <w:rFonts w:ascii="Cambria Math" w:eastAsiaTheme="minorEastAsia" w:hAnsi="Cambria Math"/>
+                <w:i/>
+              </w:rPr>
+            </m:ctrlPr>
+          </m:fPr>
+          <m:num>
+            <m:r>
+              <w:rPr>
+                <w:rFonts w:ascii="Cambria Math" w:eastAsiaTheme="minorEastAsia" w:hAnsi="Cambria Math"/>
+              </w:rPr>
+              <m:t>1</m:t>
+            </m:r>
+          </m:num>
+          <m:den>
+            <m:r>
+              <w:rPr>
+                <w:rFonts w:ascii="Cambria Math" w:eastAsiaTheme="minorEastAsia" w:hAnsi="Cambria Math"/>
+              </w:rPr>
+              <m:t>x+1</m:t>
+            </m:r>
+          </m:den>
+        </m:f>
+        <m:r>
+          <w:rPr>
+            <w:rFonts w:ascii="Cambria Math" w:eastAsiaTheme="minorEastAsia" w:hAnsi="Cambria Math"/>
+          </w:rPr>
+          <m:t>=</m:t>
+        </m:r>
+        <m:f>
+          <m:fPr>
+            <m:ctrlPr>
+              <w:rPr>
+                <w:rFonts w:ascii="Cambria Math" w:eastAsiaTheme="minorEastAsia" w:hAnsi="Cambria Math"/>
+                <w:i/>
+              </w:rPr>
+            </m:ctrlPr>
+          </m:fPr>
+          <m:num>
+            <m:r>
+              <w:rPr>
+                <w:rFonts w:ascii="Cambria Math" w:eastAsiaTheme="minorEastAsia" w:hAnsi="Cambria Math"/>
+              </w:rPr>
+              <m:t>1</m:t>
+            </m:r>
+          </m:num>
+          <m:den>
+            <m:r>
+              <w:rPr>
+                <w:rFonts w:ascii="Cambria Math" w:eastAsiaTheme="minorEastAsia" w:hAnsi="Cambria Math"/>
+              </w:rPr>
+              <m:t>x(x+1)</m:t>
+            </m:r>
+          </m:den>
+        </m:f>
+      </m:oMath>
+      <w:r>
+        <w:rPr>
+          <w:rFonts w:eastAsiaTheme="minorEastAsia"/>
+        </w:rPr>
+        <w:t>. Prove that James is correct about his theory?</w:t>
+      </w:r>
+      <w:r>
+        <w:rPr>
+          <w:rFonts w:eastAsiaTheme="minorEastAsia"/>
+        </w:rPr>
+        <w:br/>
+      </w:r>
+      <m:oMath>
+        <m:f>
+          <m:fPr>
+            <m:ctrlPr>
+              <w:rPr>
+                <w:rFonts w:ascii="Cambria Math" w:eastAsiaTheme="minorEastAsia" w:hAnsi="Cambria Math"/>
+                <w:i/>
+              </w:rPr>
+            </m:ctrlPr>
+          </m:fPr>
+          <m:num>
+            <m:r>
+              <w:rPr>
+                <w:rFonts w:ascii="Cambria Math" w:eastAsiaTheme="minorEastAsia" w:hAnsi="Cambria Math"/>
+              </w:rPr>
+              <m:t>1</m:t>
+            </m:r>
+          </m:num>
+          <m:den>
+            <m:r>
+              <w:rPr>
+                <w:rFonts w:ascii="Cambria Math" w:eastAsiaTheme="minorEastAsia" w:hAnsi="Cambria Math"/>
+              </w:rPr>
+              <m:t>x</m:t>
+            </m:r>
+          </m:den>
+        </m:f>
+        <m:r>
+          <w:rPr>
+            <w:rFonts w:ascii="Cambria Math" w:eastAsiaTheme="minorEastAsia" w:hAnsi="Cambria Math"/>
+          </w:rPr>
+          <m:t>-</m:t>
+        </m:r>
+        <m:f>
+          <m:fPr>
+            <m:ctrlPr>
+              <w:rPr>
+                <w:rFonts w:ascii="Cambria Math" w:eastAsiaTheme="minorEastAsia" w:hAnsi="Cambria Math"/>
+                <w:i/>
+              </w:rPr>
+            </m:ctrlPr>
+          </m:fPr>
+          <m:num>
+            <m:r>
+              <w:rPr>
+                <w:rFonts w:ascii="Cambria Math" w:eastAsiaTheme="minorEastAsia" w:hAnsi="Cambria Math"/>
+              </w:rPr>
+              <m:t>1</m:t>
+            </m:r>
+          </m:num>
+          <m:den>
+            <m:r>
+              <w:rPr>
+                <w:rFonts w:ascii="Cambria Math" w:eastAsiaTheme="minorEastAsia" w:hAnsi="Cambria Math"/>
+              </w:rPr>
+              <m:t>x+1</m:t>
+            </m:r>
+          </m:den>
+        </m:f>
+        <m:r>
+          <w:rPr>
+            <w:rFonts w:ascii="Cambria Math" w:hAnsi="Cambria Math"/>
+          </w:rPr>
+          <m:t>=</m:t>
+        </m:r>
+        <m:f>
+          <m:fPr>
+            <m:ctrlPr>
+              <w:rPr>
+                <w:rFonts w:ascii="Cambria Math" w:hAnsi="Cambria Math"/>
+                <w:i/>
+              </w:rPr>
+            </m:ctrlPr>
+          </m:fPr>
+          <m:num>
+            <m:r>
+              <w:rPr>
+                <w:rFonts w:ascii="Cambria Math" w:hAnsi="Cambria Math"/>
+              </w:rPr>
+              <m:t>x+1</m:t>
+            </m:r>
+          </m:num>
+          <m:den>
+            <m:r>
+              <w:rPr>
+                <w:rFonts w:ascii="Cambria Math" w:hAnsi="Cambria Math"/>
+              </w:rPr>
+              <m:t>x</m:t>
+            </m:r>
+            <m:d>
+              <m:dPr>
+                <m:ctrlPr>
+                  <w:rPr>
+                    <w:rFonts w:ascii="Cambria Math" w:hAnsi="Cambria Math"/>
+                    <w:i/>
+                  </w:rPr>
+                </m:ctrlPr>
+              </m:dPr>
+              <m:e>
+                <m:r>
+                  <w:rPr>
+                    <w:rFonts w:ascii="Cambria Math" w:hAnsi="Cambria Math"/>
+                  </w:rPr>
+                  <m:t>x+1</m:t>
+                </m:r>
+              </m:e>
+            </m:d>
+          </m:den>
+        </m:f>
+        <m:r>
+          <w:rPr>
+            <w:rFonts w:ascii="Cambria Math" w:hAnsi="Cambria Math"/>
+          </w:rPr>
+          <m:t>-</m:t>
+        </m:r>
+        <m:f>
+          <m:fPr>
+            <m:ctrlPr>
+              <w:rPr>
+                <w:rFonts w:ascii="Cambria Math" w:hAnsi="Cambria Math"/>
+                <w:i/>
+              </w:rPr>
+            </m:ctrlPr>
+          </m:fPr>
+          <m:num>
+            <m:r>
+              <w:rPr>
+                <w:rFonts w:ascii="Cambria Math" w:hAnsi="Cambria Math"/>
+              </w:rPr>
+              <m:t>x</m:t>
+            </m:r>
+          </m:num>
+          <m:den>
+            <m:r>
+              <w:rPr>
+                <w:rFonts w:ascii="Cambria Math" w:hAnsi="Cambria Math"/>
+              </w:rPr>
+              <m:t>x</m:t>
+            </m:r>
+            <m:d>
+              <m:dPr>
+                <m:ctrlPr>
+                  <w:rPr>
+                    <w:rFonts w:ascii="Cambria Math" w:hAnsi="Cambria Math"/>
+                    <w:i/>
+                  </w:rPr>
+                </m:ctrlPr>
+              </m:dPr>
+              <m:e>
+                <m:r>
+                  <w:rPr>
+                    <w:rFonts w:ascii="Cambria Math" w:hAnsi="Cambria Math"/>
+                  </w:rPr>
+                  <m:t>x+1</m:t>
+                </m:r>
+              </m:e>
+            </m:d>
+          </m:den>
+        </m:f>
+        <m:r>
+          <w:rPr>
+            <w:rFonts w:ascii="Cambria Math" w:hAnsi="Cambria Math"/>
+          </w:rPr>
+          <m:t>=</m:t>
+        </m:r>
+      </m:oMath>
+      <w:r>
+        <w:rPr>
+          <w:rFonts w:eastAsiaTheme="minorEastAsia"/>
+        </w:rPr>
         <w:t xml:space="preserve"> </w:t>
       </w:r>
+      <w:r>
+        <w:rPr>
+          <w:rFonts w:eastAsiaTheme="minorEastAsia"/>
+        </w:rPr>
+        <w:br/>
+      </w:r>
+      <m:oMath>
+        <m:f>
+          <m:fPr>
+            <m:ctrlPr>
+              <w:rPr>
+                <w:rFonts w:ascii="Cambria Math" w:hAnsi="Cambria Math"/>
+                <w:i/>
+              </w:rPr>
+            </m:ctrlPr>
+          </m:fPr>
+          <m:num>
+            <m:r>
+              <w:rPr>
+                <w:rFonts w:ascii="Cambria Math" w:hAnsi="Cambria Math"/>
+              </w:rPr>
+              <m:t>x+1-x</m:t>
+            </m:r>
+          </m:num>
+          <m:den>
+            <m:r>
+              <w:rPr>
+                <w:rFonts w:ascii="Cambria Math" w:hAnsi="Cambria Math"/>
+              </w:rPr>
+              <m:t>x(x+1)</m:t>
+            </m:r>
+          </m:den>
+        </m:f>
+        <m:r>
+          <w:rPr>
+            <w:rFonts w:ascii="Cambria Math" w:hAnsi="Cambria Math"/>
+          </w:rPr>
+          <m:t xml:space="preserve">= </m:t>
+        </m:r>
+        <m:f>
+          <m:fPr>
+            <m:ctrlPr>
+              <w:rPr>
+                <w:rFonts w:ascii="Cambria Math" w:hAnsi="Cambria Math"/>
+                <w:i/>
+              </w:rPr>
+            </m:ctrlPr>
+          </m:fPr>
+          <m:num>
+            <m:r>
+              <w:rPr>
+                <w:rFonts w:ascii="Cambria Math" w:hAnsi="Cambria Math"/>
+              </w:rPr>
+              <m:t>1</m:t>
+            </m:r>
+          </m:num>
+          <m:den>
+            <m:r>
+              <w:rPr>
+                <w:rFonts w:ascii="Cambria Math" w:hAnsi="Cambria Math"/>
+              </w:rPr>
+              <m:t>x(x+1)</m:t>
+            </m:r>
+          </m:den>
+        </m:f>
+      </m:oMath>
+      <w:r>
+        <w:rPr>
+          <w:rFonts w:eastAsiaTheme="minorEastAsia"/>
+        </w:rPr>
+        <w:t xml:space="preserve"> </w:t>
+      </w:r>
     </w:p>
-    <w:p/>
-    <w:p/>
-    <w:p/>
-    <w:p/>
+    <w:p>
+      <w:pPr>
+        <w:pStyle w:val="ListParagraph"/>
+      </w:pPr>
+    </w:p>
+    <w:p>
+      <w:pPr>
+        <w:pStyle w:val="ListParagraph"/>
+        <w:numPr>
+          <w:ilvl w:val="0"/>
+          <w:numId w:val="40"/>
+        </w:numPr>
+      </w:pPr>
+      <w:r>
+        <w:t xml:space="preserve">Simplify </w:t>
+      </w:r>
+      <m:oMath>
+        <m:d>
+          <m:dPr>
+            <m:ctrlPr>
+              <w:rPr>
+                <w:rFonts w:ascii="Cambria Math" w:hAnsi="Cambria Math"/>
+                <w:i/>
+              </w:rPr>
+            </m:ctrlPr>
+          </m:dPr>
+          <m:e>
+            <m:f>
+              <m:fPr>
+                <m:ctrlPr>
+                  <w:rPr>
+                    <w:rFonts w:ascii="Cambria Math" w:hAnsi="Cambria Math"/>
+                    <w:i/>
+                  </w:rPr>
+                </m:ctrlPr>
+              </m:fPr>
+              <m:num>
+                <m:r>
+                  <w:rPr>
+                    <w:rFonts w:ascii="Cambria Math" w:hAnsi="Cambria Math"/>
+                  </w:rPr>
+                  <m:t>1</m:t>
+                </m:r>
+              </m:num>
+              <m:den>
+                <m:r>
+                  <w:rPr>
+                    <w:rFonts w:ascii="Cambria Math" w:hAnsi="Cambria Math"/>
+                  </w:rPr>
+                  <m:t>x+h</m:t>
+                </m:r>
+              </m:den>
+            </m:f>
+            <m:r>
+              <w:rPr>
+                <w:rFonts w:ascii="Cambria Math" w:hAnsi="Cambria Math"/>
+              </w:rPr>
+              <m:t>-</m:t>
+            </m:r>
+            <m:f>
+              <m:fPr>
+                <m:ctrlPr>
+                  <w:rPr>
+                    <w:rFonts w:ascii="Cambria Math" w:hAnsi="Cambria Math"/>
+                    <w:i/>
+                  </w:rPr>
+                </m:ctrlPr>
+              </m:fPr>
+              <m:num>
+                <m:r>
+                  <w:rPr>
+                    <w:rFonts w:ascii="Cambria Math" w:hAnsi="Cambria Math"/>
+                  </w:rPr>
+                  <m:t>1</m:t>
+                </m:r>
+              </m:num>
+              <m:den>
+                <m:r>
+                  <w:rPr>
+                    <w:rFonts w:ascii="Cambria Math" w:hAnsi="Cambria Math"/>
+                  </w:rPr>
+                  <m:t>x</m:t>
+                </m:r>
+              </m:den>
+            </m:f>
+          </m:e>
+        </m:d>
+        <m:r>
+          <w:rPr>
+            <w:rFonts w:ascii="Cambria Math" w:hAnsi="Cambria Math"/>
+          </w:rPr>
+          <m:t>÷</m:t>
+        </m:r>
+        <m:d>
+          <m:dPr>
+            <m:ctrlPr>
+              <w:rPr>
+                <w:rFonts w:ascii="Cambria Math" w:hAnsi="Cambria Math"/>
+                <w:i/>
+              </w:rPr>
+            </m:ctrlPr>
+          </m:dPr>
+          <m:e>
+            <m:f>
+              <m:fPr>
+                <m:ctrlPr>
+                  <w:rPr>
+                    <w:rFonts w:ascii="Cambria Math" w:hAnsi="Cambria Math"/>
+                    <w:i/>
+                  </w:rPr>
+                </m:ctrlPr>
+              </m:fPr>
+              <m:num>
+                <m:r>
+                  <w:rPr>
+                    <w:rFonts w:ascii="Cambria Math" w:hAnsi="Cambria Math"/>
+                  </w:rPr>
+                  <m:t>x+h-x</m:t>
+                </m:r>
+              </m:num>
+              <m:den>
+                <m:r>
+                  <w:rPr>
+                    <w:rFonts w:ascii="Cambria Math" w:hAnsi="Cambria Math"/>
+                  </w:rPr>
+                  <m:t>1</m:t>
+                </m:r>
+              </m:den>
+            </m:f>
+          </m:e>
+        </m:d>
+      </m:oMath>
+      <w:r>
+        <w:rPr>
+          <w:rFonts w:eastAsiaTheme="minorEastAsia"/>
+        </w:rPr>
+        <w:t>.</w:t>
+      </w:r>
+      <w:r>
+        <w:rPr>
+          <w:rFonts w:eastAsiaTheme="minorEastAsia"/>
+        </w:rPr>
+        <w:br/>
+      </w:r>
+      <m:oMath>
+        <m:d>
+          <m:dPr>
+            <m:ctrlPr>
+              <w:rPr>
+                <w:rFonts w:ascii="Cambria Math" w:hAnsi="Cambria Math"/>
+                <w:i/>
+              </w:rPr>
+            </m:ctrlPr>
+          </m:dPr>
+          <m:e>
+            <m:f>
+              <m:fPr>
+                <m:ctrlPr>
+                  <w:rPr>
+                    <w:rFonts w:ascii="Cambria Math" w:hAnsi="Cambria Math"/>
+                    <w:i/>
+                  </w:rPr>
+                </m:ctrlPr>
+              </m:fPr>
+              <m:num>
+                <m:r>
+                  <w:rPr>
+                    <w:rFonts w:ascii="Cambria Math" w:hAnsi="Cambria Math"/>
+                  </w:rPr>
+                  <m:t>1</m:t>
+                </m:r>
+              </m:num>
+              <m:den>
+                <m:r>
+                  <w:rPr>
+                    <w:rFonts w:ascii="Cambria Math" w:hAnsi="Cambria Math"/>
+                  </w:rPr>
+                  <m:t>x+h</m:t>
+                </m:r>
+              </m:den>
+            </m:f>
+            <m:r>
+              <w:rPr>
+                <w:rFonts w:ascii="Cambria Math" w:hAnsi="Cambria Math"/>
+              </w:rPr>
+              <m:t>-</m:t>
+            </m:r>
+            <m:f>
+              <m:fPr>
+                <m:ctrlPr>
+                  <w:rPr>
+                    <w:rFonts w:ascii="Cambria Math" w:hAnsi="Cambria Math"/>
+                    <w:i/>
+                  </w:rPr>
+                </m:ctrlPr>
+              </m:fPr>
+              <m:num>
+                <m:r>
+                  <w:rPr>
+                    <w:rFonts w:ascii="Cambria Math" w:hAnsi="Cambria Math"/>
+                  </w:rPr>
+                  <m:t>1</m:t>
+                </m:r>
+              </m:num>
+              <m:den>
+                <m:r>
+                  <w:rPr>
+                    <w:rFonts w:ascii="Cambria Math" w:hAnsi="Cambria Math"/>
+                  </w:rPr>
+                  <m:t>x</m:t>
+                </m:r>
+              </m:den>
+            </m:f>
+          </m:e>
+        </m:d>
+        <m:r>
+          <w:rPr>
+            <w:rFonts w:ascii="Cambria Math" w:hAnsi="Cambria Math"/>
+          </w:rPr>
+          <m:t>÷</m:t>
+        </m:r>
+        <m:d>
+          <m:dPr>
+            <m:ctrlPr>
+              <w:rPr>
+                <w:rFonts w:ascii="Cambria Math" w:hAnsi="Cambria Math"/>
+                <w:i/>
+              </w:rPr>
+            </m:ctrlPr>
+          </m:dPr>
+          <m:e>
+            <m:f>
+              <m:fPr>
+                <m:ctrlPr>
+                  <w:rPr>
+                    <w:rFonts w:ascii="Cambria Math" w:hAnsi="Cambria Math"/>
+                    <w:i/>
+                  </w:rPr>
+                </m:ctrlPr>
+              </m:fPr>
+              <m:num>
+                <m:r>
+                  <w:rPr>
+                    <w:rFonts w:ascii="Cambria Math" w:hAnsi="Cambria Math"/>
+                  </w:rPr>
+                  <m:t>x+h-x</m:t>
+                </m:r>
+              </m:num>
+              <m:den>
+                <m:r>
+                  <w:rPr>
+                    <w:rFonts w:ascii="Cambria Math" w:hAnsi="Cambria Math"/>
+                  </w:rPr>
+                  <m:t>1</m:t>
+                </m:r>
+              </m:den>
+            </m:f>
+          </m:e>
+        </m:d>
+        <m:r>
+          <w:rPr>
+            <w:rFonts w:ascii="Cambria Math" w:hAnsi="Cambria Math"/>
+          </w:rPr>
+          <m:t>=</m:t>
+        </m:r>
+      </m:oMath>
+      <w:r>
+        <w:rPr>
+          <w:rFonts w:eastAsiaTheme="minorEastAsia"/>
+        </w:rPr>
+        <w:t xml:space="preserve"> </w:t>
+      </w:r>
+      <m:oMath>
+        <m:r>
+          <w:rPr>
+            <w:rFonts w:ascii="Cambria Math" w:hAnsi="Cambria Math"/>
+          </w:rPr>
+          <w:br/>
+        </m:r>
+        <m:d>
+          <m:dPr>
+            <m:ctrlPr>
+              <w:rPr>
+                <w:rFonts w:ascii="Cambria Math" w:hAnsi="Cambria Math"/>
+                <w:i/>
+              </w:rPr>
+            </m:ctrlPr>
+          </m:dPr>
+          <m:e>
+            <m:f>
+              <m:fPr>
+                <m:ctrlPr>
+                  <w:rPr>
+                    <w:rFonts w:ascii="Cambria Math" w:hAnsi="Cambria Math"/>
+                    <w:i/>
+                  </w:rPr>
+                </m:ctrlPr>
+              </m:fPr>
+              <m:num>
+                <m:r>
+                  <w:rPr>
+                    <w:rFonts w:ascii="Cambria Math" w:hAnsi="Cambria Math"/>
+                  </w:rPr>
+                  <m:t>x</m:t>
+                </m:r>
+              </m:num>
+              <m:den>
+                <m:r>
+                  <w:rPr>
+                    <w:rFonts w:ascii="Cambria Math" w:hAnsi="Cambria Math"/>
+                  </w:rPr>
+                  <m:t>x</m:t>
+                </m:r>
+                <m:d>
+                  <m:dPr>
+                    <m:ctrlPr>
+                      <w:rPr>
+                        <w:rFonts w:ascii="Cambria Math" w:hAnsi="Cambria Math"/>
+                        <w:i/>
+                      </w:rPr>
+                    </m:ctrlPr>
+                  </m:dPr>
+                  <m:e>
+                    <m:r>
+                      <w:rPr>
+                        <w:rFonts w:ascii="Cambria Math" w:hAnsi="Cambria Math"/>
+                      </w:rPr>
+                      <m:t>x+h</m:t>
+                    </m:r>
+                  </m:e>
+                </m:d>
+              </m:den>
+            </m:f>
+            <m:r>
+              <w:rPr>
+                <w:rFonts w:ascii="Cambria Math" w:hAnsi="Cambria Math"/>
+              </w:rPr>
+              <m:t>-</m:t>
+            </m:r>
+            <m:f>
+              <m:fPr>
+                <m:ctrlPr>
+                  <w:rPr>
+                    <w:rFonts w:ascii="Cambria Math" w:hAnsi="Cambria Math"/>
+                    <w:i/>
+                  </w:rPr>
+                </m:ctrlPr>
+              </m:fPr>
+              <m:num>
+                <m:r>
+                  <w:rPr>
+                    <w:rFonts w:ascii="Cambria Math" w:hAnsi="Cambria Math"/>
+                  </w:rPr>
+                  <m:t>x+h</m:t>
+                </m:r>
+              </m:num>
+              <m:den>
+                <m:r>
+                  <w:rPr>
+                    <w:rFonts w:ascii="Cambria Math" w:hAnsi="Cambria Math"/>
+                  </w:rPr>
+                  <m:t>x</m:t>
+                </m:r>
+                <m:d>
+                  <m:dPr>
+                    <m:ctrlPr>
+                      <w:rPr>
+                        <w:rFonts w:ascii="Cambria Math" w:hAnsi="Cambria Math"/>
+                        <w:i/>
+                      </w:rPr>
+                    </m:ctrlPr>
+                  </m:dPr>
+                  <m:e>
+                    <m:r>
+                      <w:rPr>
+                        <w:rFonts w:ascii="Cambria Math" w:hAnsi="Cambria Math"/>
+                      </w:rPr>
+                      <m:t>x+h</m:t>
+                    </m:r>
+                  </m:e>
+                </m:d>
+              </m:den>
+            </m:f>
+          </m:e>
+        </m:d>
+        <m:r>
+          <w:rPr>
+            <w:rFonts w:ascii="Cambria Math" w:eastAsiaTheme="minorEastAsia" w:hAnsi="Cambria Math"/>
+          </w:rPr>
+          <m:t>÷h=</m:t>
+        </m:r>
+      </m:oMath>
+      <w:r>
+        <w:rPr>
+          <w:rFonts w:eastAsiaTheme="minorEastAsia"/>
+        </w:rPr>
+        <w:t xml:space="preserve"> </w:t>
+      </w:r>
+      <m:oMath>
+        <m:r>
+          <w:rPr>
+            <w:rFonts w:ascii="Cambria Math" w:eastAsiaTheme="minorEastAsia" w:hAnsi="Cambria Math"/>
+          </w:rPr>
+          <w:br/>
+        </m:r>
+        <m:f>
+          <m:fPr>
+            <m:ctrlPr>
+              <w:rPr>
+                <w:rFonts w:ascii="Cambria Math" w:hAnsi="Cambria Math"/>
+                <w:i/>
+              </w:rPr>
+            </m:ctrlPr>
+          </m:fPr>
+          <m:num>
+            <m:r>
+              <w:rPr>
+                <w:rFonts w:ascii="Cambria Math" w:hAnsi="Cambria Math"/>
+              </w:rPr>
+              <m:t>x-(x+h)</m:t>
+            </m:r>
+          </m:num>
+          <m:den>
+            <m:r>
+              <w:rPr>
+                <w:rFonts w:ascii="Cambria Math" w:hAnsi="Cambria Math"/>
+              </w:rPr>
+              <m:t>x</m:t>
+            </m:r>
+            <m:d>
+              <m:dPr>
+                <m:ctrlPr>
+                  <w:rPr>
+                    <w:rFonts w:ascii="Cambria Math" w:hAnsi="Cambria Math"/>
+                    <w:i/>
+                  </w:rPr>
+                </m:ctrlPr>
+              </m:dPr>
+              <m:e>
+                <m:r>
+                  <w:rPr>
+                    <w:rFonts w:ascii="Cambria Math" w:hAnsi="Cambria Math"/>
+                  </w:rPr>
+                  <m:t>x+h</m:t>
+                </m:r>
+              </m:e>
+            </m:d>
+            <m:r>
+              <w:rPr>
+                <w:rFonts w:ascii="Cambria Math" w:hAnsi="Cambria Math"/>
+              </w:rPr>
+              <m:t>h</m:t>
+            </m:r>
+          </m:den>
+        </m:f>
+        <m:r>
+          <w:rPr>
+            <w:rFonts w:ascii="Cambria Math" w:hAnsi="Cambria Math"/>
+          </w:rPr>
+          <m:t xml:space="preserve">= </m:t>
+        </m:r>
+        <m:r>
+          <w:rPr>
+            <w:rFonts w:ascii="Cambria Math" w:hAnsi="Cambria Math"/>
+          </w:rPr>
+          <m:t>-</m:t>
+        </m:r>
+        <m:f>
+          <m:fPr>
+            <m:ctrlPr>
+              <w:rPr>
+                <w:rFonts w:ascii="Cambria Math" w:hAnsi="Cambria Math"/>
+                <w:i/>
+              </w:rPr>
+            </m:ctrlPr>
+          </m:fPr>
+          <m:num>
+            <m:r>
+              <w:rPr>
+                <w:rFonts w:ascii="Cambria Math" w:hAnsi="Cambria Math"/>
+              </w:rPr>
+              <m:t>h</m:t>
+            </m:r>
+          </m:num>
+          <m:den>
+            <m:r>
+              <w:rPr>
+                <w:rFonts w:ascii="Cambria Math" w:hAnsi="Cambria Math"/>
+              </w:rPr>
+              <m:t>x</m:t>
+            </m:r>
+            <m:d>
+              <m:dPr>
+                <m:ctrlPr>
+                  <w:rPr>
+                    <w:rFonts w:ascii="Cambria Math" w:hAnsi="Cambria Math"/>
+                    <w:i/>
+                  </w:rPr>
+                </m:ctrlPr>
+              </m:dPr>
+              <m:e>
+                <m:r>
+                  <w:rPr>
+                    <w:rFonts w:ascii="Cambria Math" w:hAnsi="Cambria Math"/>
+                  </w:rPr>
+                  <m:t>x+h</m:t>
+                </m:r>
+              </m:e>
+            </m:d>
+            <m:r>
+              <w:rPr>
+                <w:rFonts w:ascii="Cambria Math" w:hAnsi="Cambria Math"/>
+              </w:rPr>
+              <m:t>h</m:t>
+            </m:r>
+          </m:den>
+        </m:f>
+        <m:r>
+          <w:rPr>
+            <w:rFonts w:ascii="Cambria Math" w:hAnsi="Cambria Math"/>
+          </w:rPr>
+          <m:t>=</m:t>
+        </m:r>
+        <m:r>
+          <w:rPr>
+            <w:rFonts w:ascii="Cambria Math" w:hAnsi="Cambria Math"/>
+          </w:rPr>
+          <m:t>-</m:t>
+        </m:r>
+        <m:f>
+          <m:fPr>
+            <m:ctrlPr>
+              <w:rPr>
+                <w:rFonts w:ascii="Cambria Math" w:hAnsi="Cambria Math"/>
+                <w:i/>
+              </w:rPr>
+            </m:ctrlPr>
+          </m:fPr>
+          <m:num>
+            <m:r>
+              <w:rPr>
+                <w:rFonts w:ascii="Cambria Math" w:hAnsi="Cambria Math"/>
+              </w:rPr>
+              <m:t>1</m:t>
+            </m:r>
+          </m:num>
+          <m:den>
+            <m:r>
+              <w:rPr>
+                <w:rFonts w:ascii="Cambria Math" w:hAnsi="Cambria Math"/>
+              </w:rPr>
+              <m:t>x(x+h)</m:t>
+            </m:r>
+          </m:den>
+        </m:f>
+      </m:oMath>
+      <w:r>
+        <w:rPr>
+          <w:rFonts w:eastAsiaTheme="minorEastAsia"/>
+        </w:rPr>
+        <w:t xml:space="preserve"> </w:t>
+      </w:r>
+    </w:p>
+    <w:p>
+      <w:pPr>
+        <w:pStyle w:val="ListParagraph"/>
+      </w:pPr>
+    </w:p>
+    <w:p>
+      <w:pPr>
+        <w:pStyle w:val="ListParagraph"/>
+        <w:numPr>
+          <w:ilvl w:val="0"/>
+          <w:numId w:val="40"/>
+        </w:numPr>
+      </w:pPr>
+      <w:r>
+        <w:t xml:space="preserve">Talia simplified </w:t>
+      </w:r>
+      <m:oMath>
+        <m:f>
+          <m:fPr>
+            <m:ctrlPr>
+              <w:rPr>
+                <w:rFonts w:ascii="Cambria Math" w:hAnsi="Cambria Math"/>
+                <w:i/>
+              </w:rPr>
+            </m:ctrlPr>
+          </m:fPr>
+          <m:num>
+            <m:r>
+              <w:rPr>
+                <w:rFonts w:ascii="Cambria Math" w:hAnsi="Cambria Math"/>
+              </w:rPr>
+              <m:t>5</m:t>
+            </m:r>
+          </m:num>
+          <m:den>
+            <m:r>
+              <w:rPr>
+                <w:rFonts w:ascii="Cambria Math" w:hAnsi="Cambria Math"/>
+              </w:rPr>
+              <m:t>x+2</m:t>
+            </m:r>
+          </m:den>
+        </m:f>
+        <m:r>
+          <w:rPr>
+            <w:rFonts w:ascii="Cambria Math" w:hAnsi="Cambria Math"/>
+          </w:rPr>
+          <m:t>-</m:t>
+        </m:r>
+        <m:f>
+          <m:fPr>
+            <m:ctrlPr>
+              <w:rPr>
+                <w:rFonts w:ascii="Cambria Math" w:hAnsi="Cambria Math"/>
+                <w:i/>
+              </w:rPr>
+            </m:ctrlPr>
+          </m:fPr>
+          <m:num>
+            <m:r>
+              <w:rPr>
+                <w:rFonts w:ascii="Cambria Math" w:hAnsi="Cambria Math"/>
+              </w:rPr>
+              <m:t>2</m:t>
+            </m:r>
+          </m:num>
+          <m:den>
+            <m:r>
+              <w:rPr>
+                <w:rFonts w:ascii="Cambria Math" w:hAnsi="Cambria Math"/>
+              </w:rPr>
+              <m:t>x-3</m:t>
+            </m:r>
+          </m:den>
+        </m:f>
+      </m:oMath>
+      <w:r>
+        <w:rPr>
+          <w:rFonts w:eastAsiaTheme="minorEastAsia"/>
+        </w:rPr>
+        <w:t xml:space="preserve"> by this process:</w:t>
+      </w:r>
+      <w:r>
+        <w:rPr>
+          <w:rFonts w:eastAsiaTheme="minorEastAsia"/>
+        </w:rPr>
+        <w:br/>
+      </w:r>
+      <m:oMath>
+        <m:f>
+          <m:fPr>
+            <m:ctrlPr>
+              <w:rPr>
+                <w:rFonts w:ascii="Cambria Math" w:hAnsi="Cambria Math"/>
+                <w:i/>
+              </w:rPr>
+            </m:ctrlPr>
+          </m:fPr>
+          <m:num>
+            <m:r>
+              <w:rPr>
+                <w:rFonts w:ascii="Cambria Math" w:hAnsi="Cambria Math"/>
+              </w:rPr>
+              <m:t>5</m:t>
+            </m:r>
+            <m:d>
+              <m:dPr>
+                <m:ctrlPr>
+                  <w:rPr>
+                    <w:rFonts w:ascii="Cambria Math" w:hAnsi="Cambria Math"/>
+                    <w:i/>
+                  </w:rPr>
+                </m:ctrlPr>
+              </m:dPr>
+              <m:e>
+                <m:r>
+                  <w:rPr>
+                    <w:rFonts w:ascii="Cambria Math" w:hAnsi="Cambria Math"/>
+                  </w:rPr>
+                  <m:t>x-3</m:t>
+                </m:r>
+              </m:e>
+            </m:d>
+            <m:r>
+              <w:rPr>
+                <w:rFonts w:ascii="Cambria Math" w:hAnsi="Cambria Math"/>
+              </w:rPr>
+              <m:t>-2</m:t>
+            </m:r>
+            <m:d>
+              <m:dPr>
+                <m:ctrlPr>
+                  <w:rPr>
+                    <w:rFonts w:ascii="Cambria Math" w:hAnsi="Cambria Math"/>
+                    <w:i/>
+                  </w:rPr>
+                </m:ctrlPr>
+              </m:dPr>
+              <m:e>
+                <m:r>
+                  <w:rPr>
+                    <w:rFonts w:ascii="Cambria Math" w:hAnsi="Cambria Math"/>
+                  </w:rPr>
+                  <m:t>x+2</m:t>
+                </m:r>
+              </m:e>
+            </m:d>
+          </m:num>
+          <m:den>
+            <m:d>
+              <m:dPr>
+                <m:ctrlPr>
+                  <w:rPr>
+                    <w:rFonts w:ascii="Cambria Math" w:hAnsi="Cambria Math"/>
+                    <w:i/>
+                  </w:rPr>
+                </m:ctrlPr>
+              </m:dPr>
+              <m:e>
+                <m:r>
+                  <w:rPr>
+                    <w:rFonts w:ascii="Cambria Math" w:hAnsi="Cambria Math"/>
+                  </w:rPr>
+                  <m:t>x+2</m:t>
+                </m:r>
+              </m:e>
+            </m:d>
+            <m:d>
+              <m:dPr>
+                <m:ctrlPr>
+                  <w:rPr>
+                    <w:rFonts w:ascii="Cambria Math" w:hAnsi="Cambria Math"/>
+                    <w:i/>
+                  </w:rPr>
+                </m:ctrlPr>
+              </m:dPr>
+              <m:e>
+                <m:r>
+                  <w:rPr>
+                    <w:rFonts w:ascii="Cambria Math" w:hAnsi="Cambria Math"/>
+                  </w:rPr>
+                  <m:t>x-3</m:t>
+                </m:r>
+              </m:e>
+            </m:d>
+          </m:den>
+        </m:f>
+        <m:r>
+          <w:rPr>
+            <w:rFonts w:ascii="Cambria Math" w:hAnsi="Cambria Math"/>
+          </w:rPr>
+          <m:t>=</m:t>
+        </m:r>
+        <m:f>
+          <m:fPr>
+            <m:ctrlPr>
+              <w:rPr>
+                <w:rFonts w:ascii="Cambria Math" w:hAnsi="Cambria Math"/>
+                <w:i/>
+              </w:rPr>
+            </m:ctrlPr>
+          </m:fPr>
+          <m:num>
+            <m:r>
+              <w:rPr>
+                <w:rFonts w:ascii="Cambria Math" w:hAnsi="Cambria Math"/>
+              </w:rPr>
+              <m:t>5x-15-2x+4</m:t>
+            </m:r>
+          </m:num>
+          <m:den>
+            <m:d>
+              <m:dPr>
+                <m:ctrlPr>
+                  <w:rPr>
+                    <w:rFonts w:ascii="Cambria Math" w:hAnsi="Cambria Math"/>
+                    <w:i/>
+                  </w:rPr>
+                </m:ctrlPr>
+              </m:dPr>
+              <m:e>
+                <m:r>
+                  <w:rPr>
+                    <w:rFonts w:ascii="Cambria Math" w:hAnsi="Cambria Math"/>
+                  </w:rPr>
+                  <m:t>x+2</m:t>
+                </m:r>
+              </m:e>
+            </m:d>
+            <m:d>
+              <m:dPr>
+                <m:ctrlPr>
+                  <w:rPr>
+                    <w:rFonts w:ascii="Cambria Math" w:hAnsi="Cambria Math"/>
+                    <w:i/>
+                  </w:rPr>
+                </m:ctrlPr>
+              </m:dPr>
+              <m:e>
+                <m:r>
+                  <w:rPr>
+                    <w:rFonts w:ascii="Cambria Math" w:hAnsi="Cambria Math"/>
+                  </w:rPr>
+                  <m:t>x-3</m:t>
+                </m:r>
+              </m:e>
+            </m:d>
+          </m:den>
+        </m:f>
+        <m:r>
+          <w:rPr>
+            <w:rFonts w:ascii="Cambria Math" w:hAnsi="Cambria Math"/>
+          </w:rPr>
+          <m:t>=</m:t>
+        </m:r>
+        <m:f>
+          <m:fPr>
+            <m:ctrlPr>
+              <w:rPr>
+                <w:rFonts w:ascii="Cambria Math" w:hAnsi="Cambria Math"/>
+                <w:i/>
+              </w:rPr>
+            </m:ctrlPr>
+          </m:fPr>
+          <m:num>
+            <m:r>
+              <w:rPr>
+                <w:rFonts w:ascii="Cambria Math" w:hAnsi="Cambria Math"/>
+              </w:rPr>
+              <m:t>3x-11</m:t>
+            </m:r>
+          </m:num>
+          <m:den>
+            <m:r>
+              <w:rPr>
+                <w:rFonts w:ascii="Cambria Math" w:hAnsi="Cambria Math"/>
+              </w:rPr>
+              <m:t>(x+2)(x-3)</m:t>
+            </m:r>
+          </m:den>
+        </m:f>
+      </m:oMath>
+      <w:r>
+        <w:rPr>
+          <w:rFonts w:eastAsiaTheme="minorEastAsia"/>
+        </w:rPr>
+        <w:t xml:space="preserve"> </w:t>
+      </w:r>
+      <m:oMath>
+        <m:r>
+          <w:rPr>
+            <w:rFonts w:ascii="Cambria Math" w:hAnsi="Cambria Math"/>
+          </w:rPr>
+          <w:br/>
+        </m:r>
+      </m:oMath>
+      <w:r>
+        <w:br/>
+        <w:t>There was an error in Talia’s calculation. What was the error?</w:t>
+      </w:r>
+      <w:r>
+        <w:br/>
+      </w:r>
+      <w:r>
+        <w:br/>
+        <w:t xml:space="preserve">The </w:t>
+      </w:r>
+      <m:oMath>
+        <m:r>
+          <w:rPr>
+            <w:rFonts w:ascii="Cambria Math" w:hAnsi="Cambria Math"/>
+          </w:rPr>
+          <m:t>-2x+4</m:t>
+        </m:r>
+      </m:oMath>
+      <w:r>
+        <w:rPr>
+          <w:rFonts w:eastAsiaTheme="minorEastAsia"/>
+        </w:rPr>
+        <w:t xml:space="preserve"> should have been </w:t>
+      </w:r>
+      <m:oMath>
+        <m:r>
+          <w:rPr>
+            <w:rFonts w:ascii="Cambria Math" w:eastAsiaTheme="minorEastAsia" w:hAnsi="Cambria Math"/>
+          </w:rPr>
+          <m:t>-2x-4</m:t>
+        </m:r>
+      </m:oMath>
+      <w:r>
+        <w:rPr>
+          <w:rFonts w:eastAsiaTheme="minorEastAsia"/>
+        </w:rPr>
+        <w:t xml:space="preserve">. The multiplication by -2 should have been distributed throughout  the </w:t>
+      </w:r>
+      <m:oMath>
+        <m:d>
+          <m:dPr>
+            <m:ctrlPr>
+              <w:rPr>
+                <w:rFonts w:ascii="Cambria Math" w:eastAsiaTheme="minorEastAsia" w:hAnsi="Cambria Math"/>
+                <w:i/>
+              </w:rPr>
+            </m:ctrlPr>
+          </m:dPr>
+          <m:e>
+            <m:r>
+              <w:rPr>
+                <w:rFonts w:ascii="Cambria Math" w:eastAsiaTheme="minorEastAsia" w:hAnsi="Cambria Math"/>
+              </w:rPr>
+              <m:t>x+2</m:t>
+            </m:r>
+          </m:e>
+        </m:d>
+      </m:oMath>
+      <w:r>
+        <w:rPr>
+          <w:rFonts w:eastAsiaTheme="minorEastAsia"/>
+        </w:rPr>
+        <w:t xml:space="preserve"> term.</w:t>
+      </w:r>
+      <w:r>
+        <w:rPr>
+          <w:rFonts w:eastAsiaTheme="minorEastAsia"/>
+        </w:rPr>
+        <w:br/>
+      </w:r>
+      <w:r>
+        <w:rPr>
+          <w:rFonts w:eastAsiaTheme="minorEastAsia"/>
+        </w:rPr>
+        <w:br/>
+      </w:r>
+      <m:oMath>
+        <m:f>
+          <m:fPr>
+            <m:ctrlPr>
+              <w:rPr>
+                <w:rFonts w:ascii="Cambria Math" w:hAnsi="Cambria Math"/>
+                <w:i/>
+              </w:rPr>
+            </m:ctrlPr>
+          </m:fPr>
+          <m:num>
+            <m:r>
+              <w:rPr>
+                <w:rFonts w:ascii="Cambria Math" w:hAnsi="Cambria Math"/>
+              </w:rPr>
+              <m:t>5</m:t>
+            </m:r>
+            <m:d>
+              <m:dPr>
+                <m:ctrlPr>
+                  <w:rPr>
+                    <w:rFonts w:ascii="Cambria Math" w:hAnsi="Cambria Math"/>
+                    <w:i/>
+                  </w:rPr>
+                </m:ctrlPr>
+              </m:dPr>
+              <m:e>
+                <m:r>
+                  <w:rPr>
+                    <w:rFonts w:ascii="Cambria Math" w:hAnsi="Cambria Math"/>
+                  </w:rPr>
+                  <m:t>x-3</m:t>
+                </m:r>
+              </m:e>
+            </m:d>
+            <m:r>
+              <w:rPr>
+                <w:rFonts w:ascii="Cambria Math" w:hAnsi="Cambria Math"/>
+              </w:rPr>
+              <m:t>-2</m:t>
+            </m:r>
+            <m:d>
+              <m:dPr>
+                <m:ctrlPr>
+                  <w:rPr>
+                    <w:rFonts w:ascii="Cambria Math" w:hAnsi="Cambria Math"/>
+                    <w:i/>
+                  </w:rPr>
+                </m:ctrlPr>
+              </m:dPr>
+              <m:e>
+                <m:r>
+                  <w:rPr>
+                    <w:rFonts w:ascii="Cambria Math" w:hAnsi="Cambria Math"/>
+                  </w:rPr>
+                  <m:t>x+2</m:t>
+                </m:r>
+              </m:e>
+            </m:d>
+          </m:num>
+          <m:den>
+            <m:d>
+              <m:dPr>
+                <m:ctrlPr>
+                  <w:rPr>
+                    <w:rFonts w:ascii="Cambria Math" w:hAnsi="Cambria Math"/>
+                    <w:i/>
+                  </w:rPr>
+                </m:ctrlPr>
+              </m:dPr>
+              <m:e>
+                <m:r>
+                  <w:rPr>
+                    <w:rFonts w:ascii="Cambria Math" w:hAnsi="Cambria Math"/>
+                  </w:rPr>
+                  <m:t>x+2</m:t>
+                </m:r>
+              </m:e>
+            </m:d>
+            <m:d>
+              <m:dPr>
+                <m:ctrlPr>
+                  <w:rPr>
+                    <w:rFonts w:ascii="Cambria Math" w:hAnsi="Cambria Math"/>
+                    <w:i/>
+                  </w:rPr>
+                </m:ctrlPr>
+              </m:dPr>
+              <m:e>
+                <m:r>
+                  <w:rPr>
+                    <w:rFonts w:ascii="Cambria Math" w:hAnsi="Cambria Math"/>
+                  </w:rPr>
+                  <m:t>x-3</m:t>
+                </m:r>
+              </m:e>
+            </m:d>
+          </m:den>
+        </m:f>
+        <m:r>
+          <w:rPr>
+            <w:rFonts w:ascii="Cambria Math" w:hAnsi="Cambria Math"/>
+          </w:rPr>
+          <m:t>=</m:t>
+        </m:r>
+        <m:f>
+          <m:fPr>
+            <m:ctrlPr>
+              <w:rPr>
+                <w:rFonts w:ascii="Cambria Math" w:hAnsi="Cambria Math"/>
+                <w:i/>
+              </w:rPr>
+            </m:ctrlPr>
+          </m:fPr>
+          <m:num>
+            <m:r>
+              <w:rPr>
+                <w:rFonts w:ascii="Cambria Math" w:hAnsi="Cambria Math"/>
+              </w:rPr>
+              <m:t>5x-15-2x</m:t>
+            </m:r>
+            <m:r>
+              <w:rPr>
+                <w:rFonts w:ascii="Cambria Math" w:hAnsi="Cambria Math"/>
+              </w:rPr>
+              <m:t>-</m:t>
+            </m:r>
+            <m:r>
+              <w:rPr>
+                <w:rFonts w:ascii="Cambria Math" w:hAnsi="Cambria Math"/>
+              </w:rPr>
+              <m:t>4</m:t>
+            </m:r>
+          </m:num>
+          <m:den>
+            <m:d>
+              <m:dPr>
+                <m:ctrlPr>
+                  <w:rPr>
+                    <w:rFonts w:ascii="Cambria Math" w:hAnsi="Cambria Math"/>
+                    <w:i/>
+                  </w:rPr>
+                </m:ctrlPr>
+              </m:dPr>
+              <m:e>
+                <m:r>
+                  <w:rPr>
+                    <w:rFonts w:ascii="Cambria Math" w:hAnsi="Cambria Math"/>
+                  </w:rPr>
+                  <m:t>x+2</m:t>
+                </m:r>
+              </m:e>
+            </m:d>
+            <m:d>
+              <m:dPr>
+                <m:ctrlPr>
+                  <w:rPr>
+                    <w:rFonts w:ascii="Cambria Math" w:hAnsi="Cambria Math"/>
+                    <w:i/>
+                  </w:rPr>
+                </m:ctrlPr>
+              </m:dPr>
+              <m:e>
+                <m:r>
+                  <w:rPr>
+                    <w:rFonts w:ascii="Cambria Math" w:hAnsi="Cambria Math"/>
+                  </w:rPr>
+                  <m:t>x-3</m:t>
+                </m:r>
+              </m:e>
+            </m:d>
+          </m:den>
+        </m:f>
+        <m:r>
+          <w:rPr>
+            <w:rFonts w:ascii="Cambria Math" w:hAnsi="Cambria Math"/>
+          </w:rPr>
+          <m:t>=</m:t>
+        </m:r>
+        <m:f>
+          <m:fPr>
+            <m:ctrlPr>
+              <w:rPr>
+                <w:rFonts w:ascii="Cambria Math" w:hAnsi="Cambria Math"/>
+                <w:i/>
+              </w:rPr>
+            </m:ctrlPr>
+          </m:fPr>
+          <m:num>
+            <m:r>
+              <w:rPr>
+                <w:rFonts w:ascii="Cambria Math" w:hAnsi="Cambria Math"/>
+              </w:rPr>
+              <m:t>3x-1</m:t>
+            </m:r>
+            <m:r>
+              <w:rPr>
+                <w:rFonts w:ascii="Cambria Math" w:hAnsi="Cambria Math"/>
+              </w:rPr>
+              <m:t>9</m:t>
+            </m:r>
+          </m:num>
+          <m:den>
+            <m:r>
+              <w:rPr>
+                <w:rFonts w:ascii="Cambria Math" w:hAnsi="Cambria Math"/>
+              </w:rPr>
+              <m:t>(x+2)(x-3)</m:t>
+            </m:r>
+          </m:den>
+        </m:f>
+      </m:oMath>
+      <w:r>
+        <w:rPr>
+          <w:rFonts w:eastAsiaTheme="minorEastAsia"/>
+        </w:rPr>
+        <w:t xml:space="preserve"> </w:t>
+      </w:r>
+    </w:p>
+    <w:p>
+      <w:pPr>
+        <w:pStyle w:val="ListParagraph"/>
+      </w:pPr>
+    </w:p>
+    <w:p>
+      <w:pPr>
+        <w:pStyle w:val="ListParagraph"/>
+        <w:numPr>
+          <w:ilvl w:val="0"/>
+          <w:numId w:val="40"/>
+        </w:numPr>
+      </w:pPr>
+      <w:r>
+        <w:t xml:space="preserve">Fully simplify </w:t>
+      </w:r>
+      <m:oMath>
+        <m:f>
+          <m:fPr>
+            <m:ctrlPr>
+              <w:rPr>
+                <w:rFonts w:ascii="Cambria Math" w:hAnsi="Cambria Math"/>
+                <w:i/>
+              </w:rPr>
+            </m:ctrlPr>
+          </m:fPr>
+          <m:num>
+            <m:r>
+              <w:rPr>
+                <w:rFonts w:ascii="Cambria Math" w:hAnsi="Cambria Math"/>
+              </w:rPr>
+              <m:t>x</m:t>
+            </m:r>
+          </m:num>
+          <m:den>
+            <m:r>
+              <w:rPr>
+                <w:rFonts w:ascii="Cambria Math" w:hAnsi="Cambria Math"/>
+              </w:rPr>
+              <m:t>x+1</m:t>
+            </m:r>
+          </m:den>
+        </m:f>
+        <m:r>
+          <w:rPr>
+            <w:rFonts w:ascii="Cambria Math" w:hAnsi="Cambria Math"/>
+          </w:rPr>
+          <m:t>+</m:t>
+        </m:r>
+        <m:f>
+          <m:fPr>
+            <m:ctrlPr>
+              <w:rPr>
+                <w:rFonts w:ascii="Cambria Math" w:hAnsi="Cambria Math"/>
+                <w:i/>
+              </w:rPr>
+            </m:ctrlPr>
+          </m:fPr>
+          <m:num>
+            <m:r>
+              <w:rPr>
+                <w:rFonts w:ascii="Cambria Math" w:hAnsi="Cambria Math"/>
+              </w:rPr>
+              <m:t>x+1</m:t>
+            </m:r>
+          </m:num>
+          <m:den>
+            <m:r>
+              <w:rPr>
+                <w:rFonts w:ascii="Cambria Math" w:hAnsi="Cambria Math"/>
+              </w:rPr>
+              <m:t>x+2</m:t>
+            </m:r>
+          </m:den>
+        </m:f>
+      </m:oMath>
+      <w:r>
+        <w:rPr>
+          <w:rFonts w:eastAsiaTheme="minorEastAsia"/>
+        </w:rPr>
+        <w:t>.</w:t>
+      </w:r>
+      <w:r>
+        <w:rPr>
+          <w:rFonts w:eastAsiaTheme="minorEastAsia"/>
+        </w:rPr>
+        <w:br/>
+      </w:r>
+      <m:oMath>
+        <m:f>
+          <m:fPr>
+            <m:ctrlPr>
+              <w:rPr>
+                <w:rFonts w:ascii="Cambria Math" w:hAnsi="Cambria Math"/>
+                <w:i/>
+              </w:rPr>
+            </m:ctrlPr>
+          </m:fPr>
+          <m:num>
+            <m:r>
+              <w:rPr>
+                <w:rFonts w:ascii="Cambria Math" w:hAnsi="Cambria Math"/>
+              </w:rPr>
+              <m:t>x</m:t>
+            </m:r>
+          </m:num>
+          <m:den>
+            <m:r>
+              <w:rPr>
+                <w:rFonts w:ascii="Cambria Math" w:hAnsi="Cambria Math"/>
+              </w:rPr>
+              <m:t>x+1</m:t>
+            </m:r>
+          </m:den>
+        </m:f>
+        <m:r>
+          <w:rPr>
+            <w:rFonts w:ascii="Cambria Math" w:hAnsi="Cambria Math"/>
+          </w:rPr>
+          <m:t>+</m:t>
+        </m:r>
+        <m:f>
+          <m:fPr>
+            <m:ctrlPr>
+              <w:rPr>
+                <w:rFonts w:ascii="Cambria Math" w:hAnsi="Cambria Math"/>
+                <w:i/>
+              </w:rPr>
+            </m:ctrlPr>
+          </m:fPr>
+          <m:num>
+            <m:r>
+              <w:rPr>
+                <w:rFonts w:ascii="Cambria Math" w:hAnsi="Cambria Math"/>
+              </w:rPr>
+              <m:t>x+1</m:t>
+            </m:r>
+          </m:num>
+          <m:den>
+            <m:r>
+              <w:rPr>
+                <w:rFonts w:ascii="Cambria Math" w:hAnsi="Cambria Math"/>
+              </w:rPr>
+              <m:t>x+2</m:t>
+            </m:r>
+          </m:den>
+        </m:f>
+        <m:r>
+          <w:rPr>
+            <w:rFonts w:ascii="Cambria Math" w:hAnsi="Cambria Math"/>
+          </w:rPr>
+          <m:t xml:space="preserve">= </m:t>
+        </m:r>
+        <m:f>
+          <m:fPr>
+            <m:ctrlPr>
+              <w:rPr>
+                <w:rFonts w:ascii="Cambria Math" w:hAnsi="Cambria Math"/>
+                <w:i/>
+              </w:rPr>
+            </m:ctrlPr>
+          </m:fPr>
+          <m:num>
+            <m:r>
+              <w:rPr>
+                <w:rFonts w:ascii="Cambria Math" w:hAnsi="Cambria Math"/>
+              </w:rPr>
+              <m:t>x(x+2)</m:t>
+            </m:r>
+          </m:num>
+          <m:den>
+            <m:d>
+              <m:dPr>
+                <m:ctrlPr>
+                  <w:rPr>
+                    <w:rFonts w:ascii="Cambria Math" w:hAnsi="Cambria Math"/>
+                    <w:i/>
+                  </w:rPr>
+                </m:ctrlPr>
+              </m:dPr>
+              <m:e>
+                <m:r>
+                  <w:rPr>
+                    <w:rFonts w:ascii="Cambria Math" w:hAnsi="Cambria Math"/>
+                  </w:rPr>
+                  <m:t>x+1</m:t>
+                </m:r>
+              </m:e>
+            </m:d>
+            <m:d>
+              <m:dPr>
+                <m:ctrlPr>
+                  <w:rPr>
+                    <w:rFonts w:ascii="Cambria Math" w:hAnsi="Cambria Math"/>
+                    <w:i/>
+                  </w:rPr>
+                </m:ctrlPr>
+              </m:dPr>
+              <m:e>
+                <m:r>
+                  <w:rPr>
+                    <w:rFonts w:ascii="Cambria Math" w:hAnsi="Cambria Math"/>
+                  </w:rPr>
+                  <m:t>x+2</m:t>
+                </m:r>
+              </m:e>
+            </m:d>
+          </m:den>
+        </m:f>
+        <m:r>
+          <w:rPr>
+            <w:rFonts w:ascii="Cambria Math" w:hAnsi="Cambria Math"/>
+          </w:rPr>
+          <m:t>+</m:t>
+        </m:r>
+        <m:f>
+          <m:fPr>
+            <m:ctrlPr>
+              <w:rPr>
+                <w:rFonts w:ascii="Cambria Math" w:hAnsi="Cambria Math"/>
+                <w:i/>
+              </w:rPr>
+            </m:ctrlPr>
+          </m:fPr>
+          <m:num>
+            <m:r>
+              <w:rPr>
+                <w:rFonts w:ascii="Cambria Math" w:hAnsi="Cambria Math"/>
+              </w:rPr>
+              <m:t>(x+1)(x+1)</m:t>
+            </m:r>
+          </m:num>
+          <m:den>
+            <m:r>
+              <w:rPr>
+                <w:rFonts w:ascii="Cambria Math" w:hAnsi="Cambria Math"/>
+              </w:rPr>
+              <m:t>(x+1)(x+2)</m:t>
+            </m:r>
+          </m:den>
+        </m:f>
+        <m:r>
+          <w:rPr>
+            <w:rFonts w:ascii="Cambria Math" w:hAnsi="Cambria Math"/>
+          </w:rPr>
+          <m:t>=</m:t>
+        </m:r>
+      </m:oMath>
+      <w:r>
+        <w:rPr>
+          <w:rFonts w:eastAsiaTheme="minorEastAsia"/>
+        </w:rPr>
+        <w:t xml:space="preserve"> </w:t>
+      </w:r>
+      <w:r>
+        <w:rPr>
+          <w:rFonts w:eastAsiaTheme="minorEastAsia"/>
+        </w:rPr>
+        <w:br/>
+      </w:r>
+      <m:oMath>
+        <m:f>
+          <m:fPr>
+            <m:ctrlPr>
+              <w:rPr>
+                <w:rFonts w:ascii="Cambria Math" w:hAnsi="Cambria Math"/>
+                <w:i/>
+              </w:rPr>
+            </m:ctrlPr>
+          </m:fPr>
+          <m:num>
+            <m:sSup>
+              <m:sSupPr>
+                <m:ctrlPr>
+                  <w:rPr>
+                    <w:rFonts w:ascii="Cambria Math" w:hAnsi="Cambria Math"/>
+                    <w:i/>
+                  </w:rPr>
+                </m:ctrlPr>
+              </m:sSupPr>
+              <m:e>
+                <m:r>
+                  <w:rPr>
+                    <w:rFonts w:ascii="Cambria Math" w:hAnsi="Cambria Math"/>
+                  </w:rPr>
+                  <m:t>x</m:t>
+                </m:r>
+              </m:e>
+              <m:sup>
+                <m:r>
+                  <w:rPr>
+                    <w:rFonts w:ascii="Cambria Math" w:hAnsi="Cambria Math"/>
+                  </w:rPr>
+                  <m:t>2</m:t>
+                </m:r>
+              </m:sup>
+            </m:sSup>
+            <m:r>
+              <w:rPr>
+                <w:rFonts w:ascii="Cambria Math" w:hAnsi="Cambria Math"/>
+              </w:rPr>
+              <m:t>+2x+</m:t>
+            </m:r>
+            <m:sSup>
+              <m:sSupPr>
+                <m:ctrlPr>
+                  <w:rPr>
+                    <w:rFonts w:ascii="Cambria Math" w:hAnsi="Cambria Math"/>
+                    <w:i/>
+                  </w:rPr>
+                </m:ctrlPr>
+              </m:sSupPr>
+              <m:e>
+                <m:r>
+                  <w:rPr>
+                    <w:rFonts w:ascii="Cambria Math" w:hAnsi="Cambria Math"/>
+                  </w:rPr>
+                  <m:t>x</m:t>
+                </m:r>
+              </m:e>
+              <m:sup>
+                <m:r>
+                  <w:rPr>
+                    <w:rFonts w:ascii="Cambria Math" w:hAnsi="Cambria Math"/>
+                  </w:rPr>
+                  <m:t>2</m:t>
+                </m:r>
+              </m:sup>
+            </m:sSup>
+            <m:r>
+              <w:rPr>
+                <w:rFonts w:ascii="Cambria Math" w:hAnsi="Cambria Math"/>
+              </w:rPr>
+              <m:t>+2x+1</m:t>
+            </m:r>
+          </m:num>
+          <m:den>
+            <m:r>
+              <w:rPr>
+                <w:rFonts w:ascii="Cambria Math" w:hAnsi="Cambria Math"/>
+              </w:rPr>
+              <m:t>(x+1)(x+2)</m:t>
+            </m:r>
+          </m:den>
+        </m:f>
+        <m:r>
+          <w:rPr>
+            <w:rFonts w:ascii="Cambria Math" w:hAnsi="Cambria Math"/>
+          </w:rPr>
+          <m:t xml:space="preserve">= </m:t>
+        </m:r>
+        <m:f>
+          <m:fPr>
+            <m:ctrlPr>
+              <w:rPr>
+                <w:rFonts w:ascii="Cambria Math" w:hAnsi="Cambria Math"/>
+                <w:i/>
+              </w:rPr>
+            </m:ctrlPr>
+          </m:fPr>
+          <m:num>
+            <m:r>
+              <w:rPr>
+                <w:rFonts w:ascii="Cambria Math" w:hAnsi="Cambria Math"/>
+              </w:rPr>
+              <m:t>2</m:t>
+            </m:r>
+            <m:sSup>
+              <m:sSupPr>
+                <m:ctrlPr>
+                  <w:rPr>
+                    <w:rFonts w:ascii="Cambria Math" w:hAnsi="Cambria Math"/>
+                    <w:i/>
+                  </w:rPr>
+                </m:ctrlPr>
+              </m:sSupPr>
+              <m:e>
+                <m:r>
+                  <w:rPr>
+                    <w:rFonts w:ascii="Cambria Math" w:hAnsi="Cambria Math"/>
+                  </w:rPr>
+                  <m:t>x</m:t>
+                </m:r>
+              </m:e>
+              <m:sup>
+                <m:r>
+                  <w:rPr>
+                    <w:rFonts w:ascii="Cambria Math" w:hAnsi="Cambria Math"/>
+                  </w:rPr>
+                  <m:t>2</m:t>
+                </m:r>
+              </m:sup>
+            </m:sSup>
+            <m:r>
+              <w:rPr>
+                <w:rFonts w:ascii="Cambria Math" w:hAnsi="Cambria Math"/>
+              </w:rPr>
+              <m:t>+4x+1</m:t>
+            </m:r>
+          </m:num>
+          <m:den>
+            <m:r>
+              <w:rPr>
+                <w:rFonts w:ascii="Cambria Math" w:hAnsi="Cambria Math"/>
+              </w:rPr>
+              <m:t>(x+1)(x+2)</m:t>
+            </m:r>
+          </m:den>
+        </m:f>
+      </m:oMath>
+      <w:r>
+        <w:rPr>
+          <w:rFonts w:eastAsiaTheme="minorEastAsia"/>
+        </w:rPr>
+        <w:t xml:space="preserve"> </w:t>
+      </w:r>
+    </w:p>
+    <w:p>
+      <w:pPr>
+        <w:pStyle w:val="ListParagraph"/>
+      </w:pPr>
+    </w:p>
+    <w:p>
+      <w:pPr>
+        <w:pStyle w:val="ListParagraph"/>
+        <w:numPr>
+          <w:ilvl w:val="0"/>
+          <w:numId w:val="40"/>
+        </w:numPr>
+      </w:pPr>
+      <w:r>
+        <w:t xml:space="preserve">The rational expression </w:t>
+      </w:r>
+      <m:oMath>
+        <m:f>
+          <m:fPr>
+            <m:ctrlPr>
+              <w:rPr>
+                <w:rFonts w:ascii="Cambria Math" w:hAnsi="Cambria Math"/>
+                <w:i/>
+              </w:rPr>
+            </m:ctrlPr>
+          </m:fPr>
+          <m:num>
+            <m:sSup>
+              <m:sSupPr>
+                <m:ctrlPr>
+                  <w:rPr>
+                    <w:rFonts w:ascii="Cambria Math" w:hAnsi="Cambria Math"/>
+                    <w:i/>
+                  </w:rPr>
+                </m:ctrlPr>
+              </m:sSupPr>
+              <m:e>
+                <m:r>
+                  <w:rPr>
+                    <w:rFonts w:ascii="Cambria Math" w:hAnsi="Cambria Math"/>
+                  </w:rPr>
+                  <m:t>x</m:t>
+                </m:r>
+              </m:e>
+              <m:sup>
+                <m:r>
+                  <w:rPr>
+                    <w:rFonts w:ascii="Cambria Math" w:hAnsi="Cambria Math"/>
+                  </w:rPr>
+                  <m:t>3</m:t>
+                </m:r>
+              </m:sup>
+            </m:sSup>
+            <m:r>
+              <w:rPr>
+                <w:rFonts w:ascii="Cambria Math" w:hAnsi="Cambria Math"/>
+              </w:rPr>
+              <m:t>+12</m:t>
+            </m:r>
+            <m:sSup>
+              <m:sSupPr>
+                <m:ctrlPr>
+                  <w:rPr>
+                    <w:rFonts w:ascii="Cambria Math" w:hAnsi="Cambria Math"/>
+                    <w:i/>
+                  </w:rPr>
+                </m:ctrlPr>
+              </m:sSupPr>
+              <m:e>
+                <m:r>
+                  <w:rPr>
+                    <w:rFonts w:ascii="Cambria Math" w:hAnsi="Cambria Math"/>
+                  </w:rPr>
+                  <m:t>x</m:t>
+                </m:r>
+              </m:e>
+              <m:sup>
+                <m:r>
+                  <w:rPr>
+                    <w:rFonts w:ascii="Cambria Math" w:hAnsi="Cambria Math"/>
+                  </w:rPr>
+                  <m:t>2</m:t>
+                </m:r>
+              </m:sup>
+            </m:sSup>
+            <m:r>
+              <w:rPr>
+                <w:rFonts w:ascii="Cambria Math" w:hAnsi="Cambria Math"/>
+              </w:rPr>
+              <m:t>+47x+60</m:t>
+            </m:r>
+          </m:num>
+          <m:den>
+            <m:sSup>
+              <m:sSupPr>
+                <m:ctrlPr>
+                  <w:rPr>
+                    <w:rFonts w:ascii="Cambria Math" w:hAnsi="Cambria Math"/>
+                    <w:i/>
+                  </w:rPr>
+                </m:ctrlPr>
+              </m:sSupPr>
+              <m:e>
+                <m:r>
+                  <w:rPr>
+                    <w:rFonts w:ascii="Cambria Math" w:hAnsi="Cambria Math"/>
+                  </w:rPr>
+                  <m:t>x</m:t>
+                </m:r>
+              </m:e>
+              <m:sup>
+                <m:r>
+                  <w:rPr>
+                    <w:rFonts w:ascii="Cambria Math" w:hAnsi="Cambria Math"/>
+                  </w:rPr>
+                  <m:t>2</m:t>
+                </m:r>
+              </m:sup>
+            </m:sSup>
+            <m:r>
+              <w:rPr>
+                <w:rFonts w:ascii="Cambria Math" w:hAnsi="Cambria Math"/>
+              </w:rPr>
+              <m:t>-9</m:t>
+            </m:r>
+          </m:den>
+        </m:f>
+      </m:oMath>
+      <w:r>
+        <w:rPr>
+          <w:rFonts w:eastAsiaTheme="minorEastAsia"/>
+        </w:rPr>
+        <w:t xml:space="preserve">  can be reduced. What is it in fully reduced form?</w:t>
+      </w:r>
+      <w:r>
+        <w:rPr>
+          <w:rFonts w:eastAsiaTheme="minorEastAsia"/>
+        </w:rPr>
+        <w:br/>
+      </w:r>
+      <m:oMath>
+        <m:f>
+          <m:fPr>
+            <m:ctrlPr>
+              <w:rPr>
+                <w:rFonts w:ascii="Cambria Math" w:eastAsiaTheme="minorEastAsia" w:hAnsi="Cambria Math"/>
+                <w:i/>
+              </w:rPr>
+            </m:ctrlPr>
+          </m:fPr>
+          <m:num>
+            <m:sSup>
+              <m:sSupPr>
+                <m:ctrlPr>
+                  <w:rPr>
+                    <w:rFonts w:ascii="Cambria Math" w:hAnsi="Cambria Math"/>
+                    <w:i/>
+                  </w:rPr>
+                </m:ctrlPr>
+              </m:sSupPr>
+              <m:e>
+                <m:r>
+                  <w:rPr>
+                    <w:rFonts w:ascii="Cambria Math" w:hAnsi="Cambria Math"/>
+                  </w:rPr>
+                  <m:t>x</m:t>
+                </m:r>
+              </m:e>
+              <m:sup>
+                <m:r>
+                  <w:rPr>
+                    <w:rFonts w:ascii="Cambria Math" w:hAnsi="Cambria Math"/>
+                  </w:rPr>
+                  <m:t>3</m:t>
+                </m:r>
+              </m:sup>
+            </m:sSup>
+            <m:r>
+              <w:rPr>
+                <w:rFonts w:ascii="Cambria Math" w:hAnsi="Cambria Math"/>
+              </w:rPr>
+              <m:t>+12</m:t>
+            </m:r>
+            <m:sSup>
+              <m:sSupPr>
+                <m:ctrlPr>
+                  <w:rPr>
+                    <w:rFonts w:ascii="Cambria Math" w:hAnsi="Cambria Math"/>
+                    <w:i/>
+                  </w:rPr>
+                </m:ctrlPr>
+              </m:sSupPr>
+              <m:e>
+                <m:r>
+                  <w:rPr>
+                    <w:rFonts w:ascii="Cambria Math" w:hAnsi="Cambria Math"/>
+                  </w:rPr>
+                  <m:t>x</m:t>
+                </m:r>
+              </m:e>
+              <m:sup>
+                <m:r>
+                  <w:rPr>
+                    <w:rFonts w:ascii="Cambria Math" w:hAnsi="Cambria Math"/>
+                  </w:rPr>
+                  <m:t>2</m:t>
+                </m:r>
+              </m:sup>
+            </m:sSup>
+            <m:r>
+              <w:rPr>
+                <w:rFonts w:ascii="Cambria Math" w:hAnsi="Cambria Math"/>
+              </w:rPr>
+              <m:t>+47x+60</m:t>
+            </m:r>
+          </m:num>
+          <m:den>
+            <m:r>
+              <w:rPr>
+                <w:rFonts w:ascii="Cambria Math" w:eastAsiaTheme="minorEastAsia" w:hAnsi="Cambria Math"/>
+              </w:rPr>
+              <m:t>x+3</m:t>
+            </m:r>
+          </m:den>
+        </m:f>
+        <m:r>
+          <w:rPr>
+            <w:rFonts w:ascii="Cambria Math" w:eastAsiaTheme="minorEastAsia" w:hAnsi="Cambria Math"/>
+          </w:rPr>
+          <m:t>=</m:t>
+        </m:r>
+        <m:sSup>
+          <m:sSupPr>
+            <m:ctrlPr>
+              <w:rPr>
+                <w:rFonts w:ascii="Cambria Math" w:eastAsiaTheme="minorEastAsia" w:hAnsi="Cambria Math"/>
+                <w:i/>
+              </w:rPr>
+            </m:ctrlPr>
+          </m:sSupPr>
+          <m:e>
+            <m:r>
+              <w:rPr>
+                <w:rFonts w:ascii="Cambria Math" w:eastAsiaTheme="minorEastAsia" w:hAnsi="Cambria Math"/>
+              </w:rPr>
+              <m:t>x</m:t>
+            </m:r>
+          </m:e>
+          <m:sup>
+            <m:r>
+              <w:rPr>
+                <w:rFonts w:ascii="Cambria Math" w:eastAsiaTheme="minorEastAsia" w:hAnsi="Cambria Math"/>
+              </w:rPr>
+              <m:t>2</m:t>
+            </m:r>
+          </m:sup>
+        </m:sSup>
+        <m:r>
+          <w:rPr>
+            <w:rFonts w:ascii="Cambria Math" w:eastAsiaTheme="minorEastAsia" w:hAnsi="Cambria Math"/>
+          </w:rPr>
+          <m:t>+9x+20</m:t>
+        </m:r>
+      </m:oMath>
+      <w:r>
+        <w:rPr>
+          <w:rFonts w:eastAsiaTheme="minorEastAsia"/>
+        </w:rPr>
+        <w:t xml:space="preserve"> </w:t>
+      </w:r>
+      <w:r>
+        <w:rPr>
+          <w:rFonts w:eastAsiaTheme="minorEastAsia"/>
+        </w:rPr>
+        <w:br/>
+      </w:r>
+      <m:oMath>
+        <m:sSup>
+          <m:sSupPr>
+            <m:ctrlPr>
+              <w:rPr>
+                <w:rFonts w:ascii="Cambria Math" w:eastAsiaTheme="minorEastAsia" w:hAnsi="Cambria Math"/>
+                <w:i/>
+              </w:rPr>
+            </m:ctrlPr>
+          </m:sSupPr>
+          <m:e>
+            <m:r>
+              <w:rPr>
+                <w:rFonts w:ascii="Cambria Math" w:eastAsiaTheme="minorEastAsia" w:hAnsi="Cambria Math"/>
+              </w:rPr>
+              <m:t>x</m:t>
+            </m:r>
+          </m:e>
+          <m:sup>
+            <m:r>
+              <w:rPr>
+                <w:rFonts w:ascii="Cambria Math" w:eastAsiaTheme="minorEastAsia" w:hAnsi="Cambria Math"/>
+              </w:rPr>
+              <m:t>2</m:t>
+            </m:r>
+          </m:sup>
+        </m:sSup>
+        <m:r>
+          <w:rPr>
+            <w:rFonts w:ascii="Cambria Math" w:eastAsiaTheme="minorEastAsia" w:hAnsi="Cambria Math"/>
+          </w:rPr>
+          <m:t>+9x+20</m:t>
+        </m:r>
+        <m:r>
+          <w:rPr>
+            <w:rFonts w:ascii="Cambria Math" w:eastAsiaTheme="minorEastAsia" w:hAnsi="Cambria Math"/>
+          </w:rPr>
+          <m:t>=(x+4)(x+5)</m:t>
+        </m:r>
+      </m:oMath>
+      <w:r>
+        <w:rPr>
+          <w:rFonts w:eastAsiaTheme="minorEastAsia"/>
+        </w:rPr>
+        <w:t xml:space="preserve"> </w:t>
+      </w:r>
+      <w:r>
+        <w:rPr>
+          <w:rFonts w:eastAsiaTheme="minorEastAsia"/>
+        </w:rPr>
+        <w:br/>
+      </w:r>
+      <m:oMath>
+        <m:f>
+          <m:fPr>
+            <m:ctrlPr>
+              <w:rPr>
+                <w:rFonts w:ascii="Cambria Math" w:hAnsi="Cambria Math"/>
+                <w:i/>
+              </w:rPr>
+            </m:ctrlPr>
+          </m:fPr>
+          <m:num>
+            <m:sSup>
+              <m:sSupPr>
+                <m:ctrlPr>
+                  <w:rPr>
+                    <w:rFonts w:ascii="Cambria Math" w:hAnsi="Cambria Math"/>
+                    <w:i/>
+                  </w:rPr>
+                </m:ctrlPr>
+              </m:sSupPr>
+              <m:e>
+                <m:r>
+                  <w:rPr>
+                    <w:rFonts w:ascii="Cambria Math" w:hAnsi="Cambria Math"/>
+                  </w:rPr>
+                  <m:t>x</m:t>
+                </m:r>
+              </m:e>
+              <m:sup>
+                <m:r>
+                  <w:rPr>
+                    <w:rFonts w:ascii="Cambria Math" w:hAnsi="Cambria Math"/>
+                  </w:rPr>
+                  <m:t>3</m:t>
+                </m:r>
+              </m:sup>
+            </m:sSup>
+            <m:r>
+              <w:rPr>
+                <w:rFonts w:ascii="Cambria Math" w:hAnsi="Cambria Math"/>
+              </w:rPr>
+              <m:t>+12</m:t>
+            </m:r>
+            <m:sSup>
+              <m:sSupPr>
+                <m:ctrlPr>
+                  <w:rPr>
+                    <w:rFonts w:ascii="Cambria Math" w:hAnsi="Cambria Math"/>
+                    <w:i/>
+                  </w:rPr>
+                </m:ctrlPr>
+              </m:sSupPr>
+              <m:e>
+                <m:r>
+                  <w:rPr>
+                    <w:rFonts w:ascii="Cambria Math" w:hAnsi="Cambria Math"/>
+                  </w:rPr>
+                  <m:t>x</m:t>
+                </m:r>
+              </m:e>
+              <m:sup>
+                <m:r>
+                  <w:rPr>
+                    <w:rFonts w:ascii="Cambria Math" w:hAnsi="Cambria Math"/>
+                  </w:rPr>
+                  <m:t>2</m:t>
+                </m:r>
+              </m:sup>
+            </m:sSup>
+            <m:r>
+              <w:rPr>
+                <w:rFonts w:ascii="Cambria Math" w:hAnsi="Cambria Math"/>
+              </w:rPr>
+              <m:t>+47x+60</m:t>
+            </m:r>
+          </m:num>
+          <m:den>
+            <m:sSup>
+              <m:sSupPr>
+                <m:ctrlPr>
+                  <w:rPr>
+                    <w:rFonts w:ascii="Cambria Math" w:hAnsi="Cambria Math"/>
+                    <w:i/>
+                  </w:rPr>
+                </m:ctrlPr>
+              </m:sSupPr>
+              <m:e>
+                <m:r>
+                  <w:rPr>
+                    <w:rFonts w:ascii="Cambria Math" w:hAnsi="Cambria Math"/>
+                  </w:rPr>
+                  <m:t>x</m:t>
+                </m:r>
+              </m:e>
+              <m:sup>
+                <m:r>
+                  <w:rPr>
+                    <w:rFonts w:ascii="Cambria Math" w:hAnsi="Cambria Math"/>
+                  </w:rPr>
+                  <m:t>2</m:t>
+                </m:r>
+              </m:sup>
+            </m:sSup>
+            <m:r>
+              <w:rPr>
+                <w:rFonts w:ascii="Cambria Math" w:hAnsi="Cambria Math"/>
+              </w:rPr>
+              <m:t>-9</m:t>
+            </m:r>
+          </m:den>
+        </m:f>
+        <m:r>
+          <w:rPr>
+            <w:rFonts w:ascii="Cambria Math" w:hAnsi="Cambria Math"/>
+          </w:rPr>
+          <m:t>=</m:t>
+        </m:r>
+        <m:f>
+          <m:fPr>
+            <m:ctrlPr>
+              <w:rPr>
+                <w:rFonts w:ascii="Cambria Math" w:hAnsi="Cambria Math"/>
+                <w:i/>
+              </w:rPr>
+            </m:ctrlPr>
+          </m:fPr>
+          <m:num>
+            <m:r>
+              <w:rPr>
+                <w:rFonts w:ascii="Cambria Math" w:hAnsi="Cambria Math"/>
+              </w:rPr>
+              <m:t>(x+3)(x+4)(x+5)</m:t>
+            </m:r>
+          </m:num>
+          <m:den>
+            <m:r>
+              <w:rPr>
+                <w:rFonts w:ascii="Cambria Math" w:hAnsi="Cambria Math"/>
+              </w:rPr>
+              <m:t>(x+3)(x-3)</m:t>
+            </m:r>
+          </m:den>
+        </m:f>
+        <m:r>
+          <w:rPr>
+            <w:rFonts w:ascii="Cambria Math" w:hAnsi="Cambria Math"/>
+          </w:rPr>
+          <m:t>=</m:t>
+        </m:r>
+        <m:f>
+          <m:fPr>
+            <m:ctrlPr>
+              <w:rPr>
+                <w:rFonts w:ascii="Cambria Math" w:hAnsi="Cambria Math"/>
+                <w:i/>
+              </w:rPr>
+            </m:ctrlPr>
+          </m:fPr>
+          <m:num>
+            <m:r>
+              <w:rPr>
+                <w:rFonts w:ascii="Cambria Math" w:hAnsi="Cambria Math"/>
+              </w:rPr>
+              <m:t>(x+4)(x+5)</m:t>
+            </m:r>
+          </m:num>
+          <m:den>
+            <m:r>
+              <w:rPr>
+                <w:rFonts w:ascii="Cambria Math" w:hAnsi="Cambria Math"/>
+              </w:rPr>
+              <m:t>(x-3)</m:t>
+            </m:r>
+          </m:den>
+        </m:f>
+      </m:oMath>
+      <w:r>
+        <w:rPr>
+          <w:rFonts w:eastAsiaTheme="minorEastAsia"/>
+        </w:rPr>
+        <w:t xml:space="preserve"> </w:t>
+      </w:r>
+    </w:p>
     <w:p/>
     <w:sectPr>
       <w:type w:val="continuous"/>
@@ -6776,6 +9793,95 @@
     </w:lvl>
   </w:abstractNum>
   <w:abstractNum w:abstractNumId="22" w15:restartNumberingAfterBreak="0">
+    <w:nsid w:val="4C552915"/>
+    <w:multiLevelType w:val="hybridMultilevel"/>
+    <w:tmpl w:val="3AC61D5C"/>
+    <w:lvl w:ilvl="0" w:tplc="0409000F">
+      <w:start w:val="1"/>
+      <w:numFmt w:val="decimal"/>
+      <w:lvlText w:val="%1."/>
+      <w:lvlJc w:val="left"/>
+      <w:pPr>
+        <w:ind w:left="720" w:hanging="360"/>
+      </w:pPr>
+      <w:rPr>
+        <w:rFonts w:hint="default"/>
+      </w:rPr>
+    </w:lvl>
+    <w:lvl w:ilvl="1" w:tplc="04090019" w:tentative="1">
+      <w:start w:val="1"/>
+      <w:numFmt w:val="lowerLetter"/>
+      <w:lvlText w:val="%2."/>
+      <w:lvlJc w:val="left"/>
+      <w:pPr>
+        <w:ind w:left="1440" w:hanging="360"/>
+      </w:pPr>
+    </w:lvl>
+    <w:lvl w:ilvl="2" w:tplc="0409001B" w:tentative="1">
+      <w:start w:val="1"/>
+      <w:numFmt w:val="lowerRoman"/>
+      <w:lvlText w:val="%3."/>
+      <w:lvlJc w:val="right"/>
+      <w:pPr>
+        <w:ind w:left="2160" w:hanging="180"/>
+      </w:pPr>
+    </w:lvl>
+    <w:lvl w:ilvl="3" w:tplc="0409000F" w:tentative="1">
+      <w:start w:val="1"/>
+      <w:numFmt w:val="decimal"/>
+      <w:lvlText w:val="%4."/>
+      <w:lvlJc w:val="left"/>
+      <w:pPr>
+        <w:ind w:left="2880" w:hanging="360"/>
+      </w:pPr>
+    </w:lvl>
+    <w:lvl w:ilvl="4" w:tplc="04090019" w:tentative="1">
+      <w:start w:val="1"/>
+      <w:numFmt w:val="lowerLetter"/>
+      <w:lvlText w:val="%5."/>
+      <w:lvlJc w:val="left"/>
+      <w:pPr>
+        <w:ind w:left="3600" w:hanging="360"/>
+      </w:pPr>
+    </w:lvl>
+    <w:lvl w:ilvl="5" w:tplc="0409001B" w:tentative="1">
+      <w:start w:val="1"/>
+      <w:numFmt w:val="lowerRoman"/>
+      <w:lvlText w:val="%6."/>
+      <w:lvlJc w:val="right"/>
+      <w:pPr>
+        <w:ind w:left="4320" w:hanging="180"/>
+      </w:pPr>
+    </w:lvl>
+    <w:lvl w:ilvl="6" w:tplc="0409000F" w:tentative="1">
+      <w:start w:val="1"/>
+      <w:numFmt w:val="decimal"/>
+      <w:lvlText w:val="%7."/>
+      <w:lvlJc w:val="left"/>
+      <w:pPr>
+        <w:ind w:left="5040" w:hanging="360"/>
+      </w:pPr>
+    </w:lvl>
+    <w:lvl w:ilvl="7" w:tplc="04090019" w:tentative="1">
+      <w:start w:val="1"/>
+      <w:numFmt w:val="lowerLetter"/>
+      <w:lvlText w:val="%8."/>
+      <w:lvlJc w:val="left"/>
+      <w:pPr>
+        <w:ind w:left="5760" w:hanging="360"/>
+      </w:pPr>
+    </w:lvl>
+    <w:lvl w:ilvl="8" w:tplc="0409001B" w:tentative="1">
+      <w:start w:val="1"/>
+      <w:numFmt w:val="lowerRoman"/>
+      <w:lvlText w:val="%9."/>
+      <w:lvlJc w:val="right"/>
+      <w:pPr>
+        <w:ind w:left="6480" w:hanging="180"/>
+      </w:pPr>
+    </w:lvl>
+  </w:abstractNum>
+  <w:abstractNum w:abstractNumId="23" w15:restartNumberingAfterBreak="0">
     <w:nsid w:val="51E2111C"/>
     <w:multiLevelType w:val="hybridMultilevel"/>
     <w:tmpl w:val="3CCCEA2E"/>
@@ -6864,7 +9970,7 @@
       </w:pPr>
     </w:lvl>
   </w:abstractNum>
-  <w:abstractNum w:abstractNumId="23" w15:restartNumberingAfterBreak="0">
+  <w:abstractNum w:abstractNumId="24" w15:restartNumberingAfterBreak="0">
     <w:nsid w:val="56D57DAA"/>
     <w:multiLevelType w:val="hybridMultilevel"/>
     <w:tmpl w:val="0130CB68"/>
@@ -6953,7 +10059,7 @@
       </w:pPr>
     </w:lvl>
   </w:abstractNum>
-  <w:abstractNum w:abstractNumId="24" w15:restartNumberingAfterBreak="0">
+  <w:abstractNum w:abstractNumId="25" w15:restartNumberingAfterBreak="0">
     <w:nsid w:val="5E3144DC"/>
     <w:multiLevelType w:val="multilevel"/>
     <w:tmpl w:val="02B2E396"/>
@@ -7066,7 +10172,7 @@
       </w:rPr>
     </w:lvl>
   </w:abstractNum>
-  <w:abstractNum w:abstractNumId="25" w15:restartNumberingAfterBreak="0">
+  <w:abstractNum w:abstractNumId="26" w15:restartNumberingAfterBreak="0">
     <w:nsid w:val="61611601"/>
     <w:multiLevelType w:val="hybridMultilevel"/>
     <w:tmpl w:val="A72A7508"/>
@@ -7155,7 +10261,7 @@
       </w:pPr>
     </w:lvl>
   </w:abstractNum>
-  <w:abstractNum w:abstractNumId="26" w15:restartNumberingAfterBreak="0">
+  <w:abstractNum w:abstractNumId="27" w15:restartNumberingAfterBreak="0">
     <w:nsid w:val="64D34789"/>
     <w:multiLevelType w:val="hybridMultilevel"/>
     <w:tmpl w:val="16DC6484"/>
@@ -7244,7 +10350,7 @@
       </w:pPr>
     </w:lvl>
   </w:abstractNum>
-  <w:abstractNum w:abstractNumId="27" w15:restartNumberingAfterBreak="0">
+  <w:abstractNum w:abstractNumId="28" w15:restartNumberingAfterBreak="0">
     <w:nsid w:val="69E42A98"/>
     <w:multiLevelType w:val="hybridMultilevel"/>
     <w:tmpl w:val="9AAAFC70"/>
@@ -7330,7 +10436,7 @@
       </w:pPr>
     </w:lvl>
   </w:abstractNum>
-  <w:abstractNum w:abstractNumId="28" w15:restartNumberingAfterBreak="0">
+  <w:abstractNum w:abstractNumId="29" w15:restartNumberingAfterBreak="0">
     <w:nsid w:val="71B323F2"/>
     <w:multiLevelType w:val="hybridMultilevel"/>
     <w:tmpl w:val="F692F056"/>
@@ -7419,7 +10525,7 @@
       </w:pPr>
     </w:lvl>
   </w:abstractNum>
-  <w:abstractNum w:abstractNumId="29" w15:restartNumberingAfterBreak="0">
+  <w:abstractNum w:abstractNumId="30" w15:restartNumberingAfterBreak="0">
     <w:nsid w:val="73E60EFE"/>
     <w:multiLevelType w:val="hybridMultilevel"/>
     <w:tmpl w:val="E9F4B4BE"/>
@@ -7508,7 +10614,7 @@
       </w:pPr>
     </w:lvl>
   </w:abstractNum>
-  <w:abstractNum w:abstractNumId="30" w15:restartNumberingAfterBreak="0">
+  <w:abstractNum w:abstractNumId="31" w15:restartNumberingAfterBreak="0">
     <w:nsid w:val="7A060B79"/>
     <w:multiLevelType w:val="hybridMultilevel"/>
     <w:tmpl w:val="2B6E8C7C"/>
@@ -7597,7 +10703,7 @@
       </w:pPr>
     </w:lvl>
   </w:abstractNum>
-  <w:abstractNum w:abstractNumId="31" w15:restartNumberingAfterBreak="0">
+  <w:abstractNum w:abstractNumId="32" w15:restartNumberingAfterBreak="0">
     <w:nsid w:val="7B3156D7"/>
     <w:multiLevelType w:val="hybridMultilevel"/>
     <w:tmpl w:val="D79060AE"/>
@@ -7688,7 +10794,7 @@
       </w:pPr>
     </w:lvl>
   </w:abstractNum>
-  <w:abstractNum w:abstractNumId="32" w15:restartNumberingAfterBreak="0">
+  <w:abstractNum w:abstractNumId="33" w15:restartNumberingAfterBreak="0">
     <w:nsid w:val="7C093E54"/>
     <w:multiLevelType w:val="hybridMultilevel"/>
     <w:tmpl w:val="07E2E3AC"/>
@@ -7777,7 +10883,7 @@
       </w:pPr>
     </w:lvl>
   </w:abstractNum>
-  <w:abstractNum w:abstractNumId="33" w15:restartNumberingAfterBreak="0">
+  <w:abstractNum w:abstractNumId="34" w15:restartNumberingAfterBreak="0">
     <w:nsid w:val="7D2543A3"/>
     <w:multiLevelType w:val="hybridMultilevel"/>
     <w:tmpl w:val="49385B7E"/>
@@ -7866,7 +10972,7 @@
       </w:pPr>
     </w:lvl>
   </w:abstractNum>
-  <w:abstractNum w:abstractNumId="34" w15:restartNumberingAfterBreak="0">
+  <w:abstractNum w:abstractNumId="35" w15:restartNumberingAfterBreak="0">
     <w:nsid w:val="7D2F4AD1"/>
     <w:multiLevelType w:val="hybridMultilevel"/>
     <w:tmpl w:val="23CEFC16"/>
@@ -7955,7 +11061,7 @@
       </w:pPr>
     </w:lvl>
   </w:abstractNum>
-  <w:abstractNum w:abstractNumId="35" w15:restartNumberingAfterBreak="0">
+  <w:abstractNum w:abstractNumId="36" w15:restartNumberingAfterBreak="0">
     <w:nsid w:val="7DBE32CF"/>
     <w:multiLevelType w:val="hybridMultilevel"/>
     <w:tmpl w:val="C92AF380"/>
@@ -8044,7 +11150,7 @@
       </w:pPr>
     </w:lvl>
   </w:abstractNum>
-  <w:abstractNum w:abstractNumId="36" w15:restartNumberingAfterBreak="0">
+  <w:abstractNum w:abstractNumId="37" w15:restartNumberingAfterBreak="0">
     <w:nsid w:val="7F540412"/>
     <w:multiLevelType w:val="hybridMultilevel"/>
     <w:tmpl w:val="E5C674FA"/>
@@ -8133,7 +11239,7 @@
       </w:pPr>
     </w:lvl>
   </w:abstractNum>
-  <w:abstractNum w:abstractNumId="37" w15:restartNumberingAfterBreak="0">
+  <w:abstractNum w:abstractNumId="38" w15:restartNumberingAfterBreak="0">
     <w:nsid w:val="7F650AC6"/>
     <w:multiLevelType w:val="hybridMultilevel"/>
     <w:tmpl w:val="A54E48EE"/>
@@ -8222,7 +11328,7 @@
       </w:pPr>
     </w:lvl>
   </w:abstractNum>
-  <w:abstractNum w:abstractNumId="38" w15:restartNumberingAfterBreak="0">
+  <w:abstractNum w:abstractNumId="39" w15:restartNumberingAfterBreak="0">
     <w:nsid w:val="7F9E247D"/>
     <w:multiLevelType w:val="hybridMultilevel"/>
     <w:tmpl w:val="7CD2FB98"/>
@@ -8321,25 +11427,25 @@
     <w:abstractNumId w:val="19"/>
   </w:num>
   <w:num w:numId="4" w16cid:durableId="2033145947">
-    <w:abstractNumId w:val="36"/>
+    <w:abstractNumId w:val="37"/>
   </w:num>
   <w:num w:numId="5" w16cid:durableId="202055902">
     <w:abstractNumId w:val="1"/>
   </w:num>
   <w:num w:numId="6" w16cid:durableId="1370255834">
-    <w:abstractNumId w:val="26"/>
+    <w:abstractNumId w:val="27"/>
   </w:num>
   <w:num w:numId="7" w16cid:durableId="1398819235">
     <w:abstractNumId w:val="15"/>
   </w:num>
   <w:num w:numId="8" w16cid:durableId="1640839801">
-    <w:abstractNumId w:val="32"/>
+    <w:abstractNumId w:val="33"/>
   </w:num>
   <w:num w:numId="9" w16cid:durableId="1914927308">
     <w:abstractNumId w:val="3"/>
   </w:num>
   <w:num w:numId="10" w16cid:durableId="578298169">
-    <w:abstractNumId w:val="25"/>
+    <w:abstractNumId w:val="26"/>
   </w:num>
   <w:num w:numId="11" w16cid:durableId="1107581818">
     <w:abstractNumId w:val="11"/>
@@ -8348,10 +11454,10 @@
     <w:abstractNumId w:val="14"/>
   </w:num>
   <w:num w:numId="13" w16cid:durableId="819930803">
-    <w:abstractNumId w:val="35"/>
+    <w:abstractNumId w:val="36"/>
   </w:num>
   <w:num w:numId="14" w16cid:durableId="1214193706">
-    <w:abstractNumId w:val="24"/>
+    <w:abstractNumId w:val="25"/>
   </w:num>
   <w:num w:numId="15" w16cid:durableId="1183664756">
     <w:abstractNumId w:val="21"/>
@@ -8360,16 +11466,16 @@
     <w:abstractNumId w:val="6"/>
   </w:num>
   <w:num w:numId="17" w16cid:durableId="463011993">
-    <w:abstractNumId w:val="22"/>
+    <w:abstractNumId w:val="23"/>
   </w:num>
   <w:num w:numId="18" w16cid:durableId="1482582286">
-    <w:abstractNumId w:val="28"/>
+    <w:abstractNumId w:val="29"/>
   </w:num>
   <w:num w:numId="19" w16cid:durableId="1501500492">
     <w:abstractNumId w:val="20"/>
   </w:num>
   <w:num w:numId="20" w16cid:durableId="1992253231">
-    <w:abstractNumId w:val="31"/>
+    <w:abstractNumId w:val="32"/>
   </w:num>
   <w:num w:numId="21" w16cid:durableId="1919510597">
     <w:abstractNumId w:val="9"/>
@@ -8378,22 +11484,22 @@
     <w:abstractNumId w:val="2"/>
   </w:num>
   <w:num w:numId="23" w16cid:durableId="233318046">
-    <w:abstractNumId w:val="38"/>
+    <w:abstractNumId w:val="39"/>
   </w:num>
   <w:num w:numId="24" w16cid:durableId="271715766">
     <w:abstractNumId w:val="7"/>
   </w:num>
   <w:num w:numId="25" w16cid:durableId="496187473">
-    <w:abstractNumId w:val="37"/>
+    <w:abstractNumId w:val="38"/>
   </w:num>
   <w:num w:numId="26" w16cid:durableId="1878423866">
     <w:abstractNumId w:val="0"/>
   </w:num>
   <w:num w:numId="27" w16cid:durableId="1177305161">
-    <w:abstractNumId w:val="27"/>
+    <w:abstractNumId w:val="28"/>
   </w:num>
   <w:num w:numId="28" w16cid:durableId="1164469922">
-    <w:abstractNumId w:val="30"/>
+    <w:abstractNumId w:val="31"/>
   </w:num>
   <w:num w:numId="29" w16cid:durableId="277638703">
     <w:abstractNumId w:val="5"/>
@@ -8402,7 +11508,7 @@
     <w:abstractNumId w:val="8"/>
   </w:num>
   <w:num w:numId="31" w16cid:durableId="1846166229">
-    <w:abstractNumId w:val="33"/>
+    <w:abstractNumId w:val="34"/>
   </w:num>
   <w:num w:numId="32" w16cid:durableId="1931498470">
     <w:abstractNumId w:val="4"/>
@@ -8417,16 +11523,19 @@
     <w:abstractNumId w:val="10"/>
   </w:num>
   <w:num w:numId="36" w16cid:durableId="216017598">
-    <w:abstractNumId w:val="23"/>
+    <w:abstractNumId w:val="24"/>
   </w:num>
   <w:num w:numId="37" w16cid:durableId="1923295863">
-    <w:abstractNumId w:val="34"/>
+    <w:abstractNumId w:val="35"/>
   </w:num>
   <w:num w:numId="38" w16cid:durableId="413674313">
     <w:abstractNumId w:val="18"/>
   </w:num>
   <w:num w:numId="39" w16cid:durableId="478501132">
-    <w:abstractNumId w:val="29"/>
+    <w:abstractNumId w:val="30"/>
+  </w:num>
+  <w:num w:numId="40" w16cid:durableId="711543072">
+    <w:abstractNumId w:val="22"/>
   </w:num>
 </w:numbering>
 </file>

</xml_diff>

<commit_message>
Algebra 2 - Chapter 2: Rational Expressions and Equations - 2.2 Solving Rational Equations
</commit_message>
<xml_diff>
--- a/Algebra-2/ch02/Algebra 2 - Chapter 2.docx
+++ b/Algebra-2/ch02/Algebra 2 - Chapter 2.docx
@@ -735,7 +735,7 @@
     </w:p>
     <w:p>
       <w:pPr>
-        <w:pStyle w:val="Heading2"/>
+        <w:pStyle w:val="Heading3"/>
       </w:pPr>
       <w:r>
         <w:t>Check Your Understanding of Section 2.1</w:t>
@@ -4842,25 +4842,14 @@
           <w:rFonts w:eastAsiaTheme="minorEastAsia"/>
         </w:rPr>
         <w:br/>
-      </w:r>
+        <w:t xml:space="preserve">Braylon is </w:t>
+      </w:r>
+      <w:proofErr w:type="gramStart"/>
       <w:r>
         <w:rPr>
           <w:rFonts w:eastAsiaTheme="minorEastAsia"/>
         </w:rPr>
-        <w:t xml:space="preserve">Braylon is </w:t>
-      </w:r>
-      <w:proofErr w:type="gramStart"/>
-      <w:r>
-        <w:rPr>
-          <w:rFonts w:eastAsiaTheme="minorEastAsia"/>
-        </w:rPr>
-        <w:t>correct</w:t>
-      </w:r>
-      <w:r>
-        <w:rPr>
-          <w:rFonts w:eastAsiaTheme="minorEastAsia"/>
-        </w:rPr>
-        <w:t xml:space="preserve"> .</w:t>
+        <w:t>correct .</w:t>
       </w:r>
       <w:proofErr w:type="gramEnd"/>
       <w:r>
@@ -5056,6 +5045,9 @@
             </m:den>
           </m:f>
           <m:r>
+            <m:rPr>
+              <m:sty m:val="p"/>
+            </m:rPr>
             <w:rPr>
               <w:rFonts w:eastAsiaTheme="minorEastAsia"/>
             </w:rPr>
@@ -5186,6 +5178,9 @@
             </m:den>
           </m:f>
           <m:r>
+            <m:rPr>
+              <m:sty m:val="p"/>
+            </m:rPr>
             <w:rPr>
               <w:rFonts w:eastAsiaTheme="minorEastAsia"/>
             </w:rPr>
@@ -5316,6 +5311,9 @@
             </m:den>
           </m:f>
           <m:r>
+            <m:rPr>
+              <m:sty m:val="p"/>
+            </m:rPr>
             <w:rPr>
               <w:rFonts w:eastAsiaTheme="minorEastAsia"/>
             </w:rPr>
@@ -5958,6 +5956,9 @@
       </w:r>
       <m:oMath>
         <m:r>
+          <m:rPr>
+            <m:sty m:val="p"/>
+          </m:rPr>
           <w:rPr>
             <w:rFonts w:ascii="Cambria Math" w:hAnsi="Cambria Math"/>
           </w:rPr>
@@ -6084,6 +6085,9 @@
       </w:r>
       <m:oMath>
         <m:r>
+          <m:rPr>
+            <m:sty m:val="p"/>
+          </m:rPr>
           <w:rPr>
             <w:rFonts w:ascii="Cambria Math" w:eastAsiaTheme="minorEastAsia" w:hAnsi="Cambria Math"/>
           </w:rPr>
@@ -6143,13 +6147,7 @@
           <w:rPr>
             <w:rFonts w:ascii="Cambria Math" w:hAnsi="Cambria Math"/>
           </w:rPr>
-          <m:t xml:space="preserve">= </m:t>
-        </m:r>
-        <m:r>
-          <w:rPr>
-            <w:rFonts w:ascii="Cambria Math" w:hAnsi="Cambria Math"/>
-          </w:rPr>
-          <m:t>-</m:t>
+          <m:t>= -</m:t>
         </m:r>
         <m:f>
           <m:fPr>
@@ -6205,13 +6203,7 @@
           <w:rPr>
             <w:rFonts w:ascii="Cambria Math" w:hAnsi="Cambria Math"/>
           </w:rPr>
-          <m:t>=</m:t>
-        </m:r>
-        <m:r>
-          <w:rPr>
-            <w:rFonts w:ascii="Cambria Math" w:hAnsi="Cambria Math"/>
-          </w:rPr>
-          <m:t>-</m:t>
+          <m:t>=-</m:t>
         </m:r>
         <m:f>
           <m:fPr>
@@ -6537,6 +6529,9 @@
       </w:r>
       <m:oMath>
         <m:r>
+          <m:rPr>
+            <m:sty m:val="p"/>
+          </m:rPr>
           <w:rPr>
             <w:rFonts w:ascii="Cambria Math" w:hAnsi="Cambria Math"/>
           </w:rPr>
@@ -6739,19 +6734,7 @@
               <w:rPr>
                 <w:rFonts w:ascii="Cambria Math" w:hAnsi="Cambria Math"/>
               </w:rPr>
-              <m:t>5x-15-2x</m:t>
-            </m:r>
-            <m:r>
-              <w:rPr>
-                <w:rFonts w:ascii="Cambria Math" w:hAnsi="Cambria Math"/>
-              </w:rPr>
-              <m:t>-</m:t>
-            </m:r>
-            <m:r>
-              <w:rPr>
-                <w:rFonts w:ascii="Cambria Math" w:hAnsi="Cambria Math"/>
-              </w:rPr>
-              <m:t>4</m:t>
+              <m:t>5x-15-2x-4</m:t>
             </m:r>
           </m:num>
           <m:den>
@@ -6813,13 +6796,7 @@
               <w:rPr>
                 <w:rFonts w:ascii="Cambria Math" w:hAnsi="Cambria Math"/>
               </w:rPr>
-              <m:t>3x-1</m:t>
-            </m:r>
-            <m:r>
-              <w:rPr>
-                <w:rFonts w:ascii="Cambria Math" w:hAnsi="Cambria Math"/>
-              </w:rPr>
-              <m:t>9</m:t>
+              <m:t>3x-19</m:t>
             </m:r>
           </m:num>
           <m:den>
@@ -7563,13 +7540,7 @@
           <w:rPr>
             <w:rFonts w:ascii="Cambria Math" w:eastAsiaTheme="minorEastAsia" w:hAnsi="Cambria Math"/>
           </w:rPr>
-          <m:t>+9x+20</m:t>
-        </m:r>
-        <m:r>
-          <w:rPr>
-            <w:rFonts w:ascii="Cambria Math" w:eastAsiaTheme="minorEastAsia" w:hAnsi="Cambria Math"/>
-          </w:rPr>
-          <m:t>=(x+4)(x+5)</m:t>
+          <m:t>+9x+20=(x+4)(x+5)</m:t>
         </m:r>
       </m:oMath>
       <w:r>
@@ -7766,6 +7737,998 @@
         </w:rPr>
         <w:t xml:space="preserve"> </w:t>
       </w:r>
+    </w:p>
+    <w:p>
+      <w:pPr>
+        <w:pStyle w:val="Heading2"/>
+      </w:pPr>
+      <w:r>
+        <w:br w:type="column"/>
+      </w:r>
+      <w:r>
+        <w:lastRenderedPageBreak/>
+        <w:t>2.2 Solving Rational Equations</w:t>
+      </w:r>
+    </w:p>
+    <w:p>
+      <w:pPr>
+        <w:rPr>
+          <w:b/>
+          <w:bCs/>
+        </w:rPr>
+      </w:pPr>
+      <w:r>
+        <w:rPr>
+          <w:b/>
+          <w:bCs/>
+        </w:rPr>
+        <w:t>Key Ideas</w:t>
+      </w:r>
+    </w:p>
+    <w:p>
+      <w:r>
+        <w:t xml:space="preserve">A rational equation is an equation </w:t>
+      </w:r>
+      <w:proofErr w:type="gramStart"/>
+      <w:r>
+        <w:t>contains</w:t>
+      </w:r>
+      <w:proofErr w:type="gramEnd"/>
+      <w:r>
+        <w:t xml:space="preserve"> at least one rational expression. Rational equations often require finding a common denominator for all the terms involved. The process </w:t>
+      </w:r>
+      <w:proofErr w:type="gramStart"/>
+      <w:r>
+        <w:t>for</w:t>
+      </w:r>
+      <w:proofErr w:type="gramEnd"/>
+      <w:r>
+        <w:t xml:space="preserve"> solving a rational equation often produces extra solutions that need to be rejected.</w:t>
+      </w:r>
+    </w:p>
+    <w:p>
+      <w:pPr>
+        <w:rPr>
+          <w:b/>
+          <w:bCs/>
+        </w:rPr>
+      </w:pPr>
+      <w:r>
+        <w:rPr>
+          <w:b/>
+          <w:bCs/>
+        </w:rPr>
+        <w:t>Simple Rational Equations</w:t>
+      </w:r>
+    </w:p>
+    <w:p>
+      <w:r>
+        <w:t>The simplest rational equations are ones that already have a common denominator.</w:t>
+      </w:r>
+    </w:p>
+    <w:p>
+      <w:pPr>
+        <w:rPr>
+          <w:rFonts w:eastAsiaTheme="minorEastAsia"/>
+        </w:rPr>
+      </w:pPr>
+      <m:oMathPara>
+        <m:oMath>
+          <m:f>
+            <m:fPr>
+              <m:ctrlPr>
+                <w:rPr>
+                  <w:rFonts w:ascii="Cambria Math" w:hAnsi="Cambria Math"/>
+                  <w:i/>
+                </w:rPr>
+              </m:ctrlPr>
+            </m:fPr>
+            <m:num>
+              <m:r>
+                <w:rPr>
+                  <w:rFonts w:ascii="Cambria Math" w:hAnsi="Cambria Math"/>
+                </w:rPr>
+                <m:t>2x+5</m:t>
+              </m:r>
+            </m:num>
+            <m:den>
+              <m:d>
+                <m:dPr>
+                  <m:ctrlPr>
+                    <w:rPr>
+                      <w:rFonts w:ascii="Cambria Math" w:hAnsi="Cambria Math"/>
+                      <w:i/>
+                    </w:rPr>
+                  </m:ctrlPr>
+                </m:dPr>
+                <m:e>
+                  <m:r>
+                    <w:rPr>
+                      <w:rFonts w:ascii="Cambria Math" w:hAnsi="Cambria Math"/>
+                    </w:rPr>
+                    <m:t>x+2</m:t>
+                  </m:r>
+                </m:e>
+              </m:d>
+              <m:d>
+                <m:dPr>
+                  <m:ctrlPr>
+                    <w:rPr>
+                      <w:rFonts w:ascii="Cambria Math" w:hAnsi="Cambria Math"/>
+                      <w:i/>
+                    </w:rPr>
+                  </m:ctrlPr>
+                </m:dPr>
+                <m:e>
+                  <m:r>
+                    <w:rPr>
+                      <w:rFonts w:ascii="Cambria Math" w:hAnsi="Cambria Math"/>
+                    </w:rPr>
+                    <m:t>x-3</m:t>
+                  </m:r>
+                </m:e>
+              </m:d>
+            </m:den>
+          </m:f>
+          <m:r>
+            <w:rPr>
+              <w:rFonts w:ascii="Cambria Math" w:hAnsi="Cambria Math"/>
+            </w:rPr>
+            <m:t>=</m:t>
+          </m:r>
+          <m:f>
+            <m:fPr>
+              <m:ctrlPr>
+                <w:rPr>
+                  <w:rFonts w:ascii="Cambria Math" w:hAnsi="Cambria Math"/>
+                  <w:i/>
+                </w:rPr>
+              </m:ctrlPr>
+            </m:fPr>
+            <m:num>
+              <m:r>
+                <w:rPr>
+                  <w:rFonts w:ascii="Cambria Math" w:hAnsi="Cambria Math"/>
+                </w:rPr>
+                <m:t>13</m:t>
+              </m:r>
+            </m:num>
+            <m:den>
+              <m:d>
+                <m:dPr>
+                  <m:ctrlPr>
+                    <w:rPr>
+                      <w:rFonts w:ascii="Cambria Math" w:hAnsi="Cambria Math"/>
+                      <w:i/>
+                    </w:rPr>
+                  </m:ctrlPr>
+                </m:dPr>
+                <m:e>
+                  <m:r>
+                    <w:rPr>
+                      <w:rFonts w:ascii="Cambria Math" w:hAnsi="Cambria Math"/>
+                    </w:rPr>
+                    <m:t>x+2</m:t>
+                  </m:r>
+                </m:e>
+              </m:d>
+              <m:d>
+                <m:dPr>
+                  <m:ctrlPr>
+                    <w:rPr>
+                      <w:rFonts w:ascii="Cambria Math" w:hAnsi="Cambria Math"/>
+                      <w:i/>
+                    </w:rPr>
+                  </m:ctrlPr>
+                </m:dPr>
+                <m:e>
+                  <m:r>
+                    <w:rPr>
+                      <w:rFonts w:ascii="Cambria Math" w:hAnsi="Cambria Math"/>
+                    </w:rPr>
+                    <m:t>x-3</m:t>
+                  </m:r>
+                </m:e>
+              </m:d>
+            </m:den>
+          </m:f>
+        </m:oMath>
+      </m:oMathPara>
+    </w:p>
+    <w:p>
+      <w:pPr>
+        <w:rPr>
+          <w:rFonts w:eastAsiaTheme="minorEastAsia"/>
+        </w:rPr>
+      </w:pPr>
+      <w:r>
+        <w:rPr>
+          <w:rFonts w:eastAsiaTheme="minorEastAsia"/>
+        </w:rPr>
+        <w:t>Since these have the same denominator already, the denominators can be ignored to create the equation with just the numerators.</w:t>
+      </w:r>
+      <m:oMath>
+        <m:r>
+          <w:rPr>
+            <w:rFonts w:ascii="Cambria Math" w:hAnsi="Cambria Math"/>
+          </w:rPr>
+          <w:br/>
+        </m:r>
+      </m:oMath>
+      <m:oMathPara>
+        <m:oMath>
+          <m:r>
+            <w:rPr>
+              <w:rFonts w:ascii="Cambria Math" w:hAnsi="Cambria Math"/>
+            </w:rPr>
+            <m:t>2x+5=13</m:t>
+          </m:r>
+          <m:r>
+            <w:rPr>
+              <w:rFonts w:ascii="Cambria Math" w:hAnsi="Cambria Math"/>
+            </w:rPr>
+            <w:br/>
+          </m:r>
+        </m:oMath>
+        <m:oMath>
+          <m:r>
+            <w:rPr>
+              <w:rFonts w:ascii="Cambria Math" w:hAnsi="Cambria Math"/>
+            </w:rPr>
+            <m:t>-5=-5</m:t>
+          </m:r>
+          <m:r>
+            <w:rPr>
+              <w:rFonts w:ascii="Cambria Math" w:hAnsi="Cambria Math"/>
+            </w:rPr>
+            <w:br/>
+          </m:r>
+        </m:oMath>
+        <m:oMath>
+          <m:r>
+            <w:rPr>
+              <w:rFonts w:ascii="Cambria Math" w:hAnsi="Cambria Math"/>
+            </w:rPr>
+            <m:t>2x=8</m:t>
+          </m:r>
+          <m:r>
+            <w:rPr>
+              <w:rFonts w:ascii="Cambria Math" w:hAnsi="Cambria Math"/>
+            </w:rPr>
+            <w:br/>
+          </m:r>
+        </m:oMath>
+        <m:oMath>
+          <m:r>
+            <w:rPr>
+              <w:rFonts w:ascii="Cambria Math" w:hAnsi="Cambria Math"/>
+            </w:rPr>
+            <m:t>x=4</m:t>
+          </m:r>
+        </m:oMath>
+      </m:oMathPara>
+    </w:p>
+    <w:p>
+      <w:pPr>
+        <w:rPr>
+          <w:rFonts w:eastAsiaTheme="minorEastAsia"/>
+        </w:rPr>
+      </w:pPr>
+      <w:r>
+        <w:rPr>
+          <w:rFonts w:eastAsiaTheme="minorEastAsia"/>
+        </w:rPr>
+        <w:t>With rational equations, it is necessary to check your answer in case the “ignoring” step somehow caused an incorrect answer to creep in. Simply plug your answer into the original problem.</w:t>
+      </w:r>
+    </w:p>
+    <w:p>
+      <w:pPr>
+        <w:rPr>
+          <w:rFonts w:eastAsiaTheme="minorEastAsia"/>
+          <w:b/>
+          <w:bCs/>
+        </w:rPr>
+      </w:pPr>
+      <w:r>
+        <w:rPr>
+          <w:rFonts w:eastAsiaTheme="minorEastAsia"/>
+          <w:b/>
+          <w:bCs/>
+        </w:rPr>
+        <w:t>Solving Rational Equations with Cross Multiplication</w:t>
+      </w:r>
+    </w:p>
+    <w:p>
+      <w:r>
+        <w:t xml:space="preserve">Some rational equations have just one term on each </w:t>
+      </w:r>
+      <w:proofErr w:type="gramStart"/>
+      <w:r>
+        <w:t>side</w:t>
+      </w:r>
+      <w:proofErr w:type="gramEnd"/>
+      <w:r>
+        <w:t xml:space="preserve"> but the terms have different denominators.</w:t>
+      </w:r>
+    </w:p>
+    <w:p>
+      <w:pPr>
+        <w:rPr>
+          <w:rFonts w:eastAsiaTheme="minorEastAsia"/>
+        </w:rPr>
+      </w:pPr>
+      <m:oMathPara>
+        <m:oMath>
+          <m:f>
+            <m:fPr>
+              <m:ctrlPr>
+                <w:rPr>
+                  <w:rFonts w:ascii="Cambria Math" w:hAnsi="Cambria Math"/>
+                  <w:i/>
+                </w:rPr>
+              </m:ctrlPr>
+            </m:fPr>
+            <m:num>
+              <m:r>
+                <w:rPr>
+                  <w:rFonts w:ascii="Cambria Math" w:hAnsi="Cambria Math"/>
+                </w:rPr>
+                <m:t>2</m:t>
+              </m:r>
+            </m:num>
+            <m:den>
+              <m:r>
+                <w:rPr>
+                  <w:rFonts w:ascii="Cambria Math" w:hAnsi="Cambria Math"/>
+                </w:rPr>
+                <m:t>x+1</m:t>
+              </m:r>
+            </m:den>
+          </m:f>
+          <m:r>
+            <w:rPr>
+              <w:rFonts w:ascii="Cambria Math" w:hAnsi="Cambria Math"/>
+            </w:rPr>
+            <m:t>=</m:t>
+          </m:r>
+          <m:f>
+            <m:fPr>
+              <m:ctrlPr>
+                <w:rPr>
+                  <w:rFonts w:ascii="Cambria Math" w:hAnsi="Cambria Math"/>
+                  <w:i/>
+                </w:rPr>
+              </m:ctrlPr>
+            </m:fPr>
+            <m:num>
+              <m:r>
+                <w:rPr>
+                  <w:rFonts w:ascii="Cambria Math" w:hAnsi="Cambria Math"/>
+                </w:rPr>
+                <m:t>4</m:t>
+              </m:r>
+            </m:num>
+            <m:den>
+              <m:r>
+                <w:rPr>
+                  <w:rFonts w:ascii="Cambria Math" w:hAnsi="Cambria Math"/>
+                </w:rPr>
+                <m:t>x+4</m:t>
+              </m:r>
+            </m:den>
+          </m:f>
+        </m:oMath>
+      </m:oMathPara>
+    </w:p>
+    <w:p>
+      <w:pPr>
+        <w:rPr>
+          <w:rFonts w:eastAsiaTheme="minorEastAsia"/>
+        </w:rPr>
+      </w:pPr>
+      <w:r>
+        <w:rPr>
+          <w:rFonts w:eastAsiaTheme="minorEastAsia"/>
+        </w:rPr>
+        <w:t>The quickest way to solve an equation of this form is by cross multiplication. To cross multiply, make a new equation that has the product of one numerator with the other denominator on each side of the equal sign.</w:t>
+      </w:r>
+    </w:p>
+    <w:p>
+      <w:pPr>
+        <w:rPr>
+          <w:rFonts w:eastAsiaTheme="minorEastAsia"/>
+        </w:rPr>
+      </w:pPr>
+      <m:oMathPara>
+        <m:oMath>
+          <m:r>
+            <w:rPr>
+              <w:rFonts w:ascii="Cambria Math" w:hAnsi="Cambria Math"/>
+            </w:rPr>
+            <m:t>2</m:t>
+          </m:r>
+          <m:d>
+            <m:dPr>
+              <m:ctrlPr>
+                <w:rPr>
+                  <w:rFonts w:ascii="Cambria Math" w:hAnsi="Cambria Math"/>
+                  <w:i/>
+                </w:rPr>
+              </m:ctrlPr>
+            </m:dPr>
+            <m:e>
+              <m:r>
+                <w:rPr>
+                  <w:rFonts w:ascii="Cambria Math" w:hAnsi="Cambria Math"/>
+                </w:rPr>
+                <m:t>x+4</m:t>
+              </m:r>
+            </m:e>
+          </m:d>
+          <m:r>
+            <w:rPr>
+              <w:rFonts w:ascii="Cambria Math" w:hAnsi="Cambria Math"/>
+            </w:rPr>
+            <m:t>=4</m:t>
+          </m:r>
+          <m:d>
+            <m:dPr>
+              <m:ctrlPr>
+                <w:rPr>
+                  <w:rFonts w:ascii="Cambria Math" w:hAnsi="Cambria Math"/>
+                  <w:i/>
+                </w:rPr>
+              </m:ctrlPr>
+            </m:dPr>
+            <m:e>
+              <m:r>
+                <w:rPr>
+                  <w:rFonts w:ascii="Cambria Math" w:hAnsi="Cambria Math"/>
+                </w:rPr>
+                <m:t>x+1</m:t>
+              </m:r>
+            </m:e>
+          </m:d>
+          <m:r>
+            <w:rPr>
+              <w:rFonts w:ascii="Cambria Math" w:hAnsi="Cambria Math"/>
+            </w:rPr>
+            <w:br/>
+          </m:r>
+        </m:oMath>
+        <m:oMath>
+          <m:r>
+            <w:rPr>
+              <w:rFonts w:ascii="Cambria Math" w:hAnsi="Cambria Math"/>
+            </w:rPr>
+            <m:t>2x+8=4x+4</m:t>
+          </m:r>
+          <m:r>
+            <w:rPr>
+              <w:rFonts w:ascii="Cambria Math" w:hAnsi="Cambria Math"/>
+            </w:rPr>
+            <w:br/>
+          </m:r>
+        </m:oMath>
+        <m:oMath>
+          <m:r>
+            <w:rPr>
+              <w:rFonts w:ascii="Cambria Math" w:hAnsi="Cambria Math"/>
+            </w:rPr>
+            <m:t>-2x=-2x</m:t>
+          </m:r>
+          <m:r>
+            <w:rPr>
+              <w:rFonts w:ascii="Cambria Math" w:hAnsi="Cambria Math"/>
+            </w:rPr>
+            <w:br/>
+          </m:r>
+        </m:oMath>
+        <m:oMath>
+          <m:r>
+            <w:rPr>
+              <w:rFonts w:ascii="Cambria Math" w:hAnsi="Cambria Math"/>
+            </w:rPr>
+            <m:t>8=2x+4</m:t>
+          </m:r>
+          <m:r>
+            <w:rPr>
+              <w:rFonts w:ascii="Cambria Math" w:hAnsi="Cambria Math"/>
+            </w:rPr>
+            <w:br/>
+          </m:r>
+        </m:oMath>
+        <m:oMath>
+          <m:r>
+            <w:rPr>
+              <w:rFonts w:ascii="Cambria Math" w:hAnsi="Cambria Math"/>
+            </w:rPr>
+            <m:t>-4=-4</m:t>
+          </m:r>
+          <m:r>
+            <w:rPr>
+              <w:rFonts w:ascii="Cambria Math" w:hAnsi="Cambria Math"/>
+            </w:rPr>
+            <w:br/>
+          </m:r>
+        </m:oMath>
+        <m:oMath>
+          <m:r>
+            <w:rPr>
+              <w:rFonts w:ascii="Cambria Math" w:hAnsi="Cambria Math"/>
+            </w:rPr>
+            <m:t>2x=4</m:t>
+          </m:r>
+          <m:r>
+            <w:rPr>
+              <w:rFonts w:ascii="Cambria Math" w:hAnsi="Cambria Math"/>
+            </w:rPr>
+            <w:br/>
+          </m:r>
+        </m:oMath>
+        <m:oMath>
+          <m:r>
+            <w:rPr>
+              <w:rFonts w:ascii="Cambria Math" w:hAnsi="Cambria Math"/>
+            </w:rPr>
+            <m:t>x=2</m:t>
+          </m:r>
+        </m:oMath>
+      </m:oMathPara>
+    </w:p>
+    <w:p>
+      <w:pPr>
+        <w:rPr>
+          <w:rFonts w:eastAsiaTheme="minorEastAsia"/>
+        </w:rPr>
+      </w:pPr>
+      <w:r>
+        <w:rPr>
+          <w:rFonts w:eastAsiaTheme="minorEastAsia"/>
+        </w:rPr>
+        <w:t xml:space="preserve">To check if this is correct, substitute </w:t>
+      </w:r>
+      <m:oMath>
+        <m:r>
+          <w:rPr>
+            <w:rFonts w:ascii="Cambria Math" w:eastAsiaTheme="minorEastAsia" w:hAnsi="Cambria Math"/>
+          </w:rPr>
+          <m:t>x=2</m:t>
+        </m:r>
+      </m:oMath>
+      <w:r>
+        <w:rPr>
+          <w:rFonts w:eastAsiaTheme="minorEastAsia"/>
+        </w:rPr>
+        <w:t xml:space="preserve"> into the original equation.</w:t>
+      </w:r>
+    </w:p>
+    <w:p>
+      <w:pPr>
+        <w:rPr>
+          <w:rFonts w:eastAsiaTheme="minorEastAsia"/>
+        </w:rPr>
+      </w:pPr>
+      <m:oMathPara>
+        <m:oMath>
+          <m:f>
+            <m:fPr>
+              <m:ctrlPr>
+                <w:rPr>
+                  <w:rFonts w:ascii="Cambria Math" w:eastAsiaTheme="minorEastAsia" w:hAnsi="Cambria Math"/>
+                  <w:i/>
+                </w:rPr>
+              </m:ctrlPr>
+            </m:fPr>
+            <m:num>
+              <m:r>
+                <w:rPr>
+                  <w:rFonts w:ascii="Cambria Math" w:eastAsiaTheme="minorEastAsia" w:hAnsi="Cambria Math"/>
+                </w:rPr>
+                <m:t>2</m:t>
+              </m:r>
+            </m:num>
+            <m:den>
+              <m:r>
+                <w:rPr>
+                  <w:rFonts w:ascii="Cambria Math" w:eastAsiaTheme="minorEastAsia" w:hAnsi="Cambria Math"/>
+                </w:rPr>
+                <m:t>2+1</m:t>
+              </m:r>
+            </m:den>
+          </m:f>
+          <m:r>
+            <w:rPr>
+              <w:rFonts w:ascii="Cambria Math" w:eastAsiaTheme="minorEastAsia" w:hAnsi="Cambria Math"/>
+            </w:rPr>
+            <m:t>=</m:t>
+          </m:r>
+          <m:f>
+            <m:fPr>
+              <m:ctrlPr>
+                <w:rPr>
+                  <w:rFonts w:ascii="Cambria Math" w:eastAsiaTheme="minorEastAsia" w:hAnsi="Cambria Math"/>
+                  <w:i/>
+                </w:rPr>
+              </m:ctrlPr>
+            </m:fPr>
+            <m:num>
+              <m:r>
+                <w:rPr>
+                  <w:rFonts w:ascii="Cambria Math" w:eastAsiaTheme="minorEastAsia" w:hAnsi="Cambria Math"/>
+                </w:rPr>
+                <m:t>4</m:t>
+              </m:r>
+            </m:num>
+            <m:den>
+              <m:r>
+                <w:rPr>
+                  <w:rFonts w:ascii="Cambria Math" w:eastAsiaTheme="minorEastAsia" w:hAnsi="Cambria Math"/>
+                </w:rPr>
+                <m:t>2+4</m:t>
+              </m:r>
+            </m:den>
+          </m:f>
+          <m:r>
+            <w:rPr>
+              <w:rFonts w:eastAsiaTheme="minorEastAsia"/>
+            </w:rPr>
+            <w:br/>
+          </m:r>
+        </m:oMath>
+        <m:oMath>
+          <m:f>
+            <m:fPr>
+              <m:ctrlPr>
+                <w:rPr>
+                  <w:rFonts w:ascii="Cambria Math" w:eastAsiaTheme="minorEastAsia" w:hAnsi="Cambria Math"/>
+                  <w:i/>
+                </w:rPr>
+              </m:ctrlPr>
+            </m:fPr>
+            <m:num>
+              <m:r>
+                <w:rPr>
+                  <w:rFonts w:ascii="Cambria Math" w:eastAsiaTheme="minorEastAsia" w:hAnsi="Cambria Math"/>
+                </w:rPr>
+                <m:t>2</m:t>
+              </m:r>
+            </m:num>
+            <m:den>
+              <m:r>
+                <w:rPr>
+                  <w:rFonts w:ascii="Cambria Math" w:eastAsiaTheme="minorEastAsia" w:hAnsi="Cambria Math"/>
+                </w:rPr>
+                <m:t>3</m:t>
+              </m:r>
+            </m:den>
+          </m:f>
+          <m:limUpp>
+            <m:limUppPr>
+              <m:ctrlPr>
+                <w:rPr>
+                  <w:rFonts w:ascii="Cambria Math" w:eastAsiaTheme="minorEastAsia" w:hAnsi="Cambria Math"/>
+                  <w:i/>
+                </w:rPr>
+              </m:ctrlPr>
+            </m:limUppPr>
+            <m:e>
+              <m:r>
+                <w:rPr>
+                  <w:rFonts w:ascii="Cambria Math" w:eastAsiaTheme="minorEastAsia" w:hAnsi="Cambria Math"/>
+                </w:rPr>
+                <m:t>=</m:t>
+              </m:r>
+            </m:e>
+            <m:lim>
+              <m:r>
+                <w:rPr>
+                  <w:rFonts w:ascii="Segoe UI Symbol" w:eastAsiaTheme="minorEastAsia" w:hAnsi="Segoe UI Symbol" w:cs="Segoe UI Symbol"/>
+                </w:rPr>
+                <m:t>✓</m:t>
+              </m:r>
+            </m:lim>
+          </m:limUpp>
+          <m:f>
+            <m:fPr>
+              <m:ctrlPr>
+                <w:rPr>
+                  <w:rFonts w:ascii="Cambria Math" w:eastAsiaTheme="minorEastAsia" w:hAnsi="Cambria Math"/>
+                  <w:i/>
+                </w:rPr>
+              </m:ctrlPr>
+            </m:fPr>
+            <m:num>
+              <m:r>
+                <w:rPr>
+                  <w:rFonts w:ascii="Cambria Math" w:eastAsiaTheme="minorEastAsia" w:hAnsi="Cambria Math"/>
+                </w:rPr>
+                <m:t>4</m:t>
+              </m:r>
+            </m:num>
+            <m:den>
+              <m:r>
+                <w:rPr>
+                  <w:rFonts w:ascii="Cambria Math" w:eastAsiaTheme="minorEastAsia" w:hAnsi="Cambria Math"/>
+                </w:rPr>
+                <m:t>6</m:t>
+              </m:r>
+            </m:den>
+          </m:f>
+        </m:oMath>
+      </m:oMathPara>
+    </w:p>
+    <w:p>
+      <w:pPr>
+        <w:rPr>
+          <w:b/>
+          <w:bCs/>
+        </w:rPr>
+      </w:pPr>
+      <w:r>
+        <w:rPr>
+          <w:b/>
+          <w:bCs/>
+        </w:rPr>
+        <w:t>Math Facts</w:t>
+      </w:r>
+    </w:p>
+    <w:p>
+      <w:pPr>
+        <w:rPr>
+          <w:rFonts w:eastAsiaTheme="minorEastAsia"/>
+        </w:rPr>
+      </w:pPr>
+      <w:r>
+        <w:t xml:space="preserve">Cross multiplication is a shortcut for making both sides of the equal sign have a common denominator. You then ignore the denominators and make an equation out of the numerators. If </w:t>
+      </w:r>
+      <m:oMath>
+        <m:f>
+          <m:fPr>
+            <m:ctrlPr>
+              <w:rPr>
+                <w:rFonts w:ascii="Cambria Math" w:hAnsi="Cambria Math"/>
+                <w:i/>
+              </w:rPr>
+            </m:ctrlPr>
+          </m:fPr>
+          <m:num>
+            <m:r>
+              <w:rPr>
+                <w:rFonts w:ascii="Cambria Math" w:hAnsi="Cambria Math"/>
+              </w:rPr>
+              <m:t>a</m:t>
+            </m:r>
+          </m:num>
+          <m:den>
+            <m:r>
+              <w:rPr>
+                <w:rFonts w:ascii="Cambria Math" w:hAnsi="Cambria Math"/>
+              </w:rPr>
+              <m:t>b</m:t>
+            </m:r>
+          </m:den>
+        </m:f>
+        <m:r>
+          <w:rPr>
+            <w:rFonts w:ascii="Cambria Math" w:hAnsi="Cambria Math"/>
+          </w:rPr>
+          <m:t>=</m:t>
+        </m:r>
+        <m:f>
+          <m:fPr>
+            <m:ctrlPr>
+              <w:rPr>
+                <w:rFonts w:ascii="Cambria Math" w:hAnsi="Cambria Math"/>
+                <w:i/>
+              </w:rPr>
+            </m:ctrlPr>
+          </m:fPr>
+          <m:num>
+            <m:r>
+              <w:rPr>
+                <w:rFonts w:ascii="Cambria Math" w:hAnsi="Cambria Math"/>
+              </w:rPr>
+              <m:t>c</m:t>
+            </m:r>
+          </m:num>
+          <m:den>
+            <m:r>
+              <w:rPr>
+                <w:rFonts w:ascii="Cambria Math" w:hAnsi="Cambria Math"/>
+              </w:rPr>
+              <m:t>d</m:t>
+            </m:r>
+          </m:den>
+        </m:f>
+      </m:oMath>
+      <w:r>
+        <w:rPr>
+          <w:rFonts w:eastAsiaTheme="minorEastAsia"/>
+        </w:rPr>
+        <w:t xml:space="preserve">, use cross multiplication to get the denominator bd: </w:t>
+      </w:r>
+      <m:oMath>
+        <m:f>
+          <m:fPr>
+            <m:ctrlPr>
+              <w:rPr>
+                <w:rFonts w:ascii="Cambria Math" w:eastAsiaTheme="minorEastAsia" w:hAnsi="Cambria Math"/>
+                <w:i/>
+              </w:rPr>
+            </m:ctrlPr>
+          </m:fPr>
+          <m:num>
+            <m:r>
+              <w:rPr>
+                <w:rFonts w:ascii="Cambria Math" w:eastAsiaTheme="minorEastAsia" w:hAnsi="Cambria Math"/>
+              </w:rPr>
+              <m:t>ad</m:t>
+            </m:r>
+          </m:num>
+          <m:den>
+            <m:r>
+              <w:rPr>
+                <w:rFonts w:ascii="Cambria Math" w:eastAsiaTheme="minorEastAsia" w:hAnsi="Cambria Math"/>
+              </w:rPr>
+              <m:t>bd</m:t>
+            </m:r>
+          </m:den>
+        </m:f>
+        <m:r>
+          <w:rPr>
+            <w:rFonts w:ascii="Cambria Math" w:eastAsiaTheme="minorEastAsia" w:hAnsi="Cambria Math"/>
+          </w:rPr>
+          <m:t>=</m:t>
+        </m:r>
+        <m:f>
+          <m:fPr>
+            <m:ctrlPr>
+              <w:rPr>
+                <w:rFonts w:ascii="Cambria Math" w:eastAsiaTheme="minorEastAsia" w:hAnsi="Cambria Math"/>
+                <w:i/>
+              </w:rPr>
+            </m:ctrlPr>
+          </m:fPr>
+          <m:num>
+            <m:r>
+              <w:rPr>
+                <w:rFonts w:ascii="Cambria Math" w:eastAsiaTheme="minorEastAsia" w:hAnsi="Cambria Math"/>
+              </w:rPr>
+              <m:t>bc</m:t>
+            </m:r>
+          </m:num>
+          <m:den>
+            <m:r>
+              <w:rPr>
+                <w:rFonts w:ascii="Cambria Math" w:eastAsiaTheme="minorEastAsia" w:hAnsi="Cambria Math"/>
+              </w:rPr>
+              <m:t>bd</m:t>
+            </m:r>
+          </m:den>
+        </m:f>
+      </m:oMath>
+      <w:r>
+        <w:rPr>
+          <w:rFonts w:eastAsiaTheme="minorEastAsia"/>
+        </w:rPr>
+        <w:t xml:space="preserve"> or </w:t>
+      </w:r>
+      <m:oMath>
+        <m:r>
+          <w:rPr>
+            <w:rFonts w:ascii="Cambria Math" w:eastAsiaTheme="minorEastAsia" w:hAnsi="Cambria Math"/>
+          </w:rPr>
+          <m:t>ad=bc</m:t>
+        </m:r>
+      </m:oMath>
+      <w:r>
+        <w:rPr>
+          <w:rFonts w:eastAsiaTheme="minorEastAsia"/>
+        </w:rPr>
+        <w:t>.</w:t>
+      </w:r>
+    </w:p>
+    <w:p>
+      <w:pPr>
+        <w:rPr>
+          <w:rFonts w:eastAsiaTheme="minorEastAsia"/>
+          <w:b/>
+          <w:bCs/>
+        </w:rPr>
+      </w:pPr>
+      <w:r>
+        <w:rPr>
+          <w:rFonts w:eastAsiaTheme="minorEastAsia"/>
+          <w:b/>
+          <w:bCs/>
+        </w:rPr>
+        <w:t>Solving Rational Equations with Multiple Terms</w:t>
+      </w:r>
+    </w:p>
+    <w:p>
+      <w:pPr>
+        <w:rPr>
+          <w:rFonts w:eastAsiaTheme="minorEastAsia"/>
+        </w:rPr>
+      </w:pPr>
+      <w:r>
+        <w:rPr>
+          <w:rFonts w:eastAsiaTheme="minorEastAsia"/>
+        </w:rPr>
+        <w:t>If the rational equation has more than one term on either side of the equal sign (normally the left side), those terms need to be combined. Then the resulting equation can be solved using the methos mentioned earlier in this section.</w:t>
+      </w:r>
+    </w:p>
+    <w:p>
+      <w:pPr>
+        <w:rPr>
+          <w:rFonts w:eastAsiaTheme="minorEastAsia"/>
+        </w:rPr>
+      </w:pPr>
+      <w:r>
+        <w:rPr>
+          <w:rFonts w:eastAsiaTheme="minorEastAsia"/>
+        </w:rPr>
+        <w:t xml:space="preserve">The process of ignoring the denominator can result in fake answers. If the denominator </w:t>
+      </w:r>
+      <w:proofErr w:type="gramStart"/>
+      <w:r>
+        <w:rPr>
+          <w:rFonts w:eastAsiaTheme="minorEastAsia"/>
+        </w:rPr>
+        <w:t>would become</w:t>
+      </w:r>
+      <w:proofErr w:type="gramEnd"/>
+      <w:r>
+        <w:rPr>
+          <w:rFonts w:eastAsiaTheme="minorEastAsia"/>
+        </w:rPr>
+        <w:t xml:space="preserve"> 0 with a solution, that solution must be rejected (because division by 0 makes it undefined).</w:t>
+      </w:r>
+    </w:p>
+    <w:p>
+      <w:pPr>
+        <w:rPr>
+          <w:rFonts w:eastAsiaTheme="minorEastAsia"/>
+          <w:b/>
+          <w:bCs/>
+        </w:rPr>
+      </w:pPr>
+      <w:r>
+        <w:rPr>
+          <w:rFonts w:eastAsiaTheme="minorEastAsia"/>
+          <w:b/>
+          <w:bCs/>
+        </w:rPr>
+        <w:t>Rate Word Problems</w:t>
+      </w:r>
+    </w:p>
+    <w:p>
+      <w:pPr>
+        <w:rPr>
+          <w:rFonts w:eastAsiaTheme="minorEastAsia"/>
+        </w:rPr>
+      </w:pPr>
+      <w:r>
+        <w:rPr>
+          <w:rFonts w:eastAsiaTheme="minorEastAsia"/>
+        </w:rPr>
+        <w:t>Some real-world word problems involving rates can be solved using rational equations.</w:t>
+      </w:r>
+    </w:p>
+    <w:p>
+      <w:pPr>
+        <w:rPr>
+          <w:rFonts w:eastAsiaTheme="minorEastAsia"/>
+        </w:rPr>
+      </w:pPr>
+    </w:p>
+    <w:p>
+      <w:pPr>
+        <w:rPr>
+          <w:rFonts w:eastAsiaTheme="minorEastAsia"/>
+        </w:rPr>
+      </w:pPr>
     </w:p>
     <w:p/>
     <w:sectPr>
@@ -12139,7 +13102,6 @@
   <w:style w:type="character" w:default="1" w:styleId="DefaultParagraphFont">
     <w:name w:val="Default Paragraph Font"/>
     <w:uiPriority w:val="1"/>
-    <w:semiHidden/>
     <w:unhideWhenUsed/>
   </w:style>
   <w:style w:type="table" w:default="1" w:styleId="TableNormal">

</xml_diff>

<commit_message>
Algebra 2 - Chapter 2: Rational Expressions and Equations - 2.3 Graphing Rational Functions
</commit_message>
<xml_diff>
--- a/Algebra-2/ch02/Algebra 2 - Chapter 2.docx
+++ b/Algebra-2/ch02/Algebra 2 - Chapter 2.docx
@@ -13638,6 +13638,9 @@
             <m:t>+1</m:t>
           </m:r>
           <m:r>
+            <m:rPr>
+              <m:sty m:val="p"/>
+            </m:rPr>
             <w:rPr>
               <w:rFonts w:eastAsiaTheme="minorEastAsia"/>
             </w:rPr>
@@ -13691,13 +13694,7 @@
                 <w:rPr>
                   <w:rFonts w:ascii="Cambria Math" w:hAnsi="Cambria Math"/>
                 </w:rPr>
-                <m:t>24</m:t>
-              </m:r>
-              <m:r>
-                <w:rPr>
-                  <w:rFonts w:ascii="Cambria Math" w:hAnsi="Cambria Math"/>
-                </w:rPr>
-                <m:t>+x+2</m:t>
+                <m:t>24+x+2</m:t>
               </m:r>
             </m:num>
             <m:den>
@@ -13742,6 +13739,9 @@
             </m:den>
           </m:f>
           <m:r>
+            <m:rPr>
+              <m:sty m:val="p"/>
+            </m:rPr>
             <w:rPr>
               <w:rFonts w:ascii="Cambria Math" w:hAnsi="Cambria Math"/>
             </w:rPr>
@@ -13880,6 +13880,9 @@
             </m:den>
           </m:f>
           <m:r>
+            <m:rPr>
+              <m:sty m:val="p"/>
+            </m:rPr>
             <w:rPr>
               <w:rFonts w:ascii="Cambria Math" w:hAnsi="Cambria Math"/>
             </w:rPr>
@@ -13926,6 +13929,9 @@
             <m:t>+26x</m:t>
           </m:r>
           <m:r>
+            <m:rPr>
+              <m:sty m:val="p"/>
+            </m:rPr>
             <w:rPr>
               <w:rFonts w:ascii="Cambria Math" w:hAnsi="Cambria Math"/>
             </w:rPr>
@@ -13940,6 +13946,9 @@
             <m:t>-24x-48=-24x-48</m:t>
           </m:r>
           <m:r>
+            <m:rPr>
+              <m:sty m:val="p"/>
+            </m:rPr>
             <w:rPr>
               <w:rFonts w:ascii="Cambria Math" w:hAnsi="Cambria Math"/>
             </w:rPr>
@@ -13980,6 +13989,9 @@
             <m:t>+2x-48=0</m:t>
           </m:r>
           <m:r>
+            <m:rPr>
+              <m:sty m:val="p"/>
+            </m:rPr>
             <w:rPr>
               <w:rFonts w:ascii="Cambria Math" w:hAnsi="Cambria Math"/>
             </w:rPr>
@@ -14030,37 +14042,34 @@
             <m:t>=0</m:t>
           </m:r>
           <m:r>
+            <m:rPr>
+              <m:sty m:val="p"/>
+            </m:rPr>
             <w:rPr>
               <w:rFonts w:eastAsiaTheme="minorEastAsia"/>
             </w:rPr>
             <w:br/>
           </m:r>
-          <m:r>
-            <m:rPr>
-              <m:sty m:val="bi"/>
-            </m:rPr>
-            <w:rPr>
-              <w:rFonts w:ascii="Cambria Math" w:hAnsi="Cambria Math"/>
-            </w:rPr>
-            <m:t>x=6</m:t>
-          </m:r>
         </m:oMath>
       </m:oMathPara>
+      <m:oMath>
+        <m:r>
+          <m:rPr>
+            <m:sty m:val="bi"/>
+          </m:rPr>
+          <w:rPr>
+            <w:rFonts w:ascii="Cambria Math" w:hAnsi="Cambria Math"/>
+          </w:rPr>
+          <m:t>x=6</m:t>
+        </m:r>
+      </m:oMath>
       <w:r>
         <w:rPr>
           <w:rFonts w:eastAsiaTheme="minorEastAsia"/>
           <w:b/>
           <w:bCs/>
         </w:rPr>
-        <w:t xml:space="preserve"> </w:t>
-      </w:r>
-      <w:r>
-        <w:rPr>
-          <w:rFonts w:eastAsiaTheme="minorEastAsia"/>
-          <w:b/>
-          <w:bCs/>
-        </w:rPr>
-        <w:t>(number of original people,</w:t>
+        <w:t xml:space="preserve"> (number of original people,</w:t>
       </w:r>
       <w:r>
         <w:rPr>
@@ -14517,6 +14526,9 @@
             </m:den>
           </m:f>
           <m:r>
+            <m:rPr>
+              <m:sty m:val="p"/>
+            </m:rPr>
             <w:rPr>
               <w:rFonts w:ascii="Cambria Math" w:hAnsi="Cambria Math"/>
             </w:rPr>
@@ -14583,6 +14595,9 @@
             </m:den>
           </m:f>
           <m:r>
+            <m:rPr>
+              <m:sty m:val="p"/>
+            </m:rPr>
             <w:rPr>
               <w:rFonts w:ascii="Cambria Math" w:hAnsi="Cambria Math"/>
             </w:rPr>
@@ -14715,6 +14730,9 @@
             </m:den>
           </m:f>
           <m:r>
+            <m:rPr>
+              <m:sty m:val="p"/>
+            </m:rPr>
             <w:rPr>
               <w:rFonts w:ascii="Cambria Math" w:hAnsi="Cambria Math"/>
             </w:rPr>
@@ -14761,6 +14779,9 @@
             <m:t>+240x-8x-2400=240x</m:t>
           </m:r>
           <m:r>
+            <m:rPr>
+              <m:sty m:val="p"/>
+            </m:rPr>
             <w:rPr>
               <w:rFonts w:eastAsiaTheme="minorEastAsia"/>
             </w:rPr>
@@ -14775,6 +14796,9 @@
             <m:t>-240x=-240x</m:t>
           </m:r>
           <m:r>
+            <m:rPr>
+              <m:sty m:val="p"/>
+            </m:rPr>
             <w:rPr>
               <w:rFonts w:eastAsiaTheme="minorEastAsia"/>
             </w:rPr>
@@ -14818,15 +14842,12 @@
             <w:rPr>
               <w:rFonts w:ascii="Cambria Math" w:hAnsi="Cambria Math"/>
             </w:rPr>
-            <m:t>-8x-2400=</m:t>
+            <m:t>-8x-2400=0</m:t>
           </m:r>
           <m:r>
-            <w:rPr>
-              <w:rFonts w:ascii="Cambria Math" w:hAnsi="Cambria Math"/>
-            </w:rPr>
-            <m:t>0</m:t>
-          </m:r>
-          <m:r>
+            <m:rPr>
+              <m:sty m:val="p"/>
+            </m:rPr>
             <w:rPr>
               <w:rFonts w:eastAsiaTheme="minorEastAsia"/>
             </w:rPr>
@@ -14878,39 +14899,12 @@
             <w:rPr>
               <w:rFonts w:ascii="Cambria Math" w:hAnsi="Cambria Math"/>
             </w:rPr>
-            <m:t>-</m:t>
+            <m:t>-10x-3000=0</m:t>
           </m:r>
           <m:r>
-            <w:rPr>
-              <w:rFonts w:ascii="Cambria Math" w:hAnsi="Cambria Math"/>
-            </w:rPr>
-            <m:t>10</m:t>
-          </m:r>
-          <m:r>
-            <w:rPr>
-              <w:rFonts w:ascii="Cambria Math" w:hAnsi="Cambria Math"/>
-            </w:rPr>
-            <m:t>x</m:t>
-          </m:r>
-          <m:r>
-            <w:rPr>
-              <w:rFonts w:ascii="Cambria Math" w:hAnsi="Cambria Math"/>
-            </w:rPr>
-            <m:t>-</m:t>
-          </m:r>
-          <m:r>
-            <w:rPr>
-              <w:rFonts w:ascii="Cambria Math" w:hAnsi="Cambria Math"/>
-            </w:rPr>
-            <m:t>3000</m:t>
-          </m:r>
-          <m:r>
-            <w:rPr>
-              <w:rFonts w:ascii="Cambria Math" w:hAnsi="Cambria Math"/>
-            </w:rPr>
-            <m:t>=0</m:t>
-          </m:r>
-          <m:r>
+            <m:rPr>
+              <m:sty m:val="p"/>
+            </m:rPr>
             <w:rPr>
               <w:rFonts w:eastAsiaTheme="minorEastAsia"/>
             </w:rPr>
@@ -14925,6 +14919,9 @@
             <m:t>a=1, b=-10, c=-3000</m:t>
           </m:r>
           <m:r>
+            <m:rPr>
+              <m:sty m:val="p"/>
+            </m:rPr>
             <w:rPr>
               <w:rFonts w:eastAsiaTheme="minorEastAsia"/>
             </w:rPr>
@@ -15056,6 +15053,9 @@
             </m:den>
           </m:f>
           <m:r>
+            <m:rPr>
+              <m:sty m:val="p"/>
+            </m:rPr>
             <w:rPr>
               <w:rFonts w:eastAsiaTheme="minorEastAsia"/>
             </w:rPr>
@@ -15190,6 +15190,9 @@
             </m:den>
           </m:f>
           <m:r>
+            <m:rPr>
+              <m:sty m:val="p"/>
+            </m:rPr>
             <w:rPr>
               <w:rFonts w:eastAsiaTheme="minorEastAsia"/>
             </w:rPr>
@@ -15282,6 +15285,9 @@
             </m:den>
           </m:f>
           <m:r>
+            <m:rPr>
+              <m:sty m:val="p"/>
+            </m:rPr>
             <w:rPr>
               <w:rFonts w:eastAsiaTheme="minorEastAsia"/>
             </w:rPr>
@@ -15696,6 +15702,9 @@
       </w:r>
       <m:oMath>
         <m:r>
+          <m:rPr>
+            <m:sty m:val="p"/>
+          </m:rPr>
           <w:rPr>
             <w:rFonts w:ascii="Cambria Math" w:eastAsiaTheme="minorEastAsia" w:hAnsi="Cambria Math"/>
             <w:sz w:val="16"/>
@@ -15855,23 +15864,7 @@
                 <w:sz w:val="16"/>
                 <w:szCs w:val="16"/>
               </w:rPr>
-              <m:t>+</m:t>
-            </m:r>
-            <m:r>
-              <w:rPr>
-                <w:rFonts w:ascii="Cambria Math" w:eastAsiaTheme="minorEastAsia" w:hAnsi="Cambria Math"/>
-                <w:sz w:val="16"/>
-                <w:szCs w:val="16"/>
-              </w:rPr>
-              <m:t>5</m:t>
-            </m:r>
-            <m:r>
-              <w:rPr>
-                <w:rFonts w:ascii="Cambria Math" w:eastAsiaTheme="minorEastAsia" w:hAnsi="Cambria Math"/>
-                <w:sz w:val="16"/>
-                <w:szCs w:val="16"/>
-              </w:rPr>
-              <m:t>x+6</m:t>
+              <m:t>+5x+6</m:t>
             </m:r>
           </m:e>
         </m:d>
@@ -15939,15 +15932,7 @@
             <w:sz w:val="16"/>
             <w:szCs w:val="16"/>
           </w:rPr>
-          <m:t>+7x+12+</m:t>
-        </m:r>
-        <m:r>
-          <w:rPr>
-            <w:rFonts w:ascii="Cambria Math" w:eastAsiaTheme="minorEastAsia" w:hAnsi="Cambria Math"/>
-            <w:sz w:val="16"/>
-            <w:szCs w:val="16"/>
-          </w:rPr>
-          <m:t>2</m:t>
+          <m:t>+7x+12+2</m:t>
         </m:r>
         <m:sSup>
           <m:sSupPr>
@@ -16097,6 +16082,9 @@
             <m:t>+44x+58=178</m:t>
           </m:r>
           <m:r>
+            <m:rPr>
+              <m:sty m:val="p"/>
+            </m:rPr>
             <w:rPr>
               <w:rFonts w:ascii="Cambria Math" w:eastAsiaTheme="minorEastAsia" w:hAnsi="Cambria Math"/>
               <w:sz w:val="16"/>
@@ -16115,6 +16103,9 @@
             <m:t>-178=-178</m:t>
           </m:r>
           <m:r>
+            <m:rPr>
+              <m:sty m:val="p"/>
+            </m:rPr>
             <w:rPr>
               <w:rFonts w:eastAsiaTheme="minorEastAsia"/>
               <w:sz w:val="16"/>
@@ -16170,17 +16161,12 @@
               <w:sz w:val="16"/>
               <w:szCs w:val="16"/>
             </w:rPr>
-            <m:t>+44x</m:t>
+            <m:t>+44x-120=0</m:t>
           </m:r>
           <m:r>
-            <w:rPr>
-              <w:rFonts w:ascii="Cambria Math" w:eastAsiaTheme="minorEastAsia" w:hAnsi="Cambria Math"/>
-              <w:sz w:val="16"/>
-              <w:szCs w:val="16"/>
-            </w:rPr>
-            <m:t>-120=0</m:t>
-          </m:r>
-          <m:r>
+            <m:rPr>
+              <m:sty m:val="p"/>
+            </m:rPr>
             <w:rPr>
               <w:rFonts w:ascii="Cambria Math" w:eastAsiaTheme="minorEastAsia" w:hAnsi="Cambria Math"/>
               <w:sz w:val="16"/>
@@ -16247,6 +16233,9 @@
             <m:t>+11x-30=0</m:t>
           </m:r>
           <m:r>
+            <m:rPr>
+              <m:sty m:val="p"/>
+            </m:rPr>
             <w:rPr>
               <w:rFonts w:eastAsiaTheme="minorEastAsia"/>
             </w:rPr>
@@ -16261,6 +16250,9 @@
             <m:t>a=2, b=11,c=-30</m:t>
           </m:r>
           <m:r>
+            <m:rPr>
+              <m:sty m:val="p"/>
+            </m:rPr>
             <w:rPr>
               <w:rFonts w:ascii="Cambria Math" w:eastAsiaTheme="minorEastAsia" w:hAnsi="Cambria Math"/>
             </w:rPr>
@@ -16392,6 +16384,9 @@
             </m:den>
           </m:f>
           <m:r>
+            <m:rPr>
+              <m:sty m:val="p"/>
+            </m:rPr>
             <w:rPr>
               <w:rFonts w:ascii="Cambria Math" w:eastAsiaTheme="minorEastAsia" w:hAnsi="Cambria Math"/>
             </w:rPr>
@@ -16532,6 +16527,9 @@
             </m:den>
           </m:f>
           <m:r>
+            <m:rPr>
+              <m:sty m:val="p"/>
+            </m:rPr>
             <w:rPr>
               <w:rFonts w:ascii="Cambria Math" w:eastAsiaTheme="minorEastAsia" w:hAnsi="Cambria Math"/>
             </w:rPr>
@@ -16624,22 +16622,27 @@
             </m:den>
           </m:f>
           <m:r>
+            <m:rPr>
+              <m:sty m:val="p"/>
+            </m:rPr>
             <w:rPr>
               <w:rFonts w:eastAsiaTheme="minorEastAsia"/>
             </w:rPr>
             <w:br/>
           </m:r>
-          <m:r>
-            <m:rPr>
-              <m:sty m:val="bi"/>
-            </m:rPr>
-            <w:rPr>
-              <w:rFonts w:ascii="Cambria Math" w:eastAsiaTheme="minorEastAsia" w:hAnsi="Cambria Math"/>
-            </w:rPr>
-            <m:t>x=2</m:t>
-          </m:r>
         </m:oMath>
       </m:oMathPara>
+      <m:oMath>
+        <m:r>
+          <m:rPr>
+            <m:sty m:val="bi"/>
+          </m:rPr>
+          <w:rPr>
+            <w:rFonts w:ascii="Cambria Math" w:eastAsiaTheme="minorEastAsia" w:hAnsi="Cambria Math"/>
+          </w:rPr>
+          <m:t>x=2</m:t>
+        </m:r>
+      </m:oMath>
       <w:r>
         <w:rPr>
           <w:rFonts w:eastAsiaTheme="minorEastAsia"/>
@@ -16822,253 +16825,258 @@
             </m:den>
           </m:f>
           <m:r>
+            <m:rPr>
+              <m:sty m:val="p"/>
+            </m:rPr>
             <w:rPr>
               <w:rFonts w:eastAsiaTheme="minorEastAsia"/>
             </w:rPr>
             <w:br/>
           </m:r>
-          <m:f>
-            <m:fPr>
-              <m:ctrlPr>
-                <w:rPr>
-                  <w:rFonts w:ascii="Cambria Math" w:hAnsi="Cambria Math"/>
-                  <w:i/>
-                </w:rPr>
-              </m:ctrlPr>
-            </m:fPr>
-            <m:num>
-              <m:d>
-                <m:dPr>
-                  <m:ctrlPr>
-                    <w:rPr>
-                      <w:rFonts w:ascii="Cambria Math" w:hAnsi="Cambria Math"/>
-                      <w:i/>
-                    </w:rPr>
-                  </m:ctrlPr>
-                </m:dPr>
-                <m:e>
-                  <m:r>
-                    <w:rPr>
-                      <w:rFonts w:ascii="Cambria Math" w:hAnsi="Cambria Math"/>
-                    </w:rPr>
-                    <m:t>x+3</m:t>
-                  </m:r>
-                </m:e>
-              </m:d>
-              <m:d>
-                <m:dPr>
-                  <m:ctrlPr>
-                    <w:rPr>
-                      <w:rFonts w:ascii="Cambria Math" w:hAnsi="Cambria Math"/>
-                      <w:i/>
-                    </w:rPr>
-                  </m:ctrlPr>
-                </m:dPr>
-                <m:e>
-                  <m:r>
-                    <w:rPr>
-                      <w:rFonts w:ascii="Cambria Math" w:hAnsi="Cambria Math"/>
-                    </w:rPr>
-                    <m:t>x+2</m:t>
-                  </m:r>
-                </m:e>
-              </m:d>
-            </m:num>
-            <m:den>
-              <m:d>
-                <m:dPr>
-                  <m:ctrlPr>
-                    <w:rPr>
-                      <w:rFonts w:ascii="Cambria Math" w:hAnsi="Cambria Math"/>
-                      <w:i/>
-                    </w:rPr>
-                  </m:ctrlPr>
-                </m:dPr>
-                <m:e>
-                  <m:r>
-                    <w:rPr>
-                      <w:rFonts w:ascii="Cambria Math" w:hAnsi="Cambria Math"/>
-                    </w:rPr>
-                    <m:t>x-1</m:t>
-                  </m:r>
-                </m:e>
-              </m:d>
-              <m:d>
-                <m:dPr>
-                  <m:ctrlPr>
-                    <w:rPr>
-                      <w:rFonts w:ascii="Cambria Math" w:hAnsi="Cambria Math"/>
-                      <w:i/>
-                    </w:rPr>
-                  </m:ctrlPr>
-                </m:dPr>
-                <m:e>
-                  <m:r>
-                    <w:rPr>
-                      <w:rFonts w:ascii="Cambria Math" w:hAnsi="Cambria Math"/>
-                    </w:rPr>
-                    <m:t>x+2</m:t>
-                  </m:r>
-                </m:e>
-              </m:d>
-            </m:den>
-          </m:f>
-          <m:r>
-            <w:rPr>
-              <w:rFonts w:ascii="Cambria Math" w:hAnsi="Cambria Math"/>
-            </w:rPr>
-            <m:t>-</m:t>
-          </m:r>
-          <m:f>
-            <m:fPr>
-              <m:ctrlPr>
-                <w:rPr>
-                  <w:rFonts w:ascii="Cambria Math" w:eastAsiaTheme="minorEastAsia" w:hAnsi="Cambria Math"/>
-                  <w:i/>
-                </w:rPr>
-              </m:ctrlPr>
-            </m:fPr>
-            <m:num>
-              <m:d>
-                <m:dPr>
-                  <m:ctrlPr>
-                    <w:rPr>
-                      <w:rFonts w:ascii="Cambria Math" w:eastAsiaTheme="minorEastAsia" w:hAnsi="Cambria Math"/>
-                      <w:i/>
-                    </w:rPr>
-                  </m:ctrlPr>
-                </m:dPr>
-                <m:e>
-                  <m:r>
-                    <w:rPr>
-                      <w:rFonts w:ascii="Cambria Math" w:eastAsiaTheme="minorEastAsia" w:hAnsi="Cambria Math"/>
-                    </w:rPr>
-                    <m:t>x-1</m:t>
-                  </m:r>
-                </m:e>
-              </m:d>
-              <m:d>
-                <m:dPr>
-                  <m:ctrlPr>
-                    <w:rPr>
-                      <w:rFonts w:ascii="Cambria Math" w:eastAsiaTheme="minorEastAsia" w:hAnsi="Cambria Math"/>
-                      <w:i/>
-                    </w:rPr>
-                  </m:ctrlPr>
-                </m:dPr>
-                <m:e>
-                  <m:r>
-                    <w:rPr>
-                      <w:rFonts w:ascii="Cambria Math" w:eastAsiaTheme="minorEastAsia" w:hAnsi="Cambria Math"/>
-                    </w:rPr>
-                    <m:t>x-1</m:t>
-                  </m:r>
-                </m:e>
-              </m:d>
-            </m:num>
-            <m:den>
-              <m:d>
-                <m:dPr>
-                  <m:ctrlPr>
-                    <w:rPr>
-                      <w:rFonts w:ascii="Cambria Math" w:eastAsiaTheme="minorEastAsia" w:hAnsi="Cambria Math"/>
-                      <w:i/>
-                    </w:rPr>
-                  </m:ctrlPr>
-                </m:dPr>
-                <m:e>
-                  <m:r>
-                    <w:rPr>
-                      <w:rFonts w:ascii="Cambria Math" w:eastAsiaTheme="minorEastAsia" w:hAnsi="Cambria Math"/>
-                    </w:rPr>
-                    <m:t>x-1</m:t>
-                  </m:r>
-                </m:e>
-              </m:d>
-              <m:d>
-                <m:dPr>
-                  <m:ctrlPr>
-                    <w:rPr>
-                      <w:rFonts w:ascii="Cambria Math" w:eastAsiaTheme="minorEastAsia" w:hAnsi="Cambria Math"/>
-                      <w:i/>
-                    </w:rPr>
-                  </m:ctrlPr>
-                </m:dPr>
-                <m:e>
-                  <m:r>
-                    <w:rPr>
-                      <w:rFonts w:ascii="Cambria Math" w:eastAsiaTheme="minorEastAsia" w:hAnsi="Cambria Math"/>
-                    </w:rPr>
-                    <m:t>x-1</m:t>
-                  </m:r>
-                </m:e>
-              </m:d>
-            </m:den>
-          </m:f>
-          <m:r>
-            <w:rPr>
-              <w:rFonts w:ascii="Cambria Math" w:eastAsiaTheme="minorEastAsia" w:hAnsi="Cambria Math"/>
-            </w:rPr>
-            <m:t>=</m:t>
-          </m:r>
-          <m:f>
-            <m:fPr>
-              <m:ctrlPr>
-                <w:rPr>
-                  <w:rFonts w:ascii="Cambria Math" w:hAnsi="Cambria Math"/>
-                  <w:i/>
-                </w:rPr>
-              </m:ctrlPr>
-            </m:fPr>
-            <m:num>
-              <m:r>
-                <w:rPr>
-                  <w:rFonts w:ascii="Cambria Math" w:hAnsi="Cambria Math"/>
-                </w:rPr>
-                <m:t>26</m:t>
-              </m:r>
-            </m:num>
-            <m:den>
-              <m:d>
-                <m:dPr>
-                  <m:ctrlPr>
-                    <w:rPr>
-                      <w:rFonts w:ascii="Cambria Math" w:hAnsi="Cambria Math"/>
-                      <w:i/>
-                    </w:rPr>
-                  </m:ctrlPr>
-                </m:dPr>
-                <m:e>
-                  <m:r>
-                    <w:rPr>
-                      <w:rFonts w:ascii="Cambria Math" w:hAnsi="Cambria Math"/>
-                    </w:rPr>
-                    <m:t>x-1</m:t>
-                  </m:r>
-                </m:e>
-              </m:d>
-              <m:d>
-                <m:dPr>
-                  <m:ctrlPr>
-                    <w:rPr>
-                      <w:rFonts w:ascii="Cambria Math" w:hAnsi="Cambria Math"/>
-                      <w:i/>
-                    </w:rPr>
-                  </m:ctrlPr>
-                </m:dPr>
-                <m:e>
-                  <m:r>
-                    <w:rPr>
-                      <w:rFonts w:ascii="Cambria Math" w:hAnsi="Cambria Math"/>
-                    </w:rPr>
-                    <m:t>x+2</m:t>
-                  </m:r>
-                </m:e>
-              </m:d>
-            </m:den>
-          </m:f>
         </m:oMath>
       </m:oMathPara>
+      <m:oMath>
+        <m:f>
+          <m:fPr>
+            <m:ctrlPr>
+              <w:rPr>
+                <w:rFonts w:ascii="Cambria Math" w:hAnsi="Cambria Math"/>
+                <w:i/>
+              </w:rPr>
+            </m:ctrlPr>
+          </m:fPr>
+          <m:num>
+            <m:d>
+              <m:dPr>
+                <m:ctrlPr>
+                  <w:rPr>
+                    <w:rFonts w:ascii="Cambria Math" w:hAnsi="Cambria Math"/>
+                    <w:i/>
+                  </w:rPr>
+                </m:ctrlPr>
+              </m:dPr>
+              <m:e>
+                <m:r>
+                  <w:rPr>
+                    <w:rFonts w:ascii="Cambria Math" w:hAnsi="Cambria Math"/>
+                  </w:rPr>
+                  <m:t>x+3</m:t>
+                </m:r>
+              </m:e>
+            </m:d>
+            <m:d>
+              <m:dPr>
+                <m:ctrlPr>
+                  <w:rPr>
+                    <w:rFonts w:ascii="Cambria Math" w:hAnsi="Cambria Math"/>
+                    <w:i/>
+                  </w:rPr>
+                </m:ctrlPr>
+              </m:dPr>
+              <m:e>
+                <m:r>
+                  <w:rPr>
+                    <w:rFonts w:ascii="Cambria Math" w:hAnsi="Cambria Math"/>
+                  </w:rPr>
+                  <m:t>x+2</m:t>
+                </m:r>
+              </m:e>
+            </m:d>
+          </m:num>
+          <m:den>
+            <m:d>
+              <m:dPr>
+                <m:ctrlPr>
+                  <w:rPr>
+                    <w:rFonts w:ascii="Cambria Math" w:hAnsi="Cambria Math"/>
+                    <w:i/>
+                  </w:rPr>
+                </m:ctrlPr>
+              </m:dPr>
+              <m:e>
+                <m:r>
+                  <w:rPr>
+                    <w:rFonts w:ascii="Cambria Math" w:hAnsi="Cambria Math"/>
+                  </w:rPr>
+                  <m:t>x-1</m:t>
+                </m:r>
+              </m:e>
+            </m:d>
+            <m:d>
+              <m:dPr>
+                <m:ctrlPr>
+                  <w:rPr>
+                    <w:rFonts w:ascii="Cambria Math" w:hAnsi="Cambria Math"/>
+                    <w:i/>
+                  </w:rPr>
+                </m:ctrlPr>
+              </m:dPr>
+              <m:e>
+                <m:r>
+                  <w:rPr>
+                    <w:rFonts w:ascii="Cambria Math" w:hAnsi="Cambria Math"/>
+                  </w:rPr>
+                  <m:t>x+2</m:t>
+                </m:r>
+              </m:e>
+            </m:d>
+          </m:den>
+        </m:f>
+        <m:r>
+          <w:rPr>
+            <w:rFonts w:ascii="Cambria Math" w:hAnsi="Cambria Math"/>
+          </w:rPr>
+          <m:t>-</m:t>
+        </m:r>
+        <m:f>
+          <m:fPr>
+            <m:ctrlPr>
+              <w:rPr>
+                <w:rFonts w:ascii="Cambria Math" w:eastAsiaTheme="minorEastAsia" w:hAnsi="Cambria Math"/>
+                <w:i/>
+              </w:rPr>
+            </m:ctrlPr>
+          </m:fPr>
+          <m:num>
+            <m:d>
+              <m:dPr>
+                <m:ctrlPr>
+                  <w:rPr>
+                    <w:rFonts w:ascii="Cambria Math" w:eastAsiaTheme="minorEastAsia" w:hAnsi="Cambria Math"/>
+                    <w:i/>
+                  </w:rPr>
+                </m:ctrlPr>
+              </m:dPr>
+              <m:e>
+                <m:r>
+                  <w:rPr>
+                    <w:rFonts w:ascii="Cambria Math" w:eastAsiaTheme="minorEastAsia" w:hAnsi="Cambria Math"/>
+                  </w:rPr>
+                  <m:t>x-1</m:t>
+                </m:r>
+              </m:e>
+            </m:d>
+            <m:d>
+              <m:dPr>
+                <m:ctrlPr>
+                  <w:rPr>
+                    <w:rFonts w:ascii="Cambria Math" w:eastAsiaTheme="minorEastAsia" w:hAnsi="Cambria Math"/>
+                    <w:i/>
+                  </w:rPr>
+                </m:ctrlPr>
+              </m:dPr>
+              <m:e>
+                <m:r>
+                  <w:rPr>
+                    <w:rFonts w:ascii="Cambria Math" w:eastAsiaTheme="minorEastAsia" w:hAnsi="Cambria Math"/>
+                  </w:rPr>
+                  <m:t>x-1</m:t>
+                </m:r>
+              </m:e>
+            </m:d>
+          </m:num>
+          <m:den>
+            <m:d>
+              <m:dPr>
+                <m:ctrlPr>
+                  <w:rPr>
+                    <w:rFonts w:ascii="Cambria Math" w:eastAsiaTheme="minorEastAsia" w:hAnsi="Cambria Math"/>
+                    <w:i/>
+                  </w:rPr>
+                </m:ctrlPr>
+              </m:dPr>
+              <m:e>
+                <m:r>
+                  <w:rPr>
+                    <w:rFonts w:ascii="Cambria Math" w:eastAsiaTheme="minorEastAsia" w:hAnsi="Cambria Math"/>
+                  </w:rPr>
+                  <m:t>x-1</m:t>
+                </m:r>
+              </m:e>
+            </m:d>
+            <m:d>
+              <m:dPr>
+                <m:ctrlPr>
+                  <w:rPr>
+                    <w:rFonts w:ascii="Cambria Math" w:eastAsiaTheme="minorEastAsia" w:hAnsi="Cambria Math"/>
+                    <w:i/>
+                  </w:rPr>
+                </m:ctrlPr>
+              </m:dPr>
+              <m:e>
+                <m:r>
+                  <w:rPr>
+                    <w:rFonts w:ascii="Cambria Math" w:eastAsiaTheme="minorEastAsia" w:hAnsi="Cambria Math"/>
+                  </w:rPr>
+                  <m:t>x-1</m:t>
+                </m:r>
+              </m:e>
+            </m:d>
+          </m:den>
+        </m:f>
+        <m:r>
+          <w:rPr>
+            <w:rFonts w:ascii="Cambria Math" w:eastAsiaTheme="minorEastAsia" w:hAnsi="Cambria Math"/>
+          </w:rPr>
+          <m:t>=</m:t>
+        </m:r>
+        <m:f>
+          <m:fPr>
+            <m:ctrlPr>
+              <w:rPr>
+                <w:rFonts w:ascii="Cambria Math" w:hAnsi="Cambria Math"/>
+                <w:i/>
+              </w:rPr>
+            </m:ctrlPr>
+          </m:fPr>
+          <m:num>
+            <m:r>
+              <w:rPr>
+                <w:rFonts w:ascii="Cambria Math" w:hAnsi="Cambria Math"/>
+              </w:rPr>
+              <m:t>26</m:t>
+            </m:r>
+          </m:num>
+          <m:den>
+            <m:d>
+              <m:dPr>
+                <m:ctrlPr>
+                  <w:rPr>
+                    <w:rFonts w:ascii="Cambria Math" w:hAnsi="Cambria Math"/>
+                    <w:i/>
+                  </w:rPr>
+                </m:ctrlPr>
+              </m:dPr>
+              <m:e>
+                <m:r>
+                  <w:rPr>
+                    <w:rFonts w:ascii="Cambria Math" w:hAnsi="Cambria Math"/>
+                  </w:rPr>
+                  <m:t>x-1</m:t>
+                </m:r>
+              </m:e>
+            </m:d>
+            <m:d>
+              <m:dPr>
+                <m:ctrlPr>
+                  <w:rPr>
+                    <w:rFonts w:ascii="Cambria Math" w:hAnsi="Cambria Math"/>
+                    <w:i/>
+                  </w:rPr>
+                </m:ctrlPr>
+              </m:dPr>
+              <m:e>
+                <m:r>
+                  <w:rPr>
+                    <w:rFonts w:ascii="Cambria Math" w:hAnsi="Cambria Math"/>
+                  </w:rPr>
+                  <m:t>x+2</m:t>
+                </m:r>
+              </m:e>
+            </m:d>
+          </m:den>
+        </m:f>
+      </m:oMath>
       <w:r>
         <w:rPr>
           <w:rFonts w:eastAsiaTheme="minorEastAsia"/>
@@ -17264,6 +17272,9 @@
             <m:t>7x+5=26</m:t>
           </m:r>
           <m:r>
+            <m:rPr>
+              <m:sty m:val="p"/>
+            </m:rPr>
             <w:rPr>
               <w:rFonts w:ascii="Cambria Math" w:hAnsi="Cambria Math"/>
             </w:rPr>
@@ -17278,6 +17289,9 @@
             <m:t>-5=-5</m:t>
           </m:r>
           <m:r>
+            <m:rPr>
+              <m:sty m:val="p"/>
+            </m:rPr>
             <w:rPr>
               <w:rFonts w:ascii="Cambria Math" w:hAnsi="Cambria Math"/>
             </w:rPr>
@@ -17292,6 +17306,9 @@
             <m:t>7x=21</m:t>
           </m:r>
           <m:r>
+            <m:rPr>
+              <m:sty m:val="p"/>
+            </m:rPr>
             <w:rPr>
               <w:rFonts w:ascii="Cambria Math" w:hAnsi="Cambria Math"/>
             </w:rPr>
@@ -17311,6 +17328,487 @@
         </m:oMath>
       </m:oMathPara>
     </w:p>
+    <w:p>
+      <w:pPr>
+        <w:pStyle w:val="ListParagraph"/>
+        <w:rPr>
+          <w:b/>
+          <w:bCs/>
+        </w:rPr>
+      </w:pPr>
+    </w:p>
+    <w:p>
+      <w:pPr>
+        <w:pStyle w:val="Heading2"/>
+      </w:pPr>
+      <w:r>
+        <w:t>2.3 Graphing Rational Functions</w:t>
+      </w:r>
+    </w:p>
+    <w:p>
+      <w:pPr>
+        <w:rPr>
+          <w:b/>
+          <w:bCs/>
+        </w:rPr>
+      </w:pPr>
+      <w:r>
+        <w:rPr>
+          <w:b/>
+          <w:bCs/>
+        </w:rPr>
+        <w:t>Key Ideas</w:t>
+      </w:r>
+    </w:p>
+    <w:p>
+      <w:r>
+        <w:t>Just like polynomial, exponential and radical functions, rational functions can be graphed. The graphs of rational functions usually include horizontal and/or vertical asymptotes. Asymptotes are invisible lines that curves get closer and closer to. The graph of a rational function can help solve certain rational equations.</w:t>
+      </w:r>
+    </w:p>
+    <w:p>
+      <w:pPr>
+        <w:rPr>
+          <w:b/>
+          <w:bCs/>
+        </w:rPr>
+      </w:pPr>
+      <w:r>
+        <w:rPr>
+          <w:b/>
+          <w:bCs/>
+        </w:rPr>
+        <w:t>Vertical and Horizontal Asymptotes</w:t>
+      </w:r>
+    </w:p>
+    <w:p>
+      <w:pPr>
+        <w:rPr>
+          <w:rFonts w:eastAsiaTheme="minorEastAsia"/>
+        </w:rPr>
+      </w:pPr>
+      <w:r>
+        <w:t>Below is the graph of the rational function</w:t>
+      </w:r>
+      <w:r>
+        <w:br/>
+        <w:t xml:space="preserve"> </w:t>
+      </w:r>
+      <m:oMath>
+        <m:r>
+          <w:rPr>
+            <w:rFonts w:ascii="Cambria Math" w:hAnsi="Cambria Math"/>
+          </w:rPr>
+          <m:t>R</m:t>
+        </m:r>
+        <m:d>
+          <m:dPr>
+            <m:ctrlPr>
+              <w:rPr>
+                <w:rFonts w:ascii="Cambria Math" w:hAnsi="Cambria Math"/>
+                <w:i/>
+              </w:rPr>
+            </m:ctrlPr>
+          </m:dPr>
+          <m:e>
+            <m:r>
+              <w:rPr>
+                <w:rFonts w:ascii="Cambria Math" w:hAnsi="Cambria Math"/>
+              </w:rPr>
+              <m:t>x</m:t>
+            </m:r>
+          </m:e>
+        </m:d>
+        <m:r>
+          <w:rPr>
+            <w:rFonts w:ascii="Cambria Math" w:hAnsi="Cambria Math"/>
+          </w:rPr>
+          <m:t>=</m:t>
+        </m:r>
+        <m:f>
+          <m:fPr>
+            <m:ctrlPr>
+              <w:rPr>
+                <w:rFonts w:ascii="Cambria Math" w:hAnsi="Cambria Math"/>
+                <w:i/>
+              </w:rPr>
+            </m:ctrlPr>
+          </m:fPr>
+          <m:num>
+            <m:r>
+              <w:rPr>
+                <w:rFonts w:ascii="Cambria Math" w:hAnsi="Cambria Math"/>
+              </w:rPr>
+              <m:t>1</m:t>
+            </m:r>
+          </m:num>
+          <m:den>
+            <m:r>
+              <w:rPr>
+                <w:rFonts w:ascii="Cambria Math" w:hAnsi="Cambria Math"/>
+              </w:rPr>
+              <m:t>x-2</m:t>
+            </m:r>
+          </m:den>
+        </m:f>
+      </m:oMath>
+      <w:r>
+        <w:rPr>
+          <w:rFonts w:eastAsiaTheme="minorEastAsia"/>
+        </w:rPr>
+        <w:t>.</w:t>
+      </w:r>
+    </w:p>
+    <w:p>
+      <w:pPr>
+        <w:jc w:val="center"/>
+      </w:pPr>
+      <w:r>
+        <w:rPr>
+          <w:noProof/>
+        </w:rPr>
+        <w:drawing>
+          <wp:inline distT="0" distB="0" distL="0" distR="0" wp14:anchorId="5C718247" wp14:editId="2219AEE4">
+            <wp:extent cx="1545336" cy="2011680"/>
+            <wp:effectExtent l="0" t="0" r="0" b="7620"/>
+            <wp:docPr id="1910642955" name="Picture 1" descr="A graph of a function&#10;&#10;AI-generated content may be incorrect."/>
+            <wp:cNvGraphicFramePr>
+              <a:graphicFrameLocks xmlns:a="http://schemas.openxmlformats.org/drawingml/2006/main" noChangeAspect="1"/>
+            </wp:cNvGraphicFramePr>
+            <a:graphic xmlns:a="http://schemas.openxmlformats.org/drawingml/2006/main">
+              <a:graphicData uri="http://schemas.openxmlformats.org/drawingml/2006/picture">
+                <pic:pic xmlns:pic="http://schemas.openxmlformats.org/drawingml/2006/picture">
+                  <pic:nvPicPr>
+                    <pic:cNvPr id="1910642955" name="Picture 1" descr="A graph of a function&#10;&#10;AI-generated content may be incorrect."/>
+                    <pic:cNvPicPr/>
+                  </pic:nvPicPr>
+                  <pic:blipFill>
+                    <a:blip r:embed="rId6"/>
+                    <a:stretch>
+                      <a:fillRect/>
+                    </a:stretch>
+                  </pic:blipFill>
+                  <pic:spPr>
+                    <a:xfrm>
+                      <a:off x="0" y="0"/>
+                      <a:ext cx="1545336" cy="2011680"/>
+                    </a:xfrm>
+                    <a:prstGeom prst="rect">
+                      <a:avLst/>
+                    </a:prstGeom>
+                  </pic:spPr>
+                </pic:pic>
+              </a:graphicData>
+            </a:graphic>
+          </wp:inline>
+        </w:drawing>
+      </w:r>
+    </w:p>
+    <w:p>
+      <w:pPr>
+        <w:rPr>
+          <w:rFonts w:eastAsiaTheme="minorEastAsia"/>
+        </w:rPr>
+      </w:pPr>
+      <w:r>
+        <w:t xml:space="preserve">A characteristic of a graph of a rational function is that it often has one or more </w:t>
+      </w:r>
+      <w:r>
+        <w:rPr>
+          <w:i/>
+          <w:iCs/>
+        </w:rPr>
+        <w:t>vertical asymptotes</w:t>
+      </w:r>
+      <w:r>
+        <w:t xml:space="preserve">. A vertical asymptote is a vertical line that the graph never touches or crosses. In this graph, the vertical asymptote is the vertical line at </w:t>
+      </w:r>
+      <m:oMath>
+        <m:r>
+          <w:rPr>
+            <w:rFonts w:ascii="Cambria Math" w:hAnsi="Cambria Math"/>
+          </w:rPr>
+          <m:t>x=2</m:t>
+        </m:r>
+      </m:oMath>
+      <w:r>
+        <w:rPr>
+          <w:rFonts w:eastAsiaTheme="minorEastAsia"/>
+        </w:rPr>
+        <w:t>.</w:t>
+      </w:r>
+    </w:p>
+    <w:p>
+      <w:pPr>
+        <w:rPr>
+          <w:rFonts w:eastAsiaTheme="minorEastAsia"/>
+        </w:rPr>
+      </w:pPr>
+      <w:r>
+        <w:rPr>
+          <w:rFonts w:eastAsiaTheme="minorEastAsia"/>
+        </w:rPr>
+        <w:t xml:space="preserve">Some graphs of rational functions also have horizontal asymptotes Like the vertical asymptote, it is a horizontal line that, usually for very high and very lose </w:t>
+      </w:r>
+      <m:oMath>
+        <m:r>
+          <w:rPr>
+            <w:rFonts w:ascii="Cambria Math" w:eastAsiaTheme="minorEastAsia" w:hAnsi="Cambria Math"/>
+          </w:rPr>
+          <m:t>x</m:t>
+        </m:r>
+      </m:oMath>
+      <w:r>
+        <w:rPr>
+          <w:rFonts w:eastAsiaTheme="minorEastAsia"/>
+        </w:rPr>
+        <w:t xml:space="preserve">-values, the curve gets closer and </w:t>
+      </w:r>
+      <w:proofErr w:type="gramStart"/>
+      <w:r>
+        <w:rPr>
+          <w:rFonts w:eastAsiaTheme="minorEastAsia"/>
+        </w:rPr>
+        <w:t>closer to</w:t>
+      </w:r>
+      <w:proofErr w:type="gramEnd"/>
+      <w:r>
+        <w:rPr>
+          <w:rFonts w:eastAsiaTheme="minorEastAsia"/>
+        </w:rPr>
+        <w:t xml:space="preserve"> without touching or crossing.</w:t>
+      </w:r>
+    </w:p>
+    <w:p>
+      <w:pPr>
+        <w:rPr>
+          <w:rFonts w:eastAsiaTheme="minorEastAsia"/>
+          <w:b/>
+          <w:bCs/>
+        </w:rPr>
+      </w:pPr>
+      <w:r>
+        <w:rPr>
+          <w:rFonts w:eastAsiaTheme="minorEastAsia"/>
+          <w:b/>
+          <w:bCs/>
+        </w:rPr>
+        <w:t>Checking to See if Two Rational Expressions Are Equivalent Using the Graphing Calculator</w:t>
+      </w:r>
+    </w:p>
+    <w:p>
+      <w:pPr>
+        <w:rPr>
+          <w:rFonts w:eastAsiaTheme="minorEastAsia"/>
+          <w:b/>
+          <w:bCs/>
+        </w:rPr>
+      </w:pPr>
+      <w:r>
+        <w:rPr>
+          <w:rFonts w:eastAsiaTheme="minorEastAsia"/>
+          <w:b/>
+          <w:bCs/>
+        </w:rPr>
+        <w:t>Solving Rational Equations with the Graphing Calculator</w:t>
+      </w:r>
+    </w:p>
+    <w:p>
+      <w:pPr>
+        <w:rPr>
+          <w:rFonts w:eastAsiaTheme="minorEastAsia"/>
+        </w:rPr>
+      </w:pPr>
+      <w:r>
+        <w:rPr>
+          <w:rFonts w:eastAsiaTheme="minorEastAsia"/>
+        </w:rPr>
+        <w:t xml:space="preserve">The equation </w:t>
+      </w:r>
+      <m:oMath>
+        <m:f>
+          <m:fPr>
+            <m:ctrlPr>
+              <w:rPr>
+                <w:rFonts w:ascii="Cambria Math" w:eastAsiaTheme="minorEastAsia" w:hAnsi="Cambria Math"/>
+                <w:i/>
+              </w:rPr>
+            </m:ctrlPr>
+          </m:fPr>
+          <m:num>
+            <m:r>
+              <w:rPr>
+                <w:rFonts w:ascii="Cambria Math" w:eastAsiaTheme="minorEastAsia" w:hAnsi="Cambria Math"/>
+              </w:rPr>
+              <m:t>2</m:t>
+            </m:r>
+          </m:num>
+          <m:den>
+            <m:r>
+              <w:rPr>
+                <w:rFonts w:ascii="Cambria Math" w:eastAsiaTheme="minorEastAsia" w:hAnsi="Cambria Math"/>
+              </w:rPr>
+              <m:t>x+1</m:t>
+            </m:r>
+          </m:den>
+        </m:f>
+        <m:r>
+          <w:rPr>
+            <w:rFonts w:ascii="Cambria Math" w:eastAsiaTheme="minorEastAsia" w:hAnsi="Cambria Math"/>
+          </w:rPr>
+          <m:t>=</m:t>
+        </m:r>
+        <m:f>
+          <m:fPr>
+            <m:ctrlPr>
+              <w:rPr>
+                <w:rFonts w:ascii="Cambria Math" w:eastAsiaTheme="minorEastAsia" w:hAnsi="Cambria Math"/>
+                <w:i/>
+              </w:rPr>
+            </m:ctrlPr>
+          </m:fPr>
+          <m:num>
+            <m:r>
+              <w:rPr>
+                <w:rFonts w:ascii="Cambria Math" w:eastAsiaTheme="minorEastAsia" w:hAnsi="Cambria Math"/>
+              </w:rPr>
+              <m:t>4</m:t>
+            </m:r>
+          </m:num>
+          <m:den>
+            <m:r>
+              <w:rPr>
+                <w:rFonts w:ascii="Cambria Math" w:eastAsiaTheme="minorEastAsia" w:hAnsi="Cambria Math"/>
+              </w:rPr>
+              <m:t>x+4</m:t>
+            </m:r>
+          </m:den>
+        </m:f>
+      </m:oMath>
+      <w:r>
+        <w:rPr>
+          <w:rFonts w:eastAsiaTheme="minorEastAsia"/>
+        </w:rPr>
+        <w:t>, which was solved with algebra earlier in this chapter, can be solved with the intersect feature of the graphing calculator.</w:t>
+      </w:r>
+    </w:p>
+    <w:p>
+      <w:pPr>
+        <w:jc w:val="center"/>
+        <w:rPr>
+          <w:rFonts w:eastAsiaTheme="minorEastAsia"/>
+        </w:rPr>
+      </w:pPr>
+      <w:r>
+        <w:rPr>
+          <w:noProof/>
+        </w:rPr>
+        <w:drawing>
+          <wp:inline distT="0" distB="0" distL="0" distR="0" wp14:anchorId="798DA02E" wp14:editId="07A04B1F">
+            <wp:extent cx="960120" cy="320040"/>
+            <wp:effectExtent l="0" t="0" r="0" b="3810"/>
+            <wp:docPr id="1328253895" name="Picture 1" descr="A math problem with numbers&#10;&#10;AI-generated content may be incorrect."/>
+            <wp:cNvGraphicFramePr>
+              <a:graphicFrameLocks xmlns:a="http://schemas.openxmlformats.org/drawingml/2006/main" noChangeAspect="1"/>
+            </wp:cNvGraphicFramePr>
+            <a:graphic xmlns:a="http://schemas.openxmlformats.org/drawingml/2006/main">
+              <a:graphicData uri="http://schemas.openxmlformats.org/drawingml/2006/picture">
+                <pic:pic xmlns:pic="http://schemas.openxmlformats.org/drawingml/2006/picture">
+                  <pic:nvPicPr>
+                    <pic:cNvPr id="1328253895" name="Picture 1" descr="A math problem with numbers&#10;&#10;AI-generated content may be incorrect."/>
+                    <pic:cNvPicPr/>
+                  </pic:nvPicPr>
+                  <pic:blipFill>
+                    <a:blip r:embed="rId7"/>
+                    <a:stretch>
+                      <a:fillRect/>
+                    </a:stretch>
+                  </pic:blipFill>
+                  <pic:spPr>
+                    <a:xfrm>
+                      <a:off x="0" y="0"/>
+                      <a:ext cx="960120" cy="320040"/>
+                    </a:xfrm>
+                    <a:prstGeom prst="rect">
+                      <a:avLst/>
+                    </a:prstGeom>
+                  </pic:spPr>
+                </pic:pic>
+              </a:graphicData>
+            </a:graphic>
+          </wp:inline>
+        </w:drawing>
+      </w:r>
+    </w:p>
+    <w:p>
+      <w:pPr>
+        <w:jc w:val="center"/>
+        <w:rPr>
+          <w:rFonts w:eastAsiaTheme="minorEastAsia"/>
+        </w:rPr>
+      </w:pPr>
+      <w:r>
+        <w:rPr>
+          <w:noProof/>
+        </w:rPr>
+        <w:drawing>
+          <wp:inline distT="0" distB="0" distL="0" distR="0" wp14:anchorId="08BA43D9" wp14:editId="12DDF3B3">
+            <wp:extent cx="1545336" cy="2011680"/>
+            <wp:effectExtent l="0" t="0" r="0" b="7620"/>
+            <wp:docPr id="849340769" name="Picture 1" descr="A graphing of a function&#10;&#10;AI-generated content may be incorrect."/>
+            <wp:cNvGraphicFramePr>
+              <a:graphicFrameLocks xmlns:a="http://schemas.openxmlformats.org/drawingml/2006/main" noChangeAspect="1"/>
+            </wp:cNvGraphicFramePr>
+            <a:graphic xmlns:a="http://schemas.openxmlformats.org/drawingml/2006/main">
+              <a:graphicData uri="http://schemas.openxmlformats.org/drawingml/2006/picture">
+                <pic:pic xmlns:pic="http://schemas.openxmlformats.org/drawingml/2006/picture">
+                  <pic:nvPicPr>
+                    <pic:cNvPr id="849340769" name="Picture 1" descr="A graphing of a function&#10;&#10;AI-generated content may be incorrect."/>
+                    <pic:cNvPicPr/>
+                  </pic:nvPicPr>
+                  <pic:blipFill>
+                    <a:blip r:embed="rId8"/>
+                    <a:stretch>
+                      <a:fillRect/>
+                    </a:stretch>
+                  </pic:blipFill>
+                  <pic:spPr>
+                    <a:xfrm>
+                      <a:off x="0" y="0"/>
+                      <a:ext cx="1545336" cy="2011680"/>
+                    </a:xfrm>
+                    <a:prstGeom prst="rect">
+                      <a:avLst/>
+                    </a:prstGeom>
+                  </pic:spPr>
+                </pic:pic>
+              </a:graphicData>
+            </a:graphic>
+          </wp:inline>
+        </w:drawing>
+      </w:r>
+    </w:p>
+    <w:p>
+      <w:pPr>
+        <w:rPr>
+          <w:rFonts w:eastAsiaTheme="minorEastAsia"/>
+        </w:rPr>
+      </w:pPr>
+      <w:r>
+        <w:rPr>
+          <w:rFonts w:eastAsiaTheme="minorEastAsia"/>
+        </w:rPr>
+        <w:t xml:space="preserve">The solution is </w:t>
+      </w:r>
+      <m:oMath>
+        <m:r>
+          <w:rPr>
+            <w:rFonts w:ascii="Cambria Math" w:eastAsiaTheme="minorEastAsia" w:hAnsi="Cambria Math"/>
+          </w:rPr>
+          <m:t>x=2.</m:t>
+        </m:r>
+      </m:oMath>
+    </w:p>
+    <w:p/>
     <w:sectPr>
       <w:type w:val="continuous"/>
       <w:pgSz w:w="12240" w:h="15840"/>

</xml_diff>

<commit_message>
Algebra 2 - Chapter 2: Rational Expressions and Equations - 2.3 Graphing Rational Functions - Check Your Understanding of Section 2.3 - A. Multiple-Choice
</commit_message>
<xml_diff>
--- a/Algebra-2/ch02/Algebra 2 - Chapter 2.docx
+++ b/Algebra-2/ch02/Algebra 2 - Chapter 2.docx
@@ -17808,6 +17808,758 @@
         </m:r>
       </m:oMath>
     </w:p>
+    <w:p>
+      <w:pPr>
+        <w:pStyle w:val="Heading3"/>
+      </w:pPr>
+      <w:r>
+        <w:br w:type="column"/>
+      </w:r>
+      <w:r>
+        <w:lastRenderedPageBreak/>
+        <w:t>Check Your Understanding of Section 2.3</w:t>
+      </w:r>
+    </w:p>
+    <w:p>
+      <w:pPr>
+        <w:pStyle w:val="ListParagraph"/>
+        <w:numPr>
+          <w:ilvl w:val="0"/>
+          <w:numId w:val="44"/>
+        </w:numPr>
+      </w:pPr>
+      <w:r>
+        <w:t>Multiple-Choice</w:t>
+      </w:r>
+    </w:p>
+    <w:p>
+      <w:pPr>
+        <w:pStyle w:val="ListParagraph"/>
+        <w:numPr>
+          <w:ilvl w:val="0"/>
+          <w:numId w:val="45"/>
+        </w:numPr>
+        <w:rPr>
+          <w:b/>
+          <w:bCs/>
+        </w:rPr>
+      </w:pPr>
+      <w:r>
+        <w:t xml:space="preserve">What are the asymptotes of the graph of </w:t>
+      </w:r>
+      <w:r>
+        <w:br/>
+      </w:r>
+      <m:oMath>
+        <m:r>
+          <w:rPr>
+            <w:rFonts w:ascii="Cambria Math" w:hAnsi="Cambria Math"/>
+          </w:rPr>
+          <m:t>R</m:t>
+        </m:r>
+        <m:d>
+          <m:dPr>
+            <m:ctrlPr>
+              <w:rPr>
+                <w:rFonts w:ascii="Cambria Math" w:hAnsi="Cambria Math"/>
+                <w:i/>
+              </w:rPr>
+            </m:ctrlPr>
+          </m:dPr>
+          <m:e>
+            <m:r>
+              <w:rPr>
+                <w:rFonts w:ascii="Cambria Math" w:hAnsi="Cambria Math"/>
+              </w:rPr>
+              <m:t>x</m:t>
+            </m:r>
+          </m:e>
+        </m:d>
+        <m:r>
+          <w:rPr>
+            <w:rFonts w:ascii="Cambria Math" w:hAnsi="Cambria Math"/>
+          </w:rPr>
+          <m:t>=</m:t>
+        </m:r>
+        <m:f>
+          <m:fPr>
+            <m:ctrlPr>
+              <w:rPr>
+                <w:rFonts w:ascii="Cambria Math" w:hAnsi="Cambria Math"/>
+                <w:i/>
+              </w:rPr>
+            </m:ctrlPr>
+          </m:fPr>
+          <m:num>
+            <m:r>
+              <w:rPr>
+                <w:rFonts w:ascii="Cambria Math" w:hAnsi="Cambria Math"/>
+              </w:rPr>
+              <m:t>3</m:t>
+            </m:r>
+          </m:num>
+          <m:den>
+            <m:r>
+              <w:rPr>
+                <w:rFonts w:ascii="Cambria Math" w:hAnsi="Cambria Math"/>
+              </w:rPr>
+              <m:t>x+4</m:t>
+            </m:r>
+          </m:den>
+        </m:f>
+      </m:oMath>
+      <w:r>
+        <w:rPr>
+          <w:rFonts w:eastAsiaTheme="minorEastAsia"/>
+        </w:rPr>
+        <w:t>?</w:t>
+      </w:r>
+      <w:r>
+        <w:rPr>
+          <w:rFonts w:eastAsiaTheme="minorEastAsia"/>
+        </w:rPr>
+        <w:br/>
+      </w:r>
+      <w:r>
+        <w:rPr>
+          <w:rFonts w:eastAsiaTheme="minorEastAsia"/>
+          <w:b/>
+          <w:bCs/>
+        </w:rPr>
+        <w:t>(</w:t>
+      </w:r>
+      <w:r>
+        <w:rPr>
+          <w:rFonts w:eastAsiaTheme="minorEastAsia"/>
+          <w:b/>
+          <w:bCs/>
+        </w:rPr>
+        <w:t>2</w:t>
+      </w:r>
+      <w:r>
+        <w:rPr>
+          <w:rFonts w:eastAsiaTheme="minorEastAsia"/>
+          <w:b/>
+          <w:bCs/>
+        </w:rPr>
+        <w:t xml:space="preserve">) </w:t>
+      </w:r>
+      <m:oMath>
+        <m:r>
+          <m:rPr>
+            <m:sty m:val="bi"/>
+          </m:rPr>
+          <w:rPr>
+            <w:rFonts w:ascii="Cambria Math" w:eastAsiaTheme="minorEastAsia" w:hAnsi="Cambria Math"/>
+          </w:rPr>
+          <m:t>x=</m:t>
+        </m:r>
+        <m:r>
+          <m:rPr>
+            <m:sty m:val="bi"/>
+          </m:rPr>
+          <w:rPr>
+            <w:rFonts w:ascii="Cambria Math" w:eastAsiaTheme="minorEastAsia" w:hAnsi="Cambria Math"/>
+          </w:rPr>
+          <m:t>-4</m:t>
+        </m:r>
+        <m:r>
+          <m:rPr>
+            <m:sty m:val="bi"/>
+          </m:rPr>
+          <w:rPr>
+            <w:rFonts w:ascii="Cambria Math" w:eastAsiaTheme="minorEastAsia" w:hAnsi="Cambria Math"/>
+          </w:rPr>
+          <m:t>, y=</m:t>
+        </m:r>
+        <m:r>
+          <m:rPr>
+            <m:sty m:val="bi"/>
+          </m:rPr>
+          <w:rPr>
+            <w:rFonts w:ascii="Cambria Math" w:eastAsiaTheme="minorEastAsia" w:hAnsi="Cambria Math"/>
+          </w:rPr>
+          <m:t>0</m:t>
+        </m:r>
+      </m:oMath>
+    </w:p>
+    <w:p>
+      <w:pPr>
+        <w:pStyle w:val="ListParagraph"/>
+        <w:numPr>
+          <w:ilvl w:val="0"/>
+          <w:numId w:val="45"/>
+        </w:numPr>
+        <w:rPr>
+          <w:b/>
+          <w:bCs/>
+        </w:rPr>
+      </w:pPr>
+      <w:r>
+        <w:rPr>
+          <w:rFonts w:eastAsiaTheme="minorEastAsia"/>
+        </w:rPr>
+        <w:t>Which of the following could be the equation for this graph?</w:t>
+      </w:r>
+      <w:r>
+        <w:rPr>
+          <w:rFonts w:eastAsiaTheme="minorEastAsia"/>
+        </w:rPr>
+        <w:br/>
+        <w:t xml:space="preserve">Asymptotes: </w:t>
+      </w:r>
+      <w:r>
+        <w:rPr>
+          <w:rFonts w:eastAsiaTheme="minorEastAsia"/>
+        </w:rPr>
+        <w:br/>
+        <w:t xml:space="preserve">horizontal: </w:t>
+      </w:r>
+      <w:r>
+        <w:rPr>
+          <w:rFonts w:eastAsiaTheme="minorEastAsia"/>
+        </w:rPr>
+        <w:t>y = 0, for large values of x</w:t>
+      </w:r>
+      <w:r>
+        <w:rPr>
+          <w:rFonts w:eastAsiaTheme="minorEastAsia"/>
+        </w:rPr>
+        <w:br/>
+      </w:r>
+      <w:r>
+        <w:rPr>
+          <w:rFonts w:eastAsiaTheme="minorEastAsia"/>
+        </w:rPr>
+        <w:t xml:space="preserve">vertical: </w:t>
+      </w:r>
+      <w:r>
+        <w:rPr>
+          <w:rFonts w:eastAsiaTheme="minorEastAsia"/>
+        </w:rPr>
+        <w:t>x</w:t>
+      </w:r>
+      <w:r>
+        <w:rPr>
+          <w:rFonts w:eastAsiaTheme="minorEastAsia"/>
+        </w:rPr>
+        <w:t xml:space="preserve"> = -2</w:t>
+      </w:r>
+      <w:r>
+        <w:rPr>
+          <w:rFonts w:eastAsiaTheme="minorEastAsia"/>
+        </w:rPr>
+        <w:br/>
+      </w:r>
+      <w:r>
+        <w:rPr>
+          <w:rFonts w:eastAsiaTheme="minorEastAsia"/>
+          <w:b/>
+          <w:bCs/>
+        </w:rPr>
+        <w:t xml:space="preserve">(1) </w:t>
+      </w:r>
+      <m:oMath>
+        <m:r>
+          <m:rPr>
+            <m:sty m:val="bi"/>
+          </m:rPr>
+          <w:rPr>
+            <w:rFonts w:ascii="Cambria Math" w:eastAsiaTheme="minorEastAsia" w:hAnsi="Cambria Math"/>
+          </w:rPr>
+          <m:t>R</m:t>
+        </m:r>
+        <m:d>
+          <m:dPr>
+            <m:ctrlPr>
+              <w:rPr>
+                <w:rFonts w:ascii="Cambria Math" w:eastAsiaTheme="minorEastAsia" w:hAnsi="Cambria Math"/>
+                <w:b/>
+                <w:bCs/>
+                <w:i/>
+              </w:rPr>
+            </m:ctrlPr>
+          </m:dPr>
+          <m:e>
+            <m:r>
+              <m:rPr>
+                <m:sty m:val="bi"/>
+              </m:rPr>
+              <w:rPr>
+                <w:rFonts w:ascii="Cambria Math" w:eastAsiaTheme="minorEastAsia" w:hAnsi="Cambria Math"/>
+              </w:rPr>
+              <m:t>x</m:t>
+            </m:r>
+          </m:e>
+        </m:d>
+        <m:r>
+          <m:rPr>
+            <m:sty m:val="bi"/>
+          </m:rPr>
+          <w:rPr>
+            <w:rFonts w:ascii="Cambria Math" w:eastAsiaTheme="minorEastAsia" w:hAnsi="Cambria Math"/>
+          </w:rPr>
+          <m:t>=</m:t>
+        </m:r>
+        <m:f>
+          <m:fPr>
+            <m:ctrlPr>
+              <w:rPr>
+                <w:rFonts w:ascii="Cambria Math" w:eastAsiaTheme="minorEastAsia" w:hAnsi="Cambria Math"/>
+                <w:b/>
+                <w:bCs/>
+                <w:i/>
+              </w:rPr>
+            </m:ctrlPr>
+          </m:fPr>
+          <m:num>
+            <m:r>
+              <m:rPr>
+                <m:sty m:val="bi"/>
+              </m:rPr>
+              <w:rPr>
+                <w:rFonts w:ascii="Cambria Math" w:eastAsiaTheme="minorEastAsia" w:hAnsi="Cambria Math"/>
+              </w:rPr>
+              <m:t>12</m:t>
+            </m:r>
+          </m:num>
+          <m:den>
+            <m:r>
+              <m:rPr>
+                <m:sty m:val="bi"/>
+              </m:rPr>
+              <w:rPr>
+                <w:rFonts w:ascii="Cambria Math" w:eastAsiaTheme="minorEastAsia" w:hAnsi="Cambria Math"/>
+              </w:rPr>
+              <m:t>(x+2)</m:t>
+            </m:r>
+          </m:den>
+        </m:f>
+      </m:oMath>
+    </w:p>
+    <w:p>
+      <w:pPr>
+        <w:pStyle w:val="ListParagraph"/>
+        <w:numPr>
+          <w:ilvl w:val="0"/>
+          <w:numId w:val="45"/>
+        </w:numPr>
+        <w:rPr>
+          <w:b/>
+          <w:bCs/>
+        </w:rPr>
+      </w:pPr>
+      <w:r>
+        <w:rPr>
+          <w:rFonts w:eastAsiaTheme="minorEastAsia"/>
+        </w:rPr>
+        <w:t xml:space="preserve">Which of the following is the graph of </w:t>
+      </w:r>
+      <m:oMath>
+        <m:r>
+          <w:rPr>
+            <w:rFonts w:ascii="Cambria Math" w:eastAsiaTheme="minorEastAsia" w:hAnsi="Cambria Math"/>
+          </w:rPr>
+          <m:t>y=</m:t>
+        </m:r>
+        <m:f>
+          <m:fPr>
+            <m:ctrlPr>
+              <w:rPr>
+                <w:rFonts w:ascii="Cambria Math" w:eastAsiaTheme="minorEastAsia" w:hAnsi="Cambria Math"/>
+                <w:i/>
+              </w:rPr>
+            </m:ctrlPr>
+          </m:fPr>
+          <m:num>
+            <m:r>
+              <w:rPr>
+                <w:rFonts w:ascii="Cambria Math" w:eastAsiaTheme="minorEastAsia" w:hAnsi="Cambria Math"/>
+              </w:rPr>
+              <m:t>8</m:t>
+            </m:r>
+          </m:num>
+          <m:den>
+            <m:r>
+              <w:rPr>
+                <w:rFonts w:ascii="Cambria Math" w:eastAsiaTheme="minorEastAsia" w:hAnsi="Cambria Math"/>
+              </w:rPr>
+              <m:t>x+2</m:t>
+            </m:r>
+          </m:den>
+        </m:f>
+      </m:oMath>
+      <w:r>
+        <w:rPr>
+          <w:rFonts w:eastAsiaTheme="minorEastAsia"/>
+        </w:rPr>
+        <w:t>?</w:t>
+      </w:r>
+      <w:r>
+        <w:rPr>
+          <w:rFonts w:eastAsiaTheme="minorEastAsia"/>
+        </w:rPr>
+        <w:br/>
+        <w:t>Asymptotes: y = 0, for large values of x</w:t>
+      </w:r>
+      <w:r>
+        <w:rPr>
+          <w:rFonts w:eastAsiaTheme="minorEastAsia"/>
+        </w:rPr>
+        <w:br/>
+        <w:t>x = -2</w:t>
+      </w:r>
+      <w:r>
+        <w:rPr>
+          <w:rFonts w:eastAsiaTheme="minorEastAsia"/>
+        </w:rPr>
+        <w:br/>
+        <w:t>y-intercept: (0, 4)</w:t>
+      </w:r>
+      <w:r>
+        <w:rPr>
+          <w:rFonts w:eastAsiaTheme="minorEastAsia"/>
+        </w:rPr>
+        <w:br/>
+      </w:r>
+      <w:r>
+        <w:rPr>
+          <w:rFonts w:eastAsiaTheme="minorEastAsia"/>
+          <w:b/>
+          <w:bCs/>
+        </w:rPr>
+        <w:t>(3)</w:t>
+      </w:r>
+    </w:p>
+    <w:p>
+      <w:pPr>
+        <w:pStyle w:val="ListParagraph"/>
+        <w:numPr>
+          <w:ilvl w:val="0"/>
+          <w:numId w:val="45"/>
+        </w:numPr>
+        <w:rPr>
+          <w:b/>
+          <w:bCs/>
+        </w:rPr>
+      </w:pPr>
+      <w:r>
+        <w:rPr>
+          <w:rFonts w:eastAsiaTheme="minorEastAsia"/>
+        </w:rPr>
+        <w:t xml:space="preserve">Use a graphing calculator to determine which equation has the same graph as </w:t>
+      </w:r>
+      <m:oMath>
+        <m:r>
+          <w:rPr>
+            <w:rFonts w:ascii="Cambria Math" w:eastAsiaTheme="minorEastAsia" w:hAnsi="Cambria Math"/>
+          </w:rPr>
+          <m:t>y=</m:t>
+        </m:r>
+        <m:f>
+          <m:fPr>
+            <m:ctrlPr>
+              <w:rPr>
+                <w:rFonts w:ascii="Cambria Math" w:eastAsiaTheme="minorEastAsia" w:hAnsi="Cambria Math"/>
+                <w:i/>
+              </w:rPr>
+            </m:ctrlPr>
+          </m:fPr>
+          <m:num>
+            <m:r>
+              <w:rPr>
+                <w:rFonts w:ascii="Cambria Math" w:eastAsiaTheme="minorEastAsia" w:hAnsi="Cambria Math"/>
+              </w:rPr>
+              <m:t>2</m:t>
+            </m:r>
+          </m:num>
+          <m:den>
+            <m:r>
+              <w:rPr>
+                <w:rFonts w:ascii="Cambria Math" w:eastAsiaTheme="minorEastAsia" w:hAnsi="Cambria Math"/>
+              </w:rPr>
+              <m:t>x+1</m:t>
+            </m:r>
+          </m:den>
+        </m:f>
+        <m:r>
+          <w:rPr>
+            <w:rFonts w:ascii="Cambria Math" w:eastAsiaTheme="minorEastAsia" w:hAnsi="Cambria Math"/>
+          </w:rPr>
+          <m:t>+</m:t>
+        </m:r>
+        <m:f>
+          <m:fPr>
+            <m:ctrlPr>
+              <w:rPr>
+                <w:rFonts w:ascii="Cambria Math" w:eastAsiaTheme="minorEastAsia" w:hAnsi="Cambria Math"/>
+                <w:i/>
+              </w:rPr>
+            </m:ctrlPr>
+          </m:fPr>
+          <m:num>
+            <m:r>
+              <w:rPr>
+                <w:rFonts w:ascii="Cambria Math" w:eastAsiaTheme="minorEastAsia" w:hAnsi="Cambria Math"/>
+              </w:rPr>
+              <m:t>3</m:t>
+            </m:r>
+          </m:num>
+          <m:den>
+            <m:r>
+              <w:rPr>
+                <w:rFonts w:ascii="Cambria Math" w:eastAsiaTheme="minorEastAsia" w:hAnsi="Cambria Math"/>
+              </w:rPr>
+              <m:t>x</m:t>
+            </m:r>
+          </m:den>
+        </m:f>
+      </m:oMath>
+      <w:r>
+        <w:rPr>
+          <w:rFonts w:eastAsiaTheme="minorEastAsia"/>
+        </w:rPr>
+        <w:t>.</w:t>
+      </w:r>
+      <w:r>
+        <w:rPr>
+          <w:rFonts w:eastAsiaTheme="minorEastAsia"/>
+        </w:rPr>
+        <w:br/>
+      </w:r>
+      <w:r>
+        <w:rPr>
+          <w:rFonts w:eastAsiaTheme="minorEastAsia"/>
+          <w:b/>
+          <w:bCs/>
+        </w:rPr>
+        <w:t xml:space="preserve">(1) </w:t>
+      </w:r>
+      <m:oMath>
+        <m:r>
+          <m:rPr>
+            <m:sty m:val="bi"/>
+          </m:rPr>
+          <w:rPr>
+            <w:rFonts w:ascii="Cambria Math" w:eastAsiaTheme="minorEastAsia" w:hAnsi="Cambria Math"/>
+          </w:rPr>
+          <m:t>y=</m:t>
+        </m:r>
+        <m:f>
+          <m:fPr>
+            <m:ctrlPr>
+              <w:rPr>
+                <w:rFonts w:ascii="Cambria Math" w:eastAsiaTheme="minorEastAsia" w:hAnsi="Cambria Math"/>
+                <w:b/>
+                <w:bCs/>
+                <w:i/>
+              </w:rPr>
+            </m:ctrlPr>
+          </m:fPr>
+          <m:num>
+            <m:r>
+              <m:rPr>
+                <m:sty m:val="bi"/>
+              </m:rPr>
+              <w:rPr>
+                <w:rFonts w:ascii="Cambria Math" w:eastAsiaTheme="minorEastAsia" w:hAnsi="Cambria Math"/>
+              </w:rPr>
+              <m:t>5</m:t>
+            </m:r>
+            <m:r>
+              <m:rPr>
+                <m:sty m:val="bi"/>
+              </m:rPr>
+              <w:rPr>
+                <w:rFonts w:ascii="Cambria Math" w:eastAsiaTheme="minorEastAsia" w:hAnsi="Cambria Math"/>
+              </w:rPr>
+              <m:t>x+3</m:t>
+            </m:r>
+          </m:num>
+          <m:den>
+            <m:r>
+              <m:rPr>
+                <m:sty m:val="bi"/>
+              </m:rPr>
+              <w:rPr>
+                <w:rFonts w:ascii="Cambria Math" w:eastAsiaTheme="minorEastAsia" w:hAnsi="Cambria Math"/>
+              </w:rPr>
+              <m:t>x(x+1)</m:t>
+            </m:r>
+          </m:den>
+        </m:f>
+      </m:oMath>
+    </w:p>
+    <w:p>
+      <w:pPr>
+        <w:pStyle w:val="ListParagraph"/>
+        <w:numPr>
+          <w:ilvl w:val="0"/>
+          <w:numId w:val="45"/>
+        </w:numPr>
+        <w:rPr>
+          <w:b/>
+          <w:bCs/>
+        </w:rPr>
+      </w:pPr>
+      <w:r>
+        <w:rPr>
+          <w:rFonts w:eastAsiaTheme="minorEastAsia"/>
+        </w:rPr>
+        <w:t xml:space="preserve">Which of the following has the same graph as </w:t>
+      </w:r>
+      <m:oMath>
+        <m:r>
+          <w:rPr>
+            <w:rFonts w:ascii="Cambria Math" w:eastAsiaTheme="minorEastAsia" w:hAnsi="Cambria Math"/>
+          </w:rPr>
+          <m:t>y=</m:t>
+        </m:r>
+        <m:f>
+          <m:fPr>
+            <m:ctrlPr>
+              <w:rPr>
+                <w:rFonts w:ascii="Cambria Math" w:eastAsiaTheme="minorEastAsia" w:hAnsi="Cambria Math"/>
+                <w:i/>
+              </w:rPr>
+            </m:ctrlPr>
+          </m:fPr>
+          <m:num>
+            <m:sSup>
+              <m:sSupPr>
+                <m:ctrlPr>
+                  <w:rPr>
+                    <w:rFonts w:ascii="Cambria Math" w:eastAsiaTheme="minorEastAsia" w:hAnsi="Cambria Math"/>
+                    <w:i/>
+                  </w:rPr>
+                </m:ctrlPr>
+              </m:sSupPr>
+              <m:e>
+                <m:r>
+                  <w:rPr>
+                    <w:rFonts w:ascii="Cambria Math" w:eastAsiaTheme="minorEastAsia" w:hAnsi="Cambria Math"/>
+                  </w:rPr>
+                  <m:t>x</m:t>
+                </m:r>
+              </m:e>
+              <m:sup>
+                <m:r>
+                  <w:rPr>
+                    <w:rFonts w:ascii="Cambria Math" w:eastAsiaTheme="minorEastAsia" w:hAnsi="Cambria Math"/>
+                  </w:rPr>
+                  <m:t>2</m:t>
+                </m:r>
+              </m:sup>
+            </m:sSup>
+            <m:r>
+              <w:rPr>
+                <w:rFonts w:ascii="Cambria Math" w:eastAsiaTheme="minorEastAsia" w:hAnsi="Cambria Math"/>
+              </w:rPr>
+              <m:t>+5x+6</m:t>
+            </m:r>
+          </m:num>
+          <m:den>
+            <m:sSup>
+              <m:sSupPr>
+                <m:ctrlPr>
+                  <w:rPr>
+                    <w:rFonts w:ascii="Cambria Math" w:eastAsiaTheme="minorEastAsia" w:hAnsi="Cambria Math"/>
+                    <w:i/>
+                  </w:rPr>
+                </m:ctrlPr>
+              </m:sSupPr>
+              <m:e>
+                <m:r>
+                  <w:rPr>
+                    <w:rFonts w:ascii="Cambria Math" w:eastAsiaTheme="minorEastAsia" w:hAnsi="Cambria Math"/>
+                  </w:rPr>
+                  <m:t>x</m:t>
+                </m:r>
+              </m:e>
+              <m:sup>
+                <m:r>
+                  <w:rPr>
+                    <w:rFonts w:ascii="Cambria Math" w:eastAsiaTheme="minorEastAsia" w:hAnsi="Cambria Math"/>
+                  </w:rPr>
+                  <m:t>2</m:t>
+                </m:r>
+              </m:sup>
+            </m:sSup>
+            <m:r>
+              <w:rPr>
+                <w:rFonts w:ascii="Cambria Math" w:eastAsiaTheme="minorEastAsia" w:hAnsi="Cambria Math"/>
+              </w:rPr>
+              <m:t>-4</m:t>
+            </m:r>
+          </m:den>
+        </m:f>
+        <m:r>
+          <w:rPr>
+            <w:rFonts w:ascii="Cambria Math" w:eastAsiaTheme="minorEastAsia" w:hAnsi="Cambria Math"/>
+          </w:rPr>
+          <m:t>?</m:t>
+        </m:r>
+      </m:oMath>
+      <w:r>
+        <w:rPr>
+          <w:rFonts w:eastAsiaTheme="minorEastAsia"/>
+        </w:rPr>
+        <w:br/>
+      </w:r>
+      <w:r>
+        <w:rPr>
+          <w:rFonts w:eastAsiaTheme="minorEastAsia"/>
+          <w:b/>
+          <w:bCs/>
+        </w:rPr>
+        <w:t xml:space="preserve">(2) </w:t>
+      </w:r>
+      <m:oMath>
+        <m:r>
+          <m:rPr>
+            <m:sty m:val="bi"/>
+          </m:rPr>
+          <w:rPr>
+            <w:rFonts w:ascii="Cambria Math" w:eastAsiaTheme="minorEastAsia" w:hAnsi="Cambria Math"/>
+          </w:rPr>
+          <m:t>y=</m:t>
+        </m:r>
+        <m:f>
+          <m:fPr>
+            <m:ctrlPr>
+              <w:rPr>
+                <w:rFonts w:ascii="Cambria Math" w:eastAsiaTheme="minorEastAsia" w:hAnsi="Cambria Math"/>
+                <w:b/>
+                <w:bCs/>
+                <w:i/>
+              </w:rPr>
+            </m:ctrlPr>
+          </m:fPr>
+          <m:num>
+            <m:r>
+              <m:rPr>
+                <m:sty m:val="bi"/>
+              </m:rPr>
+              <w:rPr>
+                <w:rFonts w:ascii="Cambria Math" w:eastAsiaTheme="minorEastAsia" w:hAnsi="Cambria Math"/>
+              </w:rPr>
+              <m:t>x+3</m:t>
+            </m:r>
+          </m:num>
+          <m:den>
+            <m:r>
+              <m:rPr>
+                <m:sty m:val="bi"/>
+              </m:rPr>
+              <w:rPr>
+                <w:rFonts w:ascii="Cambria Math" w:eastAsiaTheme="minorEastAsia" w:hAnsi="Cambria Math"/>
+              </w:rPr>
+              <m:t>x-2</m:t>
+            </m:r>
+          </m:den>
+        </m:f>
+      </m:oMath>
+    </w:p>
     <w:p/>
     <w:sectPr>
       <w:type w:val="continuous"/>
@@ -20101,6 +20853,95 @@
     </w:lvl>
   </w:abstractNum>
   <w:abstractNum w:abstractNumId="25" w15:restartNumberingAfterBreak="0">
+    <w:nsid w:val="55B25583"/>
+    <w:multiLevelType w:val="hybridMultilevel"/>
+    <w:tmpl w:val="423A0EA8"/>
+    <w:lvl w:ilvl="0" w:tplc="04090015">
+      <w:start w:val="1"/>
+      <w:numFmt w:val="upperLetter"/>
+      <w:lvlText w:val="%1."/>
+      <w:lvlJc w:val="left"/>
+      <w:pPr>
+        <w:ind w:left="360" w:hanging="360"/>
+      </w:pPr>
+      <w:rPr>
+        <w:rFonts w:hint="default"/>
+      </w:rPr>
+    </w:lvl>
+    <w:lvl w:ilvl="1" w:tplc="04090019" w:tentative="1">
+      <w:start w:val="1"/>
+      <w:numFmt w:val="lowerLetter"/>
+      <w:lvlText w:val="%2."/>
+      <w:lvlJc w:val="left"/>
+      <w:pPr>
+        <w:ind w:left="1080" w:hanging="360"/>
+      </w:pPr>
+    </w:lvl>
+    <w:lvl w:ilvl="2" w:tplc="0409001B" w:tentative="1">
+      <w:start w:val="1"/>
+      <w:numFmt w:val="lowerRoman"/>
+      <w:lvlText w:val="%3."/>
+      <w:lvlJc w:val="right"/>
+      <w:pPr>
+        <w:ind w:left="1800" w:hanging="180"/>
+      </w:pPr>
+    </w:lvl>
+    <w:lvl w:ilvl="3" w:tplc="0409000F" w:tentative="1">
+      <w:start w:val="1"/>
+      <w:numFmt w:val="decimal"/>
+      <w:lvlText w:val="%4."/>
+      <w:lvlJc w:val="left"/>
+      <w:pPr>
+        <w:ind w:left="2520" w:hanging="360"/>
+      </w:pPr>
+    </w:lvl>
+    <w:lvl w:ilvl="4" w:tplc="04090019" w:tentative="1">
+      <w:start w:val="1"/>
+      <w:numFmt w:val="lowerLetter"/>
+      <w:lvlText w:val="%5."/>
+      <w:lvlJc w:val="left"/>
+      <w:pPr>
+        <w:ind w:left="3240" w:hanging="360"/>
+      </w:pPr>
+    </w:lvl>
+    <w:lvl w:ilvl="5" w:tplc="0409001B" w:tentative="1">
+      <w:start w:val="1"/>
+      <w:numFmt w:val="lowerRoman"/>
+      <w:lvlText w:val="%6."/>
+      <w:lvlJc w:val="right"/>
+      <w:pPr>
+        <w:ind w:left="3960" w:hanging="180"/>
+      </w:pPr>
+    </w:lvl>
+    <w:lvl w:ilvl="6" w:tplc="0409000F" w:tentative="1">
+      <w:start w:val="1"/>
+      <w:numFmt w:val="decimal"/>
+      <w:lvlText w:val="%7."/>
+      <w:lvlJc w:val="left"/>
+      <w:pPr>
+        <w:ind w:left="4680" w:hanging="360"/>
+      </w:pPr>
+    </w:lvl>
+    <w:lvl w:ilvl="7" w:tplc="04090019" w:tentative="1">
+      <w:start w:val="1"/>
+      <w:numFmt w:val="lowerLetter"/>
+      <w:lvlText w:val="%8."/>
+      <w:lvlJc w:val="left"/>
+      <w:pPr>
+        <w:ind w:left="5400" w:hanging="360"/>
+      </w:pPr>
+    </w:lvl>
+    <w:lvl w:ilvl="8" w:tplc="0409001B" w:tentative="1">
+      <w:start w:val="1"/>
+      <w:numFmt w:val="lowerRoman"/>
+      <w:lvlText w:val="%9."/>
+      <w:lvlJc w:val="right"/>
+      <w:pPr>
+        <w:ind w:left="6120" w:hanging="180"/>
+      </w:pPr>
+    </w:lvl>
+  </w:abstractNum>
+  <w:abstractNum w:abstractNumId="26" w15:restartNumberingAfterBreak="0">
     <w:nsid w:val="56D57DAA"/>
     <w:multiLevelType w:val="hybridMultilevel"/>
     <w:tmpl w:val="0130CB68"/>
@@ -20189,7 +21030,7 @@
       </w:pPr>
     </w:lvl>
   </w:abstractNum>
-  <w:abstractNum w:abstractNumId="26" w15:restartNumberingAfterBreak="0">
+  <w:abstractNum w:abstractNumId="27" w15:restartNumberingAfterBreak="0">
     <w:nsid w:val="5E3144DC"/>
     <w:multiLevelType w:val="multilevel"/>
     <w:tmpl w:val="02B2E396"/>
@@ -20302,7 +21143,7 @@
       </w:rPr>
     </w:lvl>
   </w:abstractNum>
-  <w:abstractNum w:abstractNumId="27" w15:restartNumberingAfterBreak="0">
+  <w:abstractNum w:abstractNumId="28" w15:restartNumberingAfterBreak="0">
     <w:nsid w:val="61611601"/>
     <w:multiLevelType w:val="hybridMultilevel"/>
     <w:tmpl w:val="A72A7508"/>
@@ -20391,7 +21232,96 @@
       </w:pPr>
     </w:lvl>
   </w:abstractNum>
-  <w:abstractNum w:abstractNumId="28" w15:restartNumberingAfterBreak="0">
+  <w:abstractNum w:abstractNumId="29" w15:restartNumberingAfterBreak="0">
+    <w:nsid w:val="635A2D2A"/>
+    <w:multiLevelType w:val="hybridMultilevel"/>
+    <w:tmpl w:val="AF6408FC"/>
+    <w:lvl w:ilvl="0" w:tplc="0409000F">
+      <w:start w:val="1"/>
+      <w:numFmt w:val="decimal"/>
+      <w:lvlText w:val="%1."/>
+      <w:lvlJc w:val="left"/>
+      <w:pPr>
+        <w:ind w:left="720" w:hanging="360"/>
+      </w:pPr>
+      <w:rPr>
+        <w:rFonts w:hint="default"/>
+      </w:rPr>
+    </w:lvl>
+    <w:lvl w:ilvl="1" w:tplc="04090019" w:tentative="1">
+      <w:start w:val="1"/>
+      <w:numFmt w:val="lowerLetter"/>
+      <w:lvlText w:val="%2."/>
+      <w:lvlJc w:val="left"/>
+      <w:pPr>
+        <w:ind w:left="1440" w:hanging="360"/>
+      </w:pPr>
+    </w:lvl>
+    <w:lvl w:ilvl="2" w:tplc="0409001B" w:tentative="1">
+      <w:start w:val="1"/>
+      <w:numFmt w:val="lowerRoman"/>
+      <w:lvlText w:val="%3."/>
+      <w:lvlJc w:val="right"/>
+      <w:pPr>
+        <w:ind w:left="2160" w:hanging="180"/>
+      </w:pPr>
+    </w:lvl>
+    <w:lvl w:ilvl="3" w:tplc="0409000F" w:tentative="1">
+      <w:start w:val="1"/>
+      <w:numFmt w:val="decimal"/>
+      <w:lvlText w:val="%4."/>
+      <w:lvlJc w:val="left"/>
+      <w:pPr>
+        <w:ind w:left="2880" w:hanging="360"/>
+      </w:pPr>
+    </w:lvl>
+    <w:lvl w:ilvl="4" w:tplc="04090019" w:tentative="1">
+      <w:start w:val="1"/>
+      <w:numFmt w:val="lowerLetter"/>
+      <w:lvlText w:val="%5."/>
+      <w:lvlJc w:val="left"/>
+      <w:pPr>
+        <w:ind w:left="3600" w:hanging="360"/>
+      </w:pPr>
+    </w:lvl>
+    <w:lvl w:ilvl="5" w:tplc="0409001B" w:tentative="1">
+      <w:start w:val="1"/>
+      <w:numFmt w:val="lowerRoman"/>
+      <w:lvlText w:val="%6."/>
+      <w:lvlJc w:val="right"/>
+      <w:pPr>
+        <w:ind w:left="4320" w:hanging="180"/>
+      </w:pPr>
+    </w:lvl>
+    <w:lvl w:ilvl="6" w:tplc="0409000F" w:tentative="1">
+      <w:start w:val="1"/>
+      <w:numFmt w:val="decimal"/>
+      <w:lvlText w:val="%7."/>
+      <w:lvlJc w:val="left"/>
+      <w:pPr>
+        <w:ind w:left="5040" w:hanging="360"/>
+      </w:pPr>
+    </w:lvl>
+    <w:lvl w:ilvl="7" w:tplc="04090019" w:tentative="1">
+      <w:start w:val="1"/>
+      <w:numFmt w:val="lowerLetter"/>
+      <w:lvlText w:val="%8."/>
+      <w:lvlJc w:val="left"/>
+      <w:pPr>
+        <w:ind w:left="5760" w:hanging="360"/>
+      </w:pPr>
+    </w:lvl>
+    <w:lvl w:ilvl="8" w:tplc="0409001B" w:tentative="1">
+      <w:start w:val="1"/>
+      <w:numFmt w:val="lowerRoman"/>
+      <w:lvlText w:val="%9."/>
+      <w:lvlJc w:val="right"/>
+      <w:pPr>
+        <w:ind w:left="6480" w:hanging="180"/>
+      </w:pPr>
+    </w:lvl>
+  </w:abstractNum>
+  <w:abstractNum w:abstractNumId="30" w15:restartNumberingAfterBreak="0">
     <w:nsid w:val="64D34789"/>
     <w:multiLevelType w:val="hybridMultilevel"/>
     <w:tmpl w:val="16DC6484"/>
@@ -20480,7 +21410,7 @@
       </w:pPr>
     </w:lvl>
   </w:abstractNum>
-  <w:abstractNum w:abstractNumId="29" w15:restartNumberingAfterBreak="0">
+  <w:abstractNum w:abstractNumId="31" w15:restartNumberingAfterBreak="0">
     <w:nsid w:val="666D3BC5"/>
     <w:multiLevelType w:val="hybridMultilevel"/>
     <w:tmpl w:val="168A132A"/>
@@ -20569,7 +21499,7 @@
       </w:pPr>
     </w:lvl>
   </w:abstractNum>
-  <w:abstractNum w:abstractNumId="30" w15:restartNumberingAfterBreak="0">
+  <w:abstractNum w:abstractNumId="32" w15:restartNumberingAfterBreak="0">
     <w:nsid w:val="69E42A98"/>
     <w:multiLevelType w:val="hybridMultilevel"/>
     <w:tmpl w:val="9AAAFC70"/>
@@ -20655,7 +21585,7 @@
       </w:pPr>
     </w:lvl>
   </w:abstractNum>
-  <w:abstractNum w:abstractNumId="31" w15:restartNumberingAfterBreak="0">
+  <w:abstractNum w:abstractNumId="33" w15:restartNumberingAfterBreak="0">
     <w:nsid w:val="71B323F2"/>
     <w:multiLevelType w:val="hybridMultilevel"/>
     <w:tmpl w:val="F692F056"/>
@@ -20744,7 +21674,7 @@
       </w:pPr>
     </w:lvl>
   </w:abstractNum>
-  <w:abstractNum w:abstractNumId="32" w15:restartNumberingAfterBreak="0">
+  <w:abstractNum w:abstractNumId="34" w15:restartNumberingAfterBreak="0">
     <w:nsid w:val="73E60EFE"/>
     <w:multiLevelType w:val="hybridMultilevel"/>
     <w:tmpl w:val="E9F4B4BE"/>
@@ -20833,7 +21763,7 @@
       </w:pPr>
     </w:lvl>
   </w:abstractNum>
-  <w:abstractNum w:abstractNumId="33" w15:restartNumberingAfterBreak="0">
+  <w:abstractNum w:abstractNumId="35" w15:restartNumberingAfterBreak="0">
     <w:nsid w:val="7A060B79"/>
     <w:multiLevelType w:val="hybridMultilevel"/>
     <w:tmpl w:val="2B6E8C7C"/>
@@ -20922,7 +21852,7 @@
       </w:pPr>
     </w:lvl>
   </w:abstractNum>
-  <w:abstractNum w:abstractNumId="34" w15:restartNumberingAfterBreak="0">
+  <w:abstractNum w:abstractNumId="36" w15:restartNumberingAfterBreak="0">
     <w:nsid w:val="7B3156D7"/>
     <w:multiLevelType w:val="hybridMultilevel"/>
     <w:tmpl w:val="D79060AE"/>
@@ -21013,7 +21943,7 @@
       </w:pPr>
     </w:lvl>
   </w:abstractNum>
-  <w:abstractNum w:abstractNumId="35" w15:restartNumberingAfterBreak="0">
+  <w:abstractNum w:abstractNumId="37" w15:restartNumberingAfterBreak="0">
     <w:nsid w:val="7C093E54"/>
     <w:multiLevelType w:val="hybridMultilevel"/>
     <w:tmpl w:val="07E2E3AC"/>
@@ -21102,7 +22032,7 @@
       </w:pPr>
     </w:lvl>
   </w:abstractNum>
-  <w:abstractNum w:abstractNumId="36" w15:restartNumberingAfterBreak="0">
+  <w:abstractNum w:abstractNumId="38" w15:restartNumberingAfterBreak="0">
     <w:nsid w:val="7D2543A3"/>
     <w:multiLevelType w:val="hybridMultilevel"/>
     <w:tmpl w:val="49385B7E"/>
@@ -21191,7 +22121,7 @@
       </w:pPr>
     </w:lvl>
   </w:abstractNum>
-  <w:abstractNum w:abstractNumId="37" w15:restartNumberingAfterBreak="0">
+  <w:abstractNum w:abstractNumId="39" w15:restartNumberingAfterBreak="0">
     <w:nsid w:val="7D2F4AD1"/>
     <w:multiLevelType w:val="hybridMultilevel"/>
     <w:tmpl w:val="23CEFC16"/>
@@ -21280,7 +22210,7 @@
       </w:pPr>
     </w:lvl>
   </w:abstractNum>
-  <w:abstractNum w:abstractNumId="38" w15:restartNumberingAfterBreak="0">
+  <w:abstractNum w:abstractNumId="40" w15:restartNumberingAfterBreak="0">
     <w:nsid w:val="7DBE32CF"/>
     <w:multiLevelType w:val="hybridMultilevel"/>
     <w:tmpl w:val="C92AF380"/>
@@ -21369,7 +22299,7 @@
       </w:pPr>
     </w:lvl>
   </w:abstractNum>
-  <w:abstractNum w:abstractNumId="39" w15:restartNumberingAfterBreak="0">
+  <w:abstractNum w:abstractNumId="41" w15:restartNumberingAfterBreak="0">
     <w:nsid w:val="7F540412"/>
     <w:multiLevelType w:val="hybridMultilevel"/>
     <w:tmpl w:val="E5C674FA"/>
@@ -21458,7 +22388,7 @@
       </w:pPr>
     </w:lvl>
   </w:abstractNum>
-  <w:abstractNum w:abstractNumId="40" w15:restartNumberingAfterBreak="0">
+  <w:abstractNum w:abstractNumId="42" w15:restartNumberingAfterBreak="0">
     <w:nsid w:val="7F650AC6"/>
     <w:multiLevelType w:val="hybridMultilevel"/>
     <w:tmpl w:val="A54E48EE"/>
@@ -21547,7 +22477,7 @@
       </w:pPr>
     </w:lvl>
   </w:abstractNum>
-  <w:abstractNum w:abstractNumId="41" w15:restartNumberingAfterBreak="0">
+  <w:abstractNum w:abstractNumId="43" w15:restartNumberingAfterBreak="0">
     <w:nsid w:val="7F9E247D"/>
     <w:multiLevelType w:val="hybridMultilevel"/>
     <w:tmpl w:val="7CD2FB98"/>
@@ -21636,7 +22566,7 @@
       </w:pPr>
     </w:lvl>
   </w:abstractNum>
-  <w:abstractNum w:abstractNumId="42" w15:restartNumberingAfterBreak="0">
+  <w:abstractNum w:abstractNumId="44" w15:restartNumberingAfterBreak="0">
     <w:nsid w:val="7FE30ED6"/>
     <w:multiLevelType w:val="hybridMultilevel"/>
     <w:tmpl w:val="B81A6F3C"/>
@@ -21735,25 +22665,25 @@
     <w:abstractNumId w:val="20"/>
   </w:num>
   <w:num w:numId="4" w16cid:durableId="2033145947">
-    <w:abstractNumId w:val="39"/>
+    <w:abstractNumId w:val="41"/>
   </w:num>
   <w:num w:numId="5" w16cid:durableId="202055902">
     <w:abstractNumId w:val="1"/>
   </w:num>
   <w:num w:numId="6" w16cid:durableId="1370255834">
-    <w:abstractNumId w:val="28"/>
+    <w:abstractNumId w:val="30"/>
   </w:num>
   <w:num w:numId="7" w16cid:durableId="1398819235">
     <w:abstractNumId w:val="15"/>
   </w:num>
   <w:num w:numId="8" w16cid:durableId="1640839801">
-    <w:abstractNumId w:val="35"/>
+    <w:abstractNumId w:val="37"/>
   </w:num>
   <w:num w:numId="9" w16cid:durableId="1914927308">
     <w:abstractNumId w:val="3"/>
   </w:num>
   <w:num w:numId="10" w16cid:durableId="578298169">
-    <w:abstractNumId w:val="27"/>
+    <w:abstractNumId w:val="28"/>
   </w:num>
   <w:num w:numId="11" w16cid:durableId="1107581818">
     <w:abstractNumId w:val="11"/>
@@ -21762,10 +22692,10 @@
     <w:abstractNumId w:val="14"/>
   </w:num>
   <w:num w:numId="13" w16cid:durableId="819930803">
-    <w:abstractNumId w:val="38"/>
+    <w:abstractNumId w:val="40"/>
   </w:num>
   <w:num w:numId="14" w16cid:durableId="1214193706">
-    <w:abstractNumId w:val="26"/>
+    <w:abstractNumId w:val="27"/>
   </w:num>
   <w:num w:numId="15" w16cid:durableId="1183664756">
     <w:abstractNumId w:val="22"/>
@@ -21777,13 +22707,13 @@
     <w:abstractNumId w:val="24"/>
   </w:num>
   <w:num w:numId="18" w16cid:durableId="1482582286">
-    <w:abstractNumId w:val="31"/>
+    <w:abstractNumId w:val="33"/>
   </w:num>
   <w:num w:numId="19" w16cid:durableId="1501500492">
     <w:abstractNumId w:val="21"/>
   </w:num>
   <w:num w:numId="20" w16cid:durableId="1992253231">
-    <w:abstractNumId w:val="34"/>
+    <w:abstractNumId w:val="36"/>
   </w:num>
   <w:num w:numId="21" w16cid:durableId="1919510597">
     <w:abstractNumId w:val="9"/>
@@ -21792,22 +22722,22 @@
     <w:abstractNumId w:val="2"/>
   </w:num>
   <w:num w:numId="23" w16cid:durableId="233318046">
-    <w:abstractNumId w:val="41"/>
+    <w:abstractNumId w:val="43"/>
   </w:num>
   <w:num w:numId="24" w16cid:durableId="271715766">
     <w:abstractNumId w:val="7"/>
   </w:num>
   <w:num w:numId="25" w16cid:durableId="496187473">
-    <w:abstractNumId w:val="40"/>
+    <w:abstractNumId w:val="42"/>
   </w:num>
   <w:num w:numId="26" w16cid:durableId="1878423866">
     <w:abstractNumId w:val="0"/>
   </w:num>
   <w:num w:numId="27" w16cid:durableId="1177305161">
-    <w:abstractNumId w:val="30"/>
+    <w:abstractNumId w:val="32"/>
   </w:num>
   <w:num w:numId="28" w16cid:durableId="1164469922">
-    <w:abstractNumId w:val="33"/>
+    <w:abstractNumId w:val="35"/>
   </w:num>
   <w:num w:numId="29" w16cid:durableId="277638703">
     <w:abstractNumId w:val="5"/>
@@ -21816,7 +22746,7 @@
     <w:abstractNumId w:val="8"/>
   </w:num>
   <w:num w:numId="31" w16cid:durableId="1846166229">
-    <w:abstractNumId w:val="36"/>
+    <w:abstractNumId w:val="38"/>
   </w:num>
   <w:num w:numId="32" w16cid:durableId="1931498470">
     <w:abstractNumId w:val="4"/>
@@ -21831,16 +22761,16 @@
     <w:abstractNumId w:val="10"/>
   </w:num>
   <w:num w:numId="36" w16cid:durableId="216017598">
-    <w:abstractNumId w:val="25"/>
+    <w:abstractNumId w:val="26"/>
   </w:num>
   <w:num w:numId="37" w16cid:durableId="1923295863">
-    <w:abstractNumId w:val="37"/>
+    <w:abstractNumId w:val="39"/>
   </w:num>
   <w:num w:numId="38" w16cid:durableId="413674313">
     <w:abstractNumId w:val="19"/>
   </w:num>
   <w:num w:numId="39" w16cid:durableId="478501132">
-    <w:abstractNumId w:val="32"/>
+    <w:abstractNumId w:val="34"/>
   </w:num>
   <w:num w:numId="40" w16cid:durableId="711543072">
     <w:abstractNumId w:val="23"/>
@@ -21849,10 +22779,16 @@
     <w:abstractNumId w:val="16"/>
   </w:num>
   <w:num w:numId="42" w16cid:durableId="774711191">
-    <w:abstractNumId w:val="29"/>
+    <w:abstractNumId w:val="31"/>
   </w:num>
   <w:num w:numId="43" w16cid:durableId="820123311">
-    <w:abstractNumId w:val="42"/>
+    <w:abstractNumId w:val="44"/>
+  </w:num>
+  <w:num w:numId="44" w16cid:durableId="409890200">
+    <w:abstractNumId w:val="25"/>
+  </w:num>
+  <w:num w:numId="45" w16cid:durableId="2019500496">
+    <w:abstractNumId w:val="29"/>
   </w:num>
 </w:numbering>
 </file>

</xml_diff>